<commit_message>
Advanced section is currently being handled.
</commit_message>
<xml_diff>
--- a/reports/report_templates/Department-subject-template.docx
+++ b/reports/report_templates/Department-subject-template.docx
@@ -13,48 +13,20 @@
           <w:color w:val="2F5496" w:themeColor="accent5" w:themeShade="BF"/>
         </w:rPr>
       </w:pPr>
-      <w:proofErr w:type="gramStart"/>
       <w:r>
         <w:rPr>
           <w:rFonts w:ascii="Times New Roman" w:hAnsi="Times New Roman" w:cs="Times New Roman"/>
           <w:b/>
           <w:color w:val="2F5496" w:themeColor="accent5" w:themeShade="BF"/>
         </w:rPr>
-        <w:t xml:space="preserve">{{ </w:t>
-      </w:r>
-      <w:proofErr w:type="spellStart"/>
+        <w:t xml:space="preserve">{{ department_name </w:t>
+      </w:r>
       <w:r>
         <w:rPr>
           <w:rFonts w:ascii="Times New Roman" w:hAnsi="Times New Roman" w:cs="Times New Roman"/>
           <w:b/>
           <w:color w:val="2F5496" w:themeColor="accent5" w:themeShade="BF"/>
         </w:rPr>
-        <w:t>department</w:t>
-      </w:r>
-      <w:proofErr w:type="gramEnd"/>
-      <w:r>
-        <w:rPr>
-          <w:rFonts w:ascii="Times New Roman" w:hAnsi="Times New Roman" w:cs="Times New Roman"/>
-          <w:b/>
-          <w:color w:val="2F5496" w:themeColor="accent5" w:themeShade="BF"/>
-        </w:rPr>
-        <w:t>_name</w:t>
-      </w:r>
-      <w:proofErr w:type="spellEnd"/>
-      <w:r>
-        <w:rPr>
-          <w:rFonts w:ascii="Times New Roman" w:hAnsi="Times New Roman" w:cs="Times New Roman"/>
-          <w:b/>
-          <w:color w:val="2F5496" w:themeColor="accent5" w:themeShade="BF"/>
-        </w:rPr>
-        <w:t xml:space="preserve"> </w:t>
-      </w:r>
-      <w:r>
-        <w:rPr>
-          <w:rFonts w:ascii="Times New Roman" w:hAnsi="Times New Roman" w:cs="Times New Roman"/>
-          <w:b/>
-          <w:color w:val="2F5496" w:themeColor="accent5" w:themeShade="BF"/>
-        </w:rPr>
         <w:t>}}</w:t>
       </w:r>
     </w:p>
@@ -68,7 +40,6 @@
           <w:sz w:val="20"/>
         </w:rPr>
       </w:pPr>
-      <w:proofErr w:type="gramStart"/>
       <w:r>
         <w:rPr>
           <w:rFonts w:ascii="Times New Roman" w:hAnsi="Times New Roman" w:cs="Times New Roman"/>
@@ -77,32 +48,13 @@
         </w:rPr>
         <w:t xml:space="preserve">{{ </w:t>
       </w:r>
-      <w:proofErr w:type="spellStart"/>
       <w:r>
         <w:rPr>
           <w:rFonts w:ascii="Times New Roman" w:hAnsi="Times New Roman" w:cs="Times New Roman"/>
           <w:color w:val="1F4E79" w:themeColor="accent1" w:themeShade="80"/>
           <w:sz w:val="20"/>
         </w:rPr>
-        <w:t>department</w:t>
-      </w:r>
-      <w:proofErr w:type="gramEnd"/>
-      <w:r>
-        <w:rPr>
-          <w:rFonts w:ascii="Times New Roman" w:hAnsi="Times New Roman" w:cs="Times New Roman"/>
-          <w:color w:val="1F4E79" w:themeColor="accent1" w:themeShade="80"/>
-          <w:sz w:val="20"/>
-        </w:rPr>
-        <w:t>_fullname_id</w:t>
-      </w:r>
-      <w:proofErr w:type="spellEnd"/>
-      <w:r>
-        <w:rPr>
-          <w:rFonts w:ascii="Times New Roman" w:hAnsi="Times New Roman" w:cs="Times New Roman"/>
-          <w:color w:val="1F4E79" w:themeColor="accent1" w:themeShade="80"/>
-          <w:sz w:val="20"/>
-        </w:rPr>
-        <w:t xml:space="preserve"> }}</w:t>
+        <w:t>department_fullname_id }}</w:t>
       </w:r>
     </w:p>
     <w:p>
@@ -155,44 +107,19 @@
           <w:sz w:val="24"/>
         </w:rPr>
       </w:pPr>
-      <w:proofErr w:type="gramStart"/>
-      <w:r>
-        <w:rPr>
-          <w:rFonts w:ascii="Times New Roman" w:hAnsi="Times New Roman" w:cs="Times New Roman"/>
-          <w:sz w:val="24"/>
-        </w:rPr>
-        <w:t xml:space="preserve">{{ </w:t>
-      </w:r>
-      <w:proofErr w:type="spellStart"/>
-      <w:r>
-        <w:rPr>
-          <w:rFonts w:ascii="Times New Roman" w:hAnsi="Times New Roman" w:cs="Times New Roman"/>
-          <w:sz w:val="24"/>
-        </w:rPr>
-        <w:t>department</w:t>
-      </w:r>
-      <w:proofErr w:type="gramEnd"/>
-      <w:r>
-        <w:rPr>
-          <w:rFonts w:ascii="Times New Roman" w:hAnsi="Times New Roman" w:cs="Times New Roman"/>
-          <w:sz w:val="24"/>
-        </w:rPr>
-        <w:t>_de</w:t>
-      </w:r>
-      <w:r>
-        <w:rPr>
-          <w:rFonts w:ascii="Times New Roman" w:hAnsi="Times New Roman" w:cs="Times New Roman"/>
-          <w:sz w:val="24"/>
-        </w:rPr>
-        <w:t>scription</w:t>
-      </w:r>
-      <w:proofErr w:type="spellEnd"/>
-      <w:r>
-        <w:rPr>
-          <w:rFonts w:ascii="Times New Roman" w:hAnsi="Times New Roman" w:cs="Times New Roman"/>
-          <w:sz w:val="24"/>
-        </w:rPr>
-        <w:t xml:space="preserve"> }}</w:t>
+      <w:r>
+        <w:rPr>
+          <w:rFonts w:ascii="Times New Roman" w:hAnsi="Times New Roman" w:cs="Times New Roman"/>
+          <w:sz w:val="24"/>
+        </w:rPr>
+        <w:t>{{ department_de</w:t>
+      </w:r>
+      <w:r>
+        <w:rPr>
+          <w:rFonts w:ascii="Times New Roman" w:hAnsi="Times New Roman" w:cs="Times New Roman"/>
+          <w:sz w:val="24"/>
+        </w:rPr>
+        <w:t>scription }}</w:t>
       </w:r>
     </w:p>
     <w:p>
@@ -213,37 +140,12 @@
         </w:rPr>
         <w:t xml:space="preserve">Head of department: </w:t>
       </w:r>
-      <w:proofErr w:type="gramStart"/>
-      <w:r>
-        <w:rPr>
-          <w:rFonts w:ascii="Times New Roman" w:hAnsi="Times New Roman" w:cs="Times New Roman"/>
-          <w:sz w:val="24"/>
-        </w:rPr>
-        <w:t xml:space="preserve">{{ </w:t>
-      </w:r>
-      <w:proofErr w:type="spellStart"/>
-      <w:r>
-        <w:rPr>
-          <w:rFonts w:ascii="Times New Roman" w:hAnsi="Times New Roman" w:cs="Times New Roman"/>
-          <w:sz w:val="24"/>
-        </w:rPr>
-        <w:t>department</w:t>
-      </w:r>
-      <w:proofErr w:type="gramEnd"/>
-      <w:r>
-        <w:rPr>
-          <w:rFonts w:ascii="Times New Roman" w:hAnsi="Times New Roman" w:cs="Times New Roman"/>
-          <w:sz w:val="24"/>
-        </w:rPr>
-        <w:t>_hod</w:t>
-      </w:r>
-      <w:proofErr w:type="spellEnd"/>
-      <w:r>
-        <w:rPr>
-          <w:rFonts w:ascii="Times New Roman" w:hAnsi="Times New Roman" w:cs="Times New Roman"/>
-          <w:sz w:val="24"/>
-        </w:rPr>
-        <w:t xml:space="preserve"> }}</w:t>
+      <w:r>
+        <w:rPr>
+          <w:rFonts w:ascii="Times New Roman" w:hAnsi="Times New Roman" w:cs="Times New Roman"/>
+          <w:sz w:val="24"/>
+        </w:rPr>
+        <w:t>{{ department_hod }}</w:t>
       </w:r>
     </w:p>
     <w:p>
@@ -333,23 +235,7 @@
           <w:rFonts w:ascii="Times New Roman" w:hAnsi="Times New Roman" w:cs="Times New Roman"/>
           <w:sz w:val="24"/>
         </w:rPr>
-        <w:t xml:space="preserve">{% for subject in </w:t>
-      </w:r>
-      <w:proofErr w:type="spellStart"/>
-      <w:r>
-        <w:rPr>
-          <w:rFonts w:ascii="Times New Roman" w:hAnsi="Times New Roman" w:cs="Times New Roman"/>
-          <w:sz w:val="24"/>
-        </w:rPr>
-        <w:t>department_subjects</w:t>
-      </w:r>
-      <w:proofErr w:type="spellEnd"/>
-      <w:r>
-        <w:rPr>
-          <w:rFonts w:ascii="Times New Roman" w:hAnsi="Times New Roman" w:cs="Times New Roman"/>
-          <w:sz w:val="24"/>
-        </w:rPr>
-        <w:t xml:space="preserve"> %}</w:t>
+        <w:t>{% for subject in department_subjects %}</w:t>
       </w:r>
     </w:p>
     <w:p>
@@ -369,7 +255,6 @@
           <w:sz w:val="24"/>
         </w:rPr>
       </w:pPr>
-      <w:proofErr w:type="gramStart"/>
       <w:r>
         <w:rPr>
           <w:rFonts w:ascii="Times New Roman" w:hAnsi="Times New Roman" w:cs="Times New Roman"/>
@@ -377,17 +262,7 @@
           <w:color w:val="1F4E79" w:themeColor="accent1" w:themeShade="80"/>
           <w:sz w:val="24"/>
         </w:rPr>
-        <w:t>{{ subject.name</w:t>
-      </w:r>
-      <w:proofErr w:type="gramEnd"/>
-      <w:r>
-        <w:rPr>
-          <w:rFonts w:ascii="Times New Roman" w:hAnsi="Times New Roman" w:cs="Times New Roman"/>
-          <w:b/>
-          <w:color w:val="1F4E79" w:themeColor="accent1" w:themeShade="80"/>
-          <w:sz w:val="24"/>
-        </w:rPr>
-        <w:t xml:space="preserve"> }}</w:t>
+        <w:t>{{ subject.name }}</w:t>
       </w:r>
     </w:p>
     <w:p>
@@ -406,23 +281,21 @@
         </w:rPr>
         <w:t xml:space="preserve">Headed by </w:t>
       </w:r>
-      <w:proofErr w:type="gramStart"/>
       <w:r>
         <w:rPr>
           <w:rFonts w:ascii="Times New Roman" w:hAnsi="Times New Roman" w:cs="Times New Roman"/>
           <w:color w:val="1F3864" w:themeColor="accent5" w:themeShade="80"/>
           <w:sz w:val="24"/>
         </w:rPr>
-        <w:t xml:space="preserve">{{ </w:t>
-      </w:r>
-      <w:proofErr w:type="spellStart"/>
+        <w:t>{{ subject</w:t>
+      </w:r>
       <w:r>
         <w:rPr>
           <w:rFonts w:ascii="Times New Roman" w:hAnsi="Times New Roman" w:cs="Times New Roman"/>
           <w:color w:val="1F3864" w:themeColor="accent5" w:themeShade="80"/>
           <w:sz w:val="24"/>
         </w:rPr>
-        <w:t>subject</w:t>
+        <w:t>.</w:t>
       </w:r>
       <w:r>
         <w:rPr>
@@ -430,25 +303,7 @@
           <w:color w:val="1F3864" w:themeColor="accent5" w:themeShade="80"/>
           <w:sz w:val="24"/>
         </w:rPr>
-        <w:t>.</w:t>
-      </w:r>
-      <w:r>
-        <w:rPr>
-          <w:rFonts w:ascii="Times New Roman" w:hAnsi="Times New Roman" w:cs="Times New Roman"/>
-          <w:color w:val="1F3864" w:themeColor="accent5" w:themeShade="80"/>
-          <w:sz w:val="24"/>
-        </w:rPr>
-        <w:t>hos</w:t>
-      </w:r>
-      <w:proofErr w:type="spellEnd"/>
-      <w:proofErr w:type="gramEnd"/>
-      <w:r>
-        <w:rPr>
-          <w:rFonts w:ascii="Times New Roman" w:hAnsi="Times New Roman" w:cs="Times New Roman"/>
-          <w:color w:val="1F3864" w:themeColor="accent5" w:themeShade="80"/>
-          <w:sz w:val="24"/>
-        </w:rPr>
-        <w:t xml:space="preserve"> }}</w:t>
+        <w:t>hos }}</w:t>
       </w:r>
       <w:r>
         <w:rPr>
@@ -479,25 +334,7 @@
           <w:rFonts w:ascii="Times New Roman" w:hAnsi="Times New Roman" w:cs="Times New Roman"/>
           <w:sz w:val="24"/>
         </w:rPr>
-        <w:t xml:space="preserve"> for teacher in </w:t>
-      </w:r>
-      <w:proofErr w:type="spellStart"/>
-      <w:proofErr w:type="gramStart"/>
-      <w:r>
-        <w:rPr>
-          <w:rFonts w:ascii="Times New Roman" w:hAnsi="Times New Roman" w:cs="Times New Roman"/>
-          <w:sz w:val="24"/>
-        </w:rPr>
-        <w:t>subject.teachers</w:t>
-      </w:r>
-      <w:proofErr w:type="spellEnd"/>
-      <w:proofErr w:type="gramEnd"/>
-      <w:r>
-        <w:rPr>
-          <w:rFonts w:ascii="Times New Roman" w:hAnsi="Times New Roman" w:cs="Times New Roman"/>
-          <w:sz w:val="24"/>
-        </w:rPr>
-        <w:t xml:space="preserve"> %}</w:t>
+        <w:t xml:space="preserve"> for teacher in subject.teachers %}</w:t>
       </w:r>
     </w:p>
     <w:p>
@@ -516,7 +353,6 @@
           <w:sz w:val="24"/>
         </w:rPr>
       </w:pPr>
-      <w:proofErr w:type="gramStart"/>
       <w:r>
         <w:rPr>
           <w:rFonts w:ascii="Times New Roman" w:hAnsi="Times New Roman" w:cs="Times New Roman"/>
@@ -524,37 +360,7 @@
           <w:color w:val="2F5496" w:themeColor="accent5" w:themeShade="BF"/>
           <w:sz w:val="24"/>
         </w:rPr>
-        <w:t xml:space="preserve">{{ </w:t>
-      </w:r>
-      <w:proofErr w:type="spellStart"/>
-      <w:r>
-        <w:rPr>
-          <w:rFonts w:ascii="Times New Roman" w:hAnsi="Times New Roman" w:cs="Times New Roman"/>
-          <w:b/>
-          <w:color w:val="2F5496" w:themeColor="accent5" w:themeShade="BF"/>
-          <w:sz w:val="24"/>
-        </w:rPr>
-        <w:t>teacher</w:t>
-      </w:r>
-      <w:proofErr w:type="gramEnd"/>
-      <w:r>
-        <w:rPr>
-          <w:rFonts w:ascii="Times New Roman" w:hAnsi="Times New Roman" w:cs="Times New Roman"/>
-          <w:b/>
-          <w:color w:val="2F5496" w:themeColor="accent5" w:themeShade="BF"/>
-          <w:sz w:val="24"/>
-        </w:rPr>
-        <w:t>.fullname</w:t>
-      </w:r>
-      <w:proofErr w:type="spellEnd"/>
-      <w:r>
-        <w:rPr>
-          <w:rFonts w:ascii="Times New Roman" w:hAnsi="Times New Roman" w:cs="Times New Roman"/>
-          <w:b/>
-          <w:color w:val="2F5496" w:themeColor="accent5" w:themeShade="BF"/>
-          <w:sz w:val="24"/>
-        </w:rPr>
-        <w:t xml:space="preserve"> }}</w:t>
+        <w:t>{{ teacher.fullname }}</w:t>
       </w:r>
     </w:p>
     <w:p>
@@ -588,39 +394,49 @@
           <w:rFonts w:ascii="Times New Roman" w:hAnsi="Times New Roman" w:cs="Times New Roman"/>
           <w:sz w:val="24"/>
         </w:rPr>
-        <w:t xml:space="preserve"> </w:t>
-      </w:r>
-      <w:proofErr w:type="gramStart"/>
-      <w:r>
-        <w:rPr>
-          <w:rFonts w:ascii="Times New Roman" w:hAnsi="Times New Roman" w:cs="Times New Roman"/>
-          <w:sz w:val="24"/>
-        </w:rPr>
-        <w:t xml:space="preserve">{{ </w:t>
-      </w:r>
-      <w:proofErr w:type="spellStart"/>
-      <w:r>
-        <w:rPr>
-          <w:rFonts w:ascii="Times New Roman" w:hAnsi="Times New Roman" w:cs="Times New Roman"/>
-          <w:sz w:val="24"/>
-        </w:rPr>
-        <w:t>teacher</w:t>
-      </w:r>
-      <w:proofErr w:type="gramEnd"/>
-      <w:r>
-        <w:rPr>
-          <w:rFonts w:ascii="Times New Roman" w:hAnsi="Times New Roman" w:cs="Times New Roman"/>
-          <w:sz w:val="24"/>
-        </w:rPr>
-        <w:t>.designation</w:t>
-      </w:r>
-      <w:proofErr w:type="spellEnd"/>
-      <w:r>
-        <w:rPr>
-          <w:rFonts w:ascii="Times New Roman" w:hAnsi="Times New Roman" w:cs="Times New Roman"/>
-          <w:sz w:val="24"/>
-        </w:rPr>
-        <w:t xml:space="preserve"> }}</w:t>
+        <w:t xml:space="preserve"> {{ teacher.designation }}</w:t>
+      </w:r>
+    </w:p>
+    <w:p>
+      <w:pPr>
+        <w:pStyle w:val="ListParagraph"/>
+        <w:spacing w:after="0"/>
+        <w:jc w:val="both"/>
+        <w:rPr>
+          <w:rFonts w:ascii="Times New Roman" w:hAnsi="Times New Roman" w:cs="Times New Roman"/>
+          <w:sz w:val="24"/>
+        </w:rPr>
+      </w:pPr>
+      <w:r>
+        <w:rPr>
+          <w:rFonts w:ascii="Times New Roman" w:hAnsi="Times New Roman" w:cs="Times New Roman"/>
+          <w:color w:val="1F4E79" w:themeColor="accent1" w:themeShade="80"/>
+          <w:sz w:val="24"/>
+        </w:rPr>
+        <w:t>Teaching consistency:</w:t>
+      </w:r>
+      <w:r>
+        <w:rPr>
+          <w:rFonts w:ascii="Times New Roman" w:hAnsi="Times New Roman" w:cs="Times New Roman"/>
+          <w:sz w:val="24"/>
+        </w:rPr>
+        <w:t xml:space="preserve"> {{ </w:t>
+      </w:r>
+      <w:r>
+        <w:rPr>
+          <w:rFonts w:ascii="Times New Roman" w:hAnsi="Times New Roman" w:cs="Times New Roman"/>
+          <w:sz w:val="24"/>
+        </w:rPr>
+        <w:t>teacher.</w:t>
+      </w:r>
+      <w:bookmarkStart w:id="0" w:name="_GoBack"/>
+      <w:bookmarkEnd w:id="0"/>
+      <w:r>
+        <w:rPr>
+          <w:rFonts w:ascii="Times New Roman" w:hAnsi="Times New Roman" w:cs="Times New Roman"/>
+          <w:sz w:val="24"/>
+        </w:rPr>
+        <w:t>regularity }}</w:t>
       </w:r>
     </w:p>
     <w:p>
@@ -652,41 +468,24 @@
       <w:r>
         <w:rPr>
           <w:rFonts w:ascii="Times New Roman" w:hAnsi="Times New Roman" w:cs="Times New Roman"/>
+          <w:color w:val="1F4E79" w:themeColor="accent1" w:themeShade="80"/>
           <w:sz w:val="24"/>
         </w:rPr>
         <w:t xml:space="preserve"> </w:t>
       </w:r>
-      <w:proofErr w:type="gramStart"/>
-      <w:r>
-        <w:rPr>
-          <w:rFonts w:ascii="Times New Roman" w:hAnsi="Times New Roman" w:cs="Times New Roman"/>
-          <w:sz w:val="24"/>
-        </w:rPr>
-        <w:t xml:space="preserve">{{ </w:t>
-      </w:r>
-      <w:proofErr w:type="spellStart"/>
-      <w:r>
-        <w:rPr>
-          <w:rFonts w:ascii="Times New Roman" w:hAnsi="Times New Roman" w:cs="Times New Roman"/>
-          <w:sz w:val="24"/>
-        </w:rPr>
-        <w:t>teacher</w:t>
-      </w:r>
-      <w:proofErr w:type="gramEnd"/>
-      <w:r>
-        <w:rPr>
-          <w:rFonts w:ascii="Times New Roman" w:hAnsi="Times New Roman" w:cs="Times New Roman"/>
-          <w:sz w:val="24"/>
-        </w:rPr>
-        <w:t>.repertoire</w:t>
-      </w:r>
-      <w:proofErr w:type="spellEnd"/>
-      <w:r>
-        <w:rPr>
-          <w:rFonts w:ascii="Times New Roman" w:hAnsi="Times New Roman" w:cs="Times New Roman"/>
-          <w:sz w:val="24"/>
-        </w:rPr>
-        <w:t xml:space="preserve"> }}</w:t>
+      <w:r>
+        <w:rPr>
+          <w:rFonts w:ascii="Times New Roman" w:hAnsi="Times New Roman" w:cs="Times New Roman"/>
+          <w:sz w:val="24"/>
+        </w:rPr>
+        <w:t>{%- if teacher.is_exclusive -%</w:t>
+      </w:r>
+      <w:r>
+        <w:rPr>
+          <w:rFonts w:ascii="Times New Roman" w:hAnsi="Times New Roman" w:cs="Times New Roman"/>
+          <w:sz w:val="24"/>
+        </w:rPr>
+        <w:t>}</w:t>
       </w:r>
     </w:p>
     <w:p>
@@ -702,49 +501,16 @@
       <w:r>
         <w:rPr>
           <w:rFonts w:ascii="Times New Roman" w:hAnsi="Times New Roman" w:cs="Times New Roman"/>
-          <w:color w:val="1F4E79" w:themeColor="accent1" w:themeShade="80"/>
-          <w:sz w:val="24"/>
-        </w:rPr>
-        <w:t>Class category specialization:</w:t>
-      </w:r>
-      <w:r>
-        <w:rPr>
-          <w:rFonts w:ascii="Times New Roman" w:hAnsi="Times New Roman" w:cs="Times New Roman"/>
-          <w:sz w:val="24"/>
-        </w:rPr>
-        <w:t xml:space="preserve"> </w:t>
-      </w:r>
-      <w:proofErr w:type="gramStart"/>
-      <w:r>
-        <w:rPr>
-          <w:rFonts w:ascii="Times New Roman" w:hAnsi="Times New Roman" w:cs="Times New Roman"/>
-          <w:sz w:val="24"/>
-        </w:rPr>
-        <w:t xml:space="preserve">{{ </w:t>
-      </w:r>
-      <w:proofErr w:type="spellStart"/>
-      <w:r>
-        <w:rPr>
-          <w:rFonts w:ascii="Times New Roman" w:hAnsi="Times New Roman" w:cs="Times New Roman"/>
-          <w:sz w:val="24"/>
-        </w:rPr>
-        <w:t>teacher</w:t>
-      </w:r>
-      <w:proofErr w:type="gramEnd"/>
-      <w:r>
-        <w:rPr>
-          <w:rFonts w:ascii="Times New Roman" w:hAnsi="Times New Roman" w:cs="Times New Roman"/>
-          <w:sz w:val="24"/>
-        </w:rPr>
-        <w:t>.specialization</w:t>
-      </w:r>
-      <w:proofErr w:type="spellEnd"/>
-      <w:r>
-        <w:rPr>
-          <w:rFonts w:ascii="Times New Roman" w:hAnsi="Times New Roman" w:cs="Times New Roman"/>
-          <w:sz w:val="24"/>
-        </w:rPr>
-        <w:t xml:space="preserve"> }}.</w:t>
+          <w:sz w:val="24"/>
+        </w:rPr>
+        <w:t>Teaches only this subject</w:t>
+      </w:r>
+      <w:r>
+        <w:rPr>
+          <w:rFonts w:ascii="Times New Roman" w:hAnsi="Times New Roman" w:cs="Times New Roman"/>
+          <w:sz w:val="24"/>
+        </w:rPr>
+        <w:t>.</w:t>
       </w:r>
     </w:p>
     <w:p>
@@ -754,49 +520,22 @@
         <w:jc w:val="both"/>
         <w:rPr>
           <w:rFonts w:ascii="Times New Roman" w:hAnsi="Times New Roman" w:cs="Times New Roman"/>
-          <w:color w:val="1F4E79" w:themeColor="accent1" w:themeShade="80"/>
-          <w:sz w:val="24"/>
-        </w:rPr>
-      </w:pPr>
-      <w:r>
-        <w:rPr>
-          <w:rFonts w:ascii="Times New Roman" w:hAnsi="Times New Roman" w:cs="Times New Roman"/>
-          <w:color w:val="1F4E79" w:themeColor="accent1" w:themeShade="80"/>
-          <w:sz w:val="24"/>
-        </w:rPr>
-        <w:t xml:space="preserve">Class arms taught: </w:t>
-      </w:r>
-      <w:proofErr w:type="gramStart"/>
-      <w:r>
-        <w:rPr>
-          <w:rFonts w:ascii="Times New Roman" w:hAnsi="Times New Roman" w:cs="Times New Roman"/>
-          <w:sz w:val="24"/>
-        </w:rPr>
-        <w:t xml:space="preserve">{{ </w:t>
-      </w:r>
-      <w:proofErr w:type="spellStart"/>
-      <w:r>
-        <w:rPr>
-          <w:rFonts w:ascii="Times New Roman" w:hAnsi="Times New Roman" w:cs="Times New Roman"/>
-          <w:sz w:val="24"/>
-        </w:rPr>
-        <w:t>teacher</w:t>
-      </w:r>
-      <w:proofErr w:type="gramEnd"/>
-      <w:r>
-        <w:rPr>
-          <w:rFonts w:ascii="Times New Roman" w:hAnsi="Times New Roman" w:cs="Times New Roman"/>
-          <w:sz w:val="24"/>
-        </w:rPr>
-        <w:t>.classarms_taught</w:t>
-      </w:r>
-      <w:proofErr w:type="spellEnd"/>
-      <w:r>
-        <w:rPr>
-          <w:rFonts w:ascii="Times New Roman" w:hAnsi="Times New Roman" w:cs="Times New Roman"/>
-          <w:sz w:val="24"/>
-        </w:rPr>
-        <w:t xml:space="preserve"> }}</w:t>
+          <w:sz w:val="24"/>
+        </w:rPr>
+      </w:pPr>
+      <w:r>
+        <w:rPr>
+          <w:rFonts w:ascii="Times New Roman" w:hAnsi="Times New Roman" w:cs="Times New Roman"/>
+          <w:sz w:val="24"/>
+        </w:rPr>
+        <w:t>{%</w:t>
+      </w:r>
+      <w:r>
+        <w:rPr>
+          <w:rFonts w:ascii="Times New Roman" w:hAnsi="Times New Roman" w:cs="Times New Roman"/>
+          <w:sz w:val="24"/>
+        </w:rPr>
+        <w:t xml:space="preserve"> else %}</w:t>
       </w:r>
     </w:p>
     <w:p>
@@ -806,27 +545,30 @@
         <w:jc w:val="both"/>
         <w:rPr>
           <w:rFonts w:ascii="Times New Roman" w:hAnsi="Times New Roman" w:cs="Times New Roman"/>
+          <w:sz w:val="24"/>
+        </w:rPr>
+      </w:pPr>
+      <w:r>
+        <w:rPr>
+          <w:rFonts w:ascii="Times New Roman" w:hAnsi="Times New Roman" w:cs="Times New Roman"/>
+          <w:sz w:val="24"/>
+        </w:rPr>
+        <w:t xml:space="preserve">Teaches these other subjects besides this one: </w:t>
+      </w:r>
+      <w:r>
+        <w:rPr>
+          <w:rFonts w:ascii="Times New Roman" w:hAnsi="Times New Roman" w:cs="Times New Roman"/>
           <w:b/>
           <w:sz w:val="24"/>
         </w:rPr>
-      </w:pPr>
-      <w:r>
-        <w:rPr>
-          <w:rFonts w:ascii="Times New Roman" w:hAnsi="Times New Roman" w:cs="Times New Roman"/>
-          <w:b/>
-          <w:sz w:val="24"/>
-        </w:rPr>
-        <w:t xml:space="preserve">Chunk values will </w:t>
-      </w:r>
-      <w:bookmarkStart w:id="0" w:name="_GoBack"/>
-      <w:bookmarkEnd w:id="0"/>
-      <w:r>
-        <w:rPr>
-          <w:rFonts w:ascii="Times New Roman" w:hAnsi="Times New Roman" w:cs="Times New Roman"/>
-          <w:b/>
-          <w:sz w:val="24"/>
-        </w:rPr>
-        <w:t>be added when ready</w:t>
+        <w:t>{{ teacher.other_subjects }}</w:t>
+      </w:r>
+      <w:r>
+        <w:rPr>
+          <w:rFonts w:ascii="Times New Roman" w:hAnsi="Times New Roman" w:cs="Times New Roman"/>
+          <w:sz w:val="24"/>
+        </w:rPr>
+        <w:t>. This teacher will also be found in the list of staff of those other subjects.</w:t>
       </w:r>
     </w:p>
     <w:p>
@@ -836,10 +578,52 @@
         <w:jc w:val="both"/>
         <w:rPr>
           <w:rFonts w:ascii="Times New Roman" w:hAnsi="Times New Roman" w:cs="Times New Roman"/>
-          <w:b/>
-          <w:sz w:val="24"/>
-        </w:rPr>
-      </w:pPr>
+          <w:sz w:val="24"/>
+        </w:rPr>
+      </w:pPr>
+      <w:r>
+        <w:rPr>
+          <w:rFonts w:ascii="Times New Roman" w:hAnsi="Times New Roman" w:cs="Times New Roman"/>
+          <w:sz w:val="24"/>
+        </w:rPr>
+        <w:t xml:space="preserve">{% </w:t>
+      </w:r>
+      <w:r>
+        <w:rPr>
+          <w:rFonts w:ascii="Times New Roman" w:hAnsi="Times New Roman" w:cs="Times New Roman"/>
+          <w:sz w:val="24"/>
+        </w:rPr>
+        <w:t>endif</w:t>
+      </w:r>
+      <w:r>
+        <w:rPr>
+          <w:rFonts w:ascii="Times New Roman" w:hAnsi="Times New Roman" w:cs="Times New Roman"/>
+          <w:sz w:val="24"/>
+        </w:rPr>
+        <w:t xml:space="preserve"> </w:t>
+      </w:r>
+      <w:r>
+        <w:rPr>
+          <w:rFonts w:ascii="Times New Roman" w:hAnsi="Times New Roman" w:cs="Times New Roman"/>
+          <w:sz w:val="24"/>
+        </w:rPr>
+        <w:t>%}</w:t>
+      </w:r>
+      <w:r>
+        <w:rPr>
+          <w:rFonts w:ascii="Times New Roman" w:hAnsi="Times New Roman" w:cs="Times New Roman"/>
+          <w:color w:val="1F4E79" w:themeColor="accent1" w:themeShade="80"/>
+          <w:sz w:val="24"/>
+        </w:rPr>
+        <w:t>Class category specialization:</w:t>
+      </w:r>
+      <w:r>
+        <w:rPr>
+          <w:rFonts w:ascii="Times New Roman" w:hAnsi="Times New Roman" w:cs="Times New Roman"/>
+          <w:sz w:val="24"/>
+        </w:rPr>
+        <w:t xml:space="preserve"> {{ teacher.specialization }}.</w:t>
+      </w:r>
     </w:p>
     <w:p>
       <w:pPr>
@@ -848,6 +632,65 @@
         <w:jc w:val="both"/>
         <w:rPr>
           <w:rFonts w:ascii="Times New Roman" w:hAnsi="Times New Roman" w:cs="Times New Roman"/>
+          <w:color w:val="1F4E79" w:themeColor="accent1" w:themeShade="80"/>
+          <w:sz w:val="24"/>
+        </w:rPr>
+      </w:pPr>
+      <w:r>
+        <w:rPr>
+          <w:rFonts w:ascii="Times New Roman" w:hAnsi="Times New Roman" w:cs="Times New Roman"/>
+          <w:color w:val="1F4E79" w:themeColor="accent1" w:themeShade="80"/>
+          <w:sz w:val="24"/>
+        </w:rPr>
+        <w:t xml:space="preserve">Class arms taught: </w:t>
+      </w:r>
+      <w:r>
+        <w:rPr>
+          <w:rFonts w:ascii="Times New Roman" w:hAnsi="Times New Roman" w:cs="Times New Roman"/>
+          <w:sz w:val="24"/>
+        </w:rPr>
+        <w:t>{{ teacher.classarms_taught }}</w:t>
+      </w:r>
+    </w:p>
+    <w:p>
+      <w:pPr>
+        <w:spacing w:after="0"/>
+        <w:ind w:left="720"/>
+        <w:jc w:val="both"/>
+        <w:rPr>
+          <w:rFonts w:ascii="Times New Roman" w:hAnsi="Times New Roman" w:cs="Times New Roman"/>
+          <w:b/>
+          <w:sz w:val="24"/>
+        </w:rPr>
+      </w:pPr>
+      <w:r>
+        <w:rPr>
+          <w:rFonts w:ascii="Times New Roman" w:hAnsi="Times New Roman" w:cs="Times New Roman"/>
+          <w:b/>
+          <w:sz w:val="24"/>
+        </w:rPr>
+        <w:t>Chunk values will be added when ready</w:t>
+      </w:r>
+    </w:p>
+    <w:p>
+      <w:pPr>
+        <w:spacing w:after="0"/>
+        <w:ind w:left="720"/>
+        <w:jc w:val="both"/>
+        <w:rPr>
+          <w:rFonts w:ascii="Times New Roman" w:hAnsi="Times New Roman" w:cs="Times New Roman"/>
+          <w:b/>
+          <w:sz w:val="24"/>
+        </w:rPr>
+      </w:pPr>
+    </w:p>
+    <w:p>
+      <w:pPr>
+        <w:spacing w:after="0"/>
+        <w:ind w:left="720"/>
+        <w:jc w:val="both"/>
+        <w:rPr>
+          <w:rFonts w:ascii="Times New Roman" w:hAnsi="Times New Roman" w:cs="Times New Roman"/>
           <w:b/>
           <w:sz w:val="24"/>
         </w:rPr>
@@ -877,23 +720,7 @@
           <w:rFonts w:ascii="Times New Roman" w:hAnsi="Times New Roman" w:cs="Times New Roman"/>
           <w:sz w:val="24"/>
         </w:rPr>
-        <w:t xml:space="preserve">{% </w:t>
-      </w:r>
-      <w:proofErr w:type="spellStart"/>
-      <w:r>
-        <w:rPr>
-          <w:rFonts w:ascii="Times New Roman" w:hAnsi="Times New Roman" w:cs="Times New Roman"/>
-          <w:sz w:val="24"/>
-        </w:rPr>
-        <w:t>endfor</w:t>
-      </w:r>
-      <w:proofErr w:type="spellEnd"/>
-      <w:r>
-        <w:rPr>
-          <w:rFonts w:ascii="Times New Roman" w:hAnsi="Times New Roman" w:cs="Times New Roman"/>
-          <w:sz w:val="24"/>
-        </w:rPr>
-        <w:t xml:space="preserve"> %}</w:t>
+        <w:t>{% endfor %}</w:t>
       </w:r>
     </w:p>
     <w:p>
@@ -910,23 +737,7 @@
           <w:rFonts w:ascii="Times New Roman" w:hAnsi="Times New Roman" w:cs="Times New Roman"/>
           <w:sz w:val="24"/>
         </w:rPr>
-        <w:t xml:space="preserve">{% </w:t>
-      </w:r>
-      <w:proofErr w:type="spellStart"/>
-      <w:r>
-        <w:rPr>
-          <w:rFonts w:ascii="Times New Roman" w:hAnsi="Times New Roman" w:cs="Times New Roman"/>
-          <w:sz w:val="24"/>
-        </w:rPr>
-        <w:t>endfor</w:t>
-      </w:r>
-      <w:proofErr w:type="spellEnd"/>
-      <w:r>
-        <w:rPr>
-          <w:rFonts w:ascii="Times New Roman" w:hAnsi="Times New Roman" w:cs="Times New Roman"/>
-          <w:sz w:val="24"/>
-        </w:rPr>
-        <w:t xml:space="preserve"> %}</w:t>
+        <w:t>{% endfor %}</w:t>
       </w:r>
     </w:p>
     <w:p>
@@ -1110,7 +921,7 @@
                                   <w:color w:val="2E74B5" w:themeColor="accent1" w:themeShade="BF"/>
                                   <w:sz w:val="18"/>
                                 </w:rPr>
-                                <w:t>2</w:t>
+                                <w:t>1</w:t>
                               </w:r>
                               <w:r>
                                 <w:rPr>
@@ -1295,7 +1106,7 @@
                             <w:color w:val="2E74B5" w:themeColor="accent1" w:themeShade="BF"/>
                             <w:sz w:val="18"/>
                           </w:rPr>
-                          <w:t>2</w:t>
+                          <w:t>1</w:t>
                         </w:r>
                         <w:r>
                           <w:rPr>
@@ -1545,41 +1356,13 @@
                               <w:sz w:val="18"/>
                             </w:rPr>
                           </w:pPr>
-                          <w:proofErr w:type="gramStart"/>
                           <w:r>
                             <w:rPr>
                               <w:rFonts w:ascii="Cambria" w:hAnsi="Cambria" w:cs="Times New Roman"/>
                               <w:color w:val="2E74B5" w:themeColor="accent1" w:themeShade="BF"/>
                               <w:sz w:val="18"/>
                             </w:rPr>
-                            <w:t xml:space="preserve">{{ </w:t>
-                          </w:r>
-                          <w:proofErr w:type="spellStart"/>
-                          <w:r>
-                            <w:rPr>
-                              <w:rFonts w:ascii="Cambria" w:hAnsi="Cambria" w:cs="Times New Roman"/>
-                              <w:color w:val="2E74B5" w:themeColor="accent1" w:themeShade="BF"/>
-                              <w:sz w:val="18"/>
-                            </w:rPr>
-                            <w:t>department</w:t>
-                          </w:r>
-                          <w:proofErr w:type="gramEnd"/>
-                          <w:r>
-                            <w:rPr>
-                              <w:rFonts w:ascii="Cambria" w:hAnsi="Cambria" w:cs="Times New Roman"/>
-                              <w:color w:val="2E74B5" w:themeColor="accent1" w:themeShade="BF"/>
-                              <w:sz w:val="18"/>
-                            </w:rPr>
-                            <w:t>_name</w:t>
-                          </w:r>
-                          <w:proofErr w:type="spellEnd"/>
-                          <w:r>
-                            <w:rPr>
-                              <w:rFonts w:ascii="Cambria" w:hAnsi="Cambria" w:cs="Times New Roman"/>
-                              <w:color w:val="2E74B5" w:themeColor="accent1" w:themeShade="BF"/>
-                              <w:sz w:val="18"/>
-                            </w:rPr>
-                            <w:t xml:space="preserve"> }}</w:t>
+                            <w:t>{{ department_name }}</w:t>
                           </w:r>
                         </w:p>
                       </w:txbxContent>
@@ -1746,23 +1529,13 @@
                               <w:sz w:val="16"/>
                             </w:rPr>
                           </w:pPr>
-                          <w:proofErr w:type="gramStart"/>
                           <w:r>
                             <w:rPr>
                               <w:rFonts w:ascii="Cambria" w:hAnsi="Cambria"/>
                               <w:color w:val="2E74B5" w:themeColor="accent1" w:themeShade="BF"/>
                               <w:sz w:val="16"/>
                             </w:rPr>
-                            <w:t>{{ acronym</w:t>
-                          </w:r>
-                          <w:proofErr w:type="gramEnd"/>
-                          <w:r>
-                            <w:rPr>
-                              <w:rFonts w:ascii="Cambria" w:hAnsi="Cambria"/>
-                              <w:color w:val="2E74B5" w:themeColor="accent1" w:themeShade="BF"/>
-                              <w:sz w:val="16"/>
-                            </w:rPr>
-                            <w:t xml:space="preserve"> }}</w:t>
+                            <w:t>{{ acronym }}</w:t>
                           </w:r>
                         </w:p>
                       </w:txbxContent>
@@ -1957,7 +1730,7 @@
         <v:path o:extrusionok="f" gradientshapeok="t" o:connecttype="rect"/>
         <o:lock v:ext="edit" aspectratio="t"/>
       </v:shapetype>
-      <v:shape id="_x0000_i1033" type="#_x0000_t75" style="width:16.15pt;height:19.1pt" o:bullet="t">
+      <v:shape id="_x0000_i1028" type="#_x0000_t75" style="width:15.65pt;height:19.85pt" o:bullet="t">
         <v:imagedata r:id="rId1" o:title="teacher"/>
       </v:shape>
     </w:pict>

</xml_diff>

<commit_message>
The final stages, seeking to facelift gui, though
</commit_message>
<xml_diff>
--- a/reports/report_templates/Department-subject-template.docx
+++ b/reports/report_templates/Department-subject-template.docx
@@ -13,13 +13,41 @@
           <w:color w:val="2F5496" w:themeColor="accent5" w:themeShade="BF"/>
         </w:rPr>
       </w:pPr>
+      <w:proofErr w:type="gramStart"/>
       <w:r>
         <w:rPr>
           <w:rFonts w:ascii="Times New Roman" w:hAnsi="Times New Roman" w:cs="Times New Roman"/>
           <w:b/>
           <w:color w:val="2F5496" w:themeColor="accent5" w:themeShade="BF"/>
         </w:rPr>
-        <w:t xml:space="preserve">{{ department_name </w:t>
+        <w:t xml:space="preserve">{{ </w:t>
+      </w:r>
+      <w:proofErr w:type="spellStart"/>
+      <w:r>
+        <w:rPr>
+          <w:rFonts w:ascii="Times New Roman" w:hAnsi="Times New Roman" w:cs="Times New Roman"/>
+          <w:b/>
+          <w:color w:val="2F5496" w:themeColor="accent5" w:themeShade="BF"/>
+        </w:rPr>
+        <w:t>department</w:t>
+      </w:r>
+      <w:proofErr w:type="gramEnd"/>
+      <w:r>
+        <w:rPr>
+          <w:rFonts w:ascii="Times New Roman" w:hAnsi="Times New Roman" w:cs="Times New Roman"/>
+          <w:b/>
+          <w:color w:val="2F5496" w:themeColor="accent5" w:themeShade="BF"/>
+        </w:rPr>
+        <w:t>_name</w:t>
+      </w:r>
+      <w:proofErr w:type="spellEnd"/>
+      <w:r>
+        <w:rPr>
+          <w:rFonts w:ascii="Times New Roman" w:hAnsi="Times New Roman" w:cs="Times New Roman"/>
+          <w:b/>
+          <w:color w:val="2F5496" w:themeColor="accent5" w:themeShade="BF"/>
+        </w:rPr>
+        <w:t xml:space="preserve"> </w:t>
       </w:r>
       <w:r>
         <w:rPr>
@@ -32,7 +60,7 @@
     </w:p>
     <w:p>
       <w:pPr>
-        <w:spacing w:after="0" w:line="276" w:lineRule="auto"/>
+        <w:spacing w:line="276" w:lineRule="auto"/>
         <w:jc w:val="both"/>
         <w:rPr>
           <w:rFonts w:ascii="Times New Roman" w:hAnsi="Times New Roman" w:cs="Times New Roman"/>
@@ -40,6 +68,7 @@
           <w:sz w:val="20"/>
         </w:rPr>
       </w:pPr>
+      <w:proofErr w:type="gramStart"/>
       <w:r>
         <w:rPr>
           <w:rFonts w:ascii="Times New Roman" w:hAnsi="Times New Roman" w:cs="Times New Roman"/>
@@ -48,13 +77,208 @@
         </w:rPr>
         <w:t xml:space="preserve">{{ </w:t>
       </w:r>
+      <w:proofErr w:type="spellStart"/>
       <w:r>
         <w:rPr>
           <w:rFonts w:ascii="Times New Roman" w:hAnsi="Times New Roman" w:cs="Times New Roman"/>
           <w:color w:val="1F4E79" w:themeColor="accent1" w:themeShade="80"/>
           <w:sz w:val="20"/>
         </w:rPr>
-        <w:t>department_fullname_id }}</w:t>
+        <w:t>department</w:t>
+      </w:r>
+      <w:proofErr w:type="gramEnd"/>
+      <w:r>
+        <w:rPr>
+          <w:rFonts w:ascii="Times New Roman" w:hAnsi="Times New Roman" w:cs="Times New Roman"/>
+          <w:color w:val="1F4E79" w:themeColor="accent1" w:themeShade="80"/>
+          <w:sz w:val="20"/>
+        </w:rPr>
+        <w:t>_fullname_id</w:t>
+      </w:r>
+      <w:proofErr w:type="spellEnd"/>
+      <w:r>
+        <w:rPr>
+          <w:rFonts w:ascii="Times New Roman" w:hAnsi="Times New Roman" w:cs="Times New Roman"/>
+          <w:color w:val="1F4E79" w:themeColor="accent1" w:themeShade="80"/>
+          <w:sz w:val="20"/>
+        </w:rPr>
+        <w:t xml:space="preserve"> }}</w:t>
+      </w:r>
+    </w:p>
+    <w:tbl>
+      <w:tblPr>
+        <w:tblStyle w:val="PlainTable3"/>
+        <w:tblW w:w="0" w:type="auto"/>
+        <w:tblLook w:val="04A0" w:firstRow="1" w:lastRow="0" w:firstColumn="1" w:lastColumn="0" w:noHBand="0" w:noVBand="1"/>
+      </w:tblPr>
+      <w:tblGrid>
+        <w:gridCol w:w="5850"/>
+        <w:gridCol w:w="3546"/>
+      </w:tblGrid>
+      <w:tr>
+        <w:trPr>
+          <w:cnfStyle w:val="100000000000" w:firstRow="1" w:lastRow="0" w:firstColumn="0" w:lastColumn="0" w:oddVBand="0" w:evenVBand="0" w:oddHBand="0" w:evenHBand="0" w:firstRowFirstColumn="0" w:firstRowLastColumn="0" w:lastRowFirstColumn="0" w:lastRowLastColumn="0"/>
+        </w:trPr>
+        <w:tc>
+          <w:tcPr>
+            <w:cnfStyle w:val="001000000100" w:firstRow="0" w:lastRow="0" w:firstColumn="1" w:lastColumn="0" w:oddVBand="0" w:evenVBand="0" w:oddHBand="0" w:evenHBand="0" w:firstRowFirstColumn="1" w:firstRowLastColumn="0" w:lastRowFirstColumn="0" w:lastRowLastColumn="0"/>
+            <w:tcW w:w="5850" w:type="dxa"/>
+          </w:tcPr>
+          <w:p>
+            <w:pPr>
+              <w:jc w:val="both"/>
+              <w:rPr>
+                <w:rFonts w:ascii="Times New Roman" w:hAnsi="Times New Roman" w:cs="Times New Roman"/>
+                <w:color w:val="262626" w:themeColor="text1" w:themeTint="D9"/>
+                <w:sz w:val="24"/>
+              </w:rPr>
+            </w:pPr>
+            <w:r>
+              <w:rPr>
+                <w:rFonts w:ascii="Times New Roman" w:hAnsi="Times New Roman" w:cs="Times New Roman"/>
+                <w:caps w:val="0"/>
+                <w:color w:val="262626" w:themeColor="text1" w:themeTint="D9"/>
+                <w:sz w:val="24"/>
+              </w:rPr>
+              <w:t>Description</w:t>
+            </w:r>
+          </w:p>
+        </w:tc>
+        <w:tc>
+          <w:tcPr>
+            <w:tcW w:w="3546" w:type="dxa"/>
+          </w:tcPr>
+          <w:p>
+            <w:pPr>
+              <w:jc w:val="both"/>
+              <w:cnfStyle w:val="100000000000" w:firstRow="1" w:lastRow="0" w:firstColumn="0" w:lastColumn="0" w:oddVBand="0" w:evenVBand="0" w:oddHBand="0" w:evenHBand="0" w:firstRowFirstColumn="0" w:firstRowLastColumn="0" w:lastRowFirstColumn="0" w:lastRowLastColumn="0"/>
+              <w:rPr>
+                <w:rFonts w:ascii="Times New Roman" w:hAnsi="Times New Roman" w:cs="Times New Roman"/>
+                <w:color w:val="262626" w:themeColor="text1" w:themeTint="D9"/>
+                <w:sz w:val="24"/>
+              </w:rPr>
+            </w:pPr>
+            <w:r>
+              <w:rPr>
+                <w:rFonts w:ascii="Times New Roman" w:hAnsi="Times New Roman" w:cs="Times New Roman"/>
+                <w:caps w:val="0"/>
+                <w:color w:val="262626" w:themeColor="text1" w:themeTint="D9"/>
+                <w:sz w:val="24"/>
+              </w:rPr>
+              <w:t>Head of department</w:t>
+            </w:r>
+          </w:p>
+        </w:tc>
+      </w:tr>
+      <w:tr>
+        <w:trPr>
+          <w:cnfStyle w:val="000000100000" w:firstRow="0" w:lastRow="0" w:firstColumn="0" w:lastColumn="0" w:oddVBand="0" w:evenVBand="0" w:oddHBand="1" w:evenHBand="0" w:firstRowFirstColumn="0" w:firstRowLastColumn="0" w:lastRowFirstColumn="0" w:lastRowLastColumn="0"/>
+          <w:trHeight w:val="355"/>
+        </w:trPr>
+        <w:tc>
+          <w:tcPr>
+            <w:cnfStyle w:val="001000000000" w:firstRow="0" w:lastRow="0" w:firstColumn="1" w:lastColumn="0" w:oddVBand="0" w:evenVBand="0" w:oddHBand="0" w:evenHBand="0" w:firstRowFirstColumn="0" w:firstRowLastColumn="0" w:lastRowFirstColumn="0" w:lastRowLastColumn="0"/>
+            <w:tcW w:w="5850" w:type="dxa"/>
+          </w:tcPr>
+          <w:p>
+            <w:pPr>
+              <w:jc w:val="both"/>
+              <w:rPr>
+                <w:rFonts w:ascii="Times New Roman" w:hAnsi="Times New Roman" w:cs="Times New Roman"/>
+                <w:b w:val="0"/>
+                <w:sz w:val="24"/>
+              </w:rPr>
+            </w:pPr>
+            <w:r>
+              <w:rPr>
+                <w:rFonts w:ascii="Times New Roman" w:hAnsi="Times New Roman" w:cs="Times New Roman"/>
+                <w:b w:val="0"/>
+                <w:caps w:val="0"/>
+                <w:sz w:val="24"/>
+              </w:rPr>
+              <w:t xml:space="preserve">{{ </w:t>
+            </w:r>
+            <w:proofErr w:type="spellStart"/>
+            <w:r>
+              <w:rPr>
+                <w:rFonts w:ascii="Times New Roman" w:hAnsi="Times New Roman" w:cs="Times New Roman"/>
+                <w:b w:val="0"/>
+                <w:caps w:val="0"/>
+                <w:sz w:val="24"/>
+              </w:rPr>
+              <w:t>department_description</w:t>
+            </w:r>
+            <w:proofErr w:type="spellEnd"/>
+            <w:r>
+              <w:rPr>
+                <w:rFonts w:ascii="Times New Roman" w:hAnsi="Times New Roman" w:cs="Times New Roman"/>
+                <w:b w:val="0"/>
+                <w:caps w:val="0"/>
+                <w:sz w:val="24"/>
+              </w:rPr>
+              <w:t xml:space="preserve"> }}</w:t>
+            </w:r>
+          </w:p>
+        </w:tc>
+        <w:tc>
+          <w:tcPr>
+            <w:tcW w:w="3546" w:type="dxa"/>
+          </w:tcPr>
+          <w:p>
+            <w:pPr>
+              <w:jc w:val="both"/>
+              <w:cnfStyle w:val="000000100000" w:firstRow="0" w:lastRow="0" w:firstColumn="0" w:lastColumn="0" w:oddVBand="0" w:evenVBand="0" w:oddHBand="1" w:evenHBand="0" w:firstRowFirstColumn="0" w:firstRowLastColumn="0" w:lastRowFirstColumn="0" w:lastRowLastColumn="0"/>
+              <w:rPr>
+                <w:rFonts w:ascii="Times New Roman" w:hAnsi="Times New Roman" w:cs="Times New Roman"/>
+                <w:sz w:val="24"/>
+              </w:rPr>
+            </w:pPr>
+            <w:r>
+              <w:rPr>
+                <w:rFonts w:ascii="Times New Roman" w:hAnsi="Times New Roman" w:cs="Times New Roman"/>
+                <w:sz w:val="24"/>
+              </w:rPr>
+              <w:t xml:space="preserve">{{ </w:t>
+            </w:r>
+            <w:proofErr w:type="spellStart"/>
+            <w:r>
+              <w:rPr>
+                <w:rFonts w:ascii="Times New Roman" w:hAnsi="Times New Roman" w:cs="Times New Roman"/>
+                <w:sz w:val="24"/>
+              </w:rPr>
+              <w:t>department_hod</w:t>
+            </w:r>
+            <w:proofErr w:type="spellEnd"/>
+            <w:r>
+              <w:rPr>
+                <w:rFonts w:ascii="Times New Roman" w:hAnsi="Times New Roman" w:cs="Times New Roman"/>
+                <w:sz w:val="24"/>
+              </w:rPr>
+              <w:t xml:space="preserve"> }}</w:t>
+            </w:r>
+          </w:p>
+        </w:tc>
+      </w:tr>
+    </w:tbl>
+    <w:p>
+      <w:pPr>
+        <w:spacing w:before="240" w:after="0"/>
+        <w:jc w:val="both"/>
+        <w:rPr>
+          <w:rFonts w:ascii="Times New Roman" w:hAnsi="Times New Roman" w:cs="Times New Roman"/>
+          <w:b/>
+          <w:color w:val="0D0D0D" w:themeColor="text1" w:themeTint="F2"/>
+          <w:sz w:val="24"/>
+        </w:rPr>
+      </w:pPr>
+      <w:r>
+        <w:rPr>
+          <w:rFonts w:ascii="Times New Roman" w:hAnsi="Times New Roman" w:cs="Times New Roman"/>
+          <w:b/>
+          <w:color w:val="0D0D0D" w:themeColor="text1" w:themeTint="F2"/>
+          <w:sz w:val="24"/>
+        </w:rPr>
+        <w:t>CONSTITUENT SUBJECTS</w:t>
       </w:r>
     </w:p>
     <w:p>
@@ -63,19 +287,50 @@
         <w:jc w:val="both"/>
         <w:rPr>
           <w:rFonts w:ascii="Times New Roman" w:hAnsi="Times New Roman" w:cs="Times New Roman"/>
-          <w:color w:val="1F3864" w:themeColor="accent5" w:themeShade="80"/>
           <w:sz w:val="24"/>
         </w:rPr>
       </w:pPr>
       <w:r>
         <w:rPr>
           <w:rFonts w:ascii="Times New Roman" w:hAnsi="Times New Roman" w:cs="Times New Roman"/>
-          <w:b/>
-          <w:color w:val="1F3864" w:themeColor="accent5" w:themeShade="80"/>
-        </w:rPr>
-        <w:pict>
-          <v:rect id="_x0000_i1026" style="width:470.3pt;height:.5pt;mso-position-horizontal:absolute" o:hralign="center" o:hrstd="t" o:hrnoshade="t" o:hr="t" fillcolor="#2e74b5 [2404]" stroked="f"/>
-        </w:pict>
+          <w:sz w:val="24"/>
+        </w:rPr>
+        <w:t xml:space="preserve">Below is the profile of all the subjects housed by </w:t>
+      </w:r>
+      <w:r>
+        <w:rPr>
+          <w:rFonts w:ascii="Times New Roman" w:hAnsi="Times New Roman" w:cs="Times New Roman"/>
+          <w:sz w:val="24"/>
+        </w:rPr>
+        <w:t xml:space="preserve">this department and </w:t>
+      </w:r>
+      <w:r>
+        <w:rPr>
+          <w:rFonts w:ascii="Times New Roman" w:hAnsi="Times New Roman" w:cs="Times New Roman"/>
+          <w:sz w:val="24"/>
+        </w:rPr>
+        <w:t>crucial</w:t>
+      </w:r>
+      <w:r>
+        <w:rPr>
+          <w:rFonts w:ascii="Times New Roman" w:hAnsi="Times New Roman" w:cs="Times New Roman"/>
+          <w:sz w:val="24"/>
+        </w:rPr>
+        <w:t xml:space="preserve"> information about </w:t>
+      </w:r>
+      <w:r>
+        <w:rPr>
+          <w:rFonts w:ascii="Times New Roman" w:hAnsi="Times New Roman" w:cs="Times New Roman"/>
+          <w:sz w:val="24"/>
+        </w:rPr>
+        <w:t>th</w:t>
+      </w:r>
+      <w:r>
+        <w:rPr>
+          <w:rFonts w:ascii="Times New Roman" w:hAnsi="Times New Roman" w:cs="Times New Roman"/>
+          <w:sz w:val="24"/>
+        </w:rPr>
+        <w:t>e teachers who handle them.</w:t>
       </w:r>
     </w:p>
     <w:p>
@@ -84,158 +339,31 @@
         <w:jc w:val="both"/>
         <w:rPr>
           <w:rFonts w:ascii="Times New Roman" w:hAnsi="Times New Roman" w:cs="Times New Roman"/>
-          <w:b/>
-          <w:color w:val="2F5496" w:themeColor="accent5" w:themeShade="BF"/>
           <w:sz w:val="24"/>
         </w:rPr>
       </w:pPr>
       <w:r>
         <w:rPr>
           <w:rFonts w:ascii="Times New Roman" w:hAnsi="Times New Roman" w:cs="Times New Roman"/>
-          <w:b/>
-          <w:color w:val="2F5496" w:themeColor="accent5" w:themeShade="BF"/>
-          <w:sz w:val="24"/>
-        </w:rPr>
-        <w:t>Description:</w:t>
-      </w:r>
-    </w:p>
-    <w:p>
-      <w:pPr>
-        <w:jc w:val="both"/>
-        <w:rPr>
-          <w:rFonts w:ascii="Times New Roman" w:hAnsi="Times New Roman" w:cs="Times New Roman"/>
-          <w:sz w:val="24"/>
-        </w:rPr>
-      </w:pPr>
-      <w:r>
-        <w:rPr>
-          <w:rFonts w:ascii="Times New Roman" w:hAnsi="Times New Roman" w:cs="Times New Roman"/>
-          <w:sz w:val="24"/>
-        </w:rPr>
-        <w:t>{{ department_de</w:t>
-      </w:r>
-      <w:r>
-        <w:rPr>
-          <w:rFonts w:ascii="Times New Roman" w:hAnsi="Times New Roman" w:cs="Times New Roman"/>
-          <w:sz w:val="24"/>
-        </w:rPr>
-        <w:t>scription }}</w:t>
-      </w:r>
-    </w:p>
-    <w:p>
-      <w:pPr>
-        <w:spacing w:before="240" w:after="0"/>
-        <w:jc w:val="both"/>
-        <w:rPr>
-          <w:rFonts w:ascii="Times New Roman" w:hAnsi="Times New Roman" w:cs="Times New Roman"/>
-          <w:sz w:val="24"/>
-        </w:rPr>
-      </w:pPr>
-      <w:r>
-        <w:rPr>
-          <w:rFonts w:ascii="Times New Roman" w:hAnsi="Times New Roman" w:cs="Times New Roman"/>
-          <w:b/>
-          <w:color w:val="2F5496" w:themeColor="accent5" w:themeShade="BF"/>
-          <w:sz w:val="24"/>
-        </w:rPr>
-        <w:t xml:space="preserve">Head of department: </w:t>
-      </w:r>
-      <w:r>
-        <w:rPr>
-          <w:rFonts w:ascii="Times New Roman" w:hAnsi="Times New Roman" w:cs="Times New Roman"/>
-          <w:sz w:val="24"/>
-        </w:rPr>
-        <w:t>{{ department_hod }}</w:t>
-      </w:r>
-    </w:p>
-    <w:p>
-      <w:pPr>
-        <w:shd w:val="clear" w:color="auto" w:fill="DEEAF6" w:themeFill="accent1" w:themeFillTint="33"/>
-        <w:spacing w:before="240"/>
-        <w:jc w:val="both"/>
-        <w:rPr>
-          <w:rFonts w:ascii="Times New Roman" w:hAnsi="Times New Roman" w:cs="Times New Roman"/>
-          <w:b/>
-          <w:color w:val="0D0D0D" w:themeColor="text1" w:themeTint="F2"/>
-          <w:sz w:val="24"/>
-        </w:rPr>
-      </w:pPr>
-      <w:r>
-        <w:rPr>
-          <w:rFonts w:ascii="Times New Roman" w:hAnsi="Times New Roman" w:cs="Times New Roman"/>
-          <w:b/>
-          <w:color w:val="0D0D0D" w:themeColor="text1" w:themeTint="F2"/>
-          <w:sz w:val="24"/>
-        </w:rPr>
-        <w:t>CONSTITUENT SUBJECTS</w:t>
-      </w:r>
-    </w:p>
-    <w:p>
-      <w:pPr>
-        <w:jc w:val="both"/>
-        <w:rPr>
-          <w:rFonts w:ascii="Times New Roman" w:hAnsi="Times New Roman" w:cs="Times New Roman"/>
-          <w:sz w:val="24"/>
-        </w:rPr>
-      </w:pPr>
-      <w:r>
-        <w:rPr>
-          <w:rFonts w:ascii="Times New Roman" w:hAnsi="Times New Roman" w:cs="Times New Roman"/>
-          <w:sz w:val="24"/>
-        </w:rPr>
-        <w:t xml:space="preserve">Below is the profile of all the subjects housed by </w:t>
-      </w:r>
-      <w:r>
-        <w:rPr>
-          <w:rFonts w:ascii="Times New Roman" w:hAnsi="Times New Roman" w:cs="Times New Roman"/>
-          <w:sz w:val="24"/>
-        </w:rPr>
-        <w:t xml:space="preserve">this department and </w:t>
-      </w:r>
-      <w:r>
-        <w:rPr>
-          <w:rFonts w:ascii="Times New Roman" w:hAnsi="Times New Roman" w:cs="Times New Roman"/>
-          <w:sz w:val="24"/>
-        </w:rPr>
-        <w:t>crucial</w:t>
-      </w:r>
-      <w:r>
-        <w:rPr>
-          <w:rFonts w:ascii="Times New Roman" w:hAnsi="Times New Roman" w:cs="Times New Roman"/>
-          <w:sz w:val="24"/>
-        </w:rPr>
-        <w:t xml:space="preserve"> information about </w:t>
-      </w:r>
-      <w:r>
-        <w:rPr>
-          <w:rFonts w:ascii="Times New Roman" w:hAnsi="Times New Roman" w:cs="Times New Roman"/>
-          <w:sz w:val="24"/>
-        </w:rPr>
-        <w:t>th</w:t>
-      </w:r>
-      <w:r>
-        <w:rPr>
-          <w:rFonts w:ascii="Times New Roman" w:hAnsi="Times New Roman" w:cs="Times New Roman"/>
-          <w:sz w:val="24"/>
-        </w:rPr>
-        <w:t>e teachers who handle them.</w:t>
-      </w:r>
-    </w:p>
-    <w:p>
-      <w:pPr>
-        <w:spacing w:after="0"/>
-        <w:jc w:val="both"/>
-        <w:rPr>
-          <w:rFonts w:ascii="Times New Roman" w:hAnsi="Times New Roman" w:cs="Times New Roman"/>
-          <w:sz w:val="24"/>
-        </w:rPr>
-      </w:pPr>
-      <w:r>
-        <w:rPr>
-          <w:rFonts w:ascii="Times New Roman" w:hAnsi="Times New Roman" w:cs="Times New Roman"/>
-          <w:sz w:val="24"/>
-        </w:rPr>
-        <w:t>{% for subject in department_subjects %}</w:t>
+          <w:sz w:val="24"/>
+        </w:rPr>
+        <w:t xml:space="preserve">{% for subject in </w:t>
+      </w:r>
+      <w:proofErr w:type="spellStart"/>
+      <w:r>
+        <w:rPr>
+          <w:rFonts w:ascii="Times New Roman" w:hAnsi="Times New Roman" w:cs="Times New Roman"/>
+          <w:sz w:val="24"/>
+        </w:rPr>
+        <w:t>department_subjects</w:t>
+      </w:r>
+      <w:proofErr w:type="spellEnd"/>
+      <w:r>
+        <w:rPr>
+          <w:rFonts w:ascii="Times New Roman" w:hAnsi="Times New Roman" w:cs="Times New Roman"/>
+          <w:sz w:val="24"/>
+        </w:rPr>
+        <w:t xml:space="preserve"> %}</w:t>
       </w:r>
     </w:p>
     <w:p>
@@ -255,6 +383,7 @@
           <w:sz w:val="24"/>
         </w:rPr>
       </w:pPr>
+      <w:proofErr w:type="gramStart"/>
       <w:r>
         <w:rPr>
           <w:rFonts w:ascii="Times New Roman" w:hAnsi="Times New Roman" w:cs="Times New Roman"/>
@@ -262,55 +391,17 @@
           <w:color w:val="1F4E79" w:themeColor="accent1" w:themeShade="80"/>
           <w:sz w:val="24"/>
         </w:rPr>
-        <w:t>{{ subject.name }}</w:t>
-      </w:r>
-    </w:p>
-    <w:p>
-      <w:pPr>
-        <w:spacing w:before="240"/>
-        <w:jc w:val="both"/>
-        <w:rPr>
-          <w:rFonts w:ascii="Times New Roman" w:hAnsi="Times New Roman" w:cs="Times New Roman"/>
-          <w:sz w:val="24"/>
-        </w:rPr>
-      </w:pPr>
-      <w:r>
-        <w:rPr>
-          <w:rFonts w:ascii="Times New Roman" w:hAnsi="Times New Roman" w:cs="Times New Roman"/>
-          <w:sz w:val="24"/>
-        </w:rPr>
-        <w:t xml:space="preserve">Headed by </w:t>
-      </w:r>
-      <w:r>
-        <w:rPr>
-          <w:rFonts w:ascii="Times New Roman" w:hAnsi="Times New Roman" w:cs="Times New Roman"/>
-          <w:color w:val="1F3864" w:themeColor="accent5" w:themeShade="80"/>
-          <w:sz w:val="24"/>
-        </w:rPr>
-        <w:t>{{ subject</w:t>
-      </w:r>
-      <w:r>
-        <w:rPr>
-          <w:rFonts w:ascii="Times New Roman" w:hAnsi="Times New Roman" w:cs="Times New Roman"/>
-          <w:color w:val="1F3864" w:themeColor="accent5" w:themeShade="80"/>
-          <w:sz w:val="24"/>
-        </w:rPr>
-        <w:t>.</w:t>
-      </w:r>
-      <w:r>
-        <w:rPr>
-          <w:rFonts w:ascii="Times New Roman" w:hAnsi="Times New Roman" w:cs="Times New Roman"/>
-          <w:color w:val="1F3864" w:themeColor="accent5" w:themeShade="80"/>
-          <w:sz w:val="24"/>
-        </w:rPr>
-        <w:t>hos }}</w:t>
-      </w:r>
-      <w:r>
-        <w:rPr>
-          <w:rFonts w:ascii="Times New Roman" w:hAnsi="Times New Roman" w:cs="Times New Roman"/>
-          <w:sz w:val="24"/>
-        </w:rPr>
-        <w:t>, its resident teachers are listed below:</w:t>
+        <w:t>{{ subject.name</w:t>
+      </w:r>
+      <w:proofErr w:type="gramEnd"/>
+      <w:r>
+        <w:rPr>
+          <w:rFonts w:ascii="Times New Roman" w:hAnsi="Times New Roman" w:cs="Times New Roman"/>
+          <w:b/>
+          <w:color w:val="1F4E79" w:themeColor="accent1" w:themeShade="80"/>
+          <w:sz w:val="24"/>
+        </w:rPr>
+        <w:t xml:space="preserve"> }}</w:t>
       </w:r>
     </w:p>
     <w:p>
@@ -327,6 +418,74 @@
           <w:rFonts w:ascii="Times New Roman" w:hAnsi="Times New Roman" w:cs="Times New Roman"/>
           <w:sz w:val="24"/>
         </w:rPr>
+        <w:t xml:space="preserve">Headed by </w:t>
+      </w:r>
+      <w:proofErr w:type="gramStart"/>
+      <w:r>
+        <w:rPr>
+          <w:rFonts w:ascii="Times New Roman" w:hAnsi="Times New Roman" w:cs="Times New Roman"/>
+          <w:color w:val="1F3864" w:themeColor="accent5" w:themeShade="80"/>
+          <w:sz w:val="24"/>
+        </w:rPr>
+        <w:t xml:space="preserve">{{ </w:t>
+      </w:r>
+      <w:proofErr w:type="spellStart"/>
+      <w:r>
+        <w:rPr>
+          <w:rFonts w:ascii="Times New Roman" w:hAnsi="Times New Roman" w:cs="Times New Roman"/>
+          <w:color w:val="1F3864" w:themeColor="accent5" w:themeShade="80"/>
+          <w:sz w:val="24"/>
+        </w:rPr>
+        <w:t>subject</w:t>
+      </w:r>
+      <w:r>
+        <w:rPr>
+          <w:rFonts w:ascii="Times New Roman" w:hAnsi="Times New Roman" w:cs="Times New Roman"/>
+          <w:color w:val="1F3864" w:themeColor="accent5" w:themeShade="80"/>
+          <w:sz w:val="24"/>
+        </w:rPr>
+        <w:t>.</w:t>
+      </w:r>
+      <w:r>
+        <w:rPr>
+          <w:rFonts w:ascii="Times New Roman" w:hAnsi="Times New Roman" w:cs="Times New Roman"/>
+          <w:color w:val="1F3864" w:themeColor="accent5" w:themeShade="80"/>
+          <w:sz w:val="24"/>
+        </w:rPr>
+        <w:t>hos</w:t>
+      </w:r>
+      <w:proofErr w:type="spellEnd"/>
+      <w:proofErr w:type="gramEnd"/>
+      <w:r>
+        <w:rPr>
+          <w:rFonts w:ascii="Times New Roman" w:hAnsi="Times New Roman" w:cs="Times New Roman"/>
+          <w:color w:val="1F3864" w:themeColor="accent5" w:themeShade="80"/>
+          <w:sz w:val="24"/>
+        </w:rPr>
+        <w:t xml:space="preserve"> }}</w:t>
+      </w:r>
+      <w:r>
+        <w:rPr>
+          <w:rFonts w:ascii="Times New Roman" w:hAnsi="Times New Roman" w:cs="Times New Roman"/>
+          <w:sz w:val="24"/>
+        </w:rPr>
+        <w:t>, its resident teachers are listed below:</w:t>
+      </w:r>
+    </w:p>
+    <w:p>
+      <w:pPr>
+        <w:spacing w:after="0"/>
+        <w:jc w:val="both"/>
+        <w:rPr>
+          <w:rFonts w:ascii="Times New Roman" w:hAnsi="Times New Roman" w:cs="Times New Roman"/>
+          <w:sz w:val="24"/>
+        </w:rPr>
+      </w:pPr>
+      <w:r>
+        <w:rPr>
+          <w:rFonts w:ascii="Times New Roman" w:hAnsi="Times New Roman" w:cs="Times New Roman"/>
+          <w:sz w:val="24"/>
+        </w:rPr>
         <w:t>{%</w:t>
       </w:r>
       <w:r>
@@ -334,7 +493,25 @@
           <w:rFonts w:ascii="Times New Roman" w:hAnsi="Times New Roman" w:cs="Times New Roman"/>
           <w:sz w:val="24"/>
         </w:rPr>
-        <w:t xml:space="preserve"> for teacher in subject.teachers %}</w:t>
+        <w:t xml:space="preserve"> for teacher in </w:t>
+      </w:r>
+      <w:proofErr w:type="spellStart"/>
+      <w:proofErr w:type="gramStart"/>
+      <w:r>
+        <w:rPr>
+          <w:rFonts w:ascii="Times New Roman" w:hAnsi="Times New Roman" w:cs="Times New Roman"/>
+          <w:sz w:val="24"/>
+        </w:rPr>
+        <w:t>subject.teachers</w:t>
+      </w:r>
+      <w:proofErr w:type="spellEnd"/>
+      <w:proofErr w:type="gramEnd"/>
+      <w:r>
+        <w:rPr>
+          <w:rFonts w:ascii="Times New Roman" w:hAnsi="Times New Roman" w:cs="Times New Roman"/>
+          <w:sz w:val="24"/>
+        </w:rPr>
+        <w:t xml:space="preserve"> %}</w:t>
       </w:r>
     </w:p>
     <w:p>
@@ -344,7 +521,7 @@
           <w:ilvl w:val="0"/>
           <w:numId w:val="2"/>
         </w:numPr>
-        <w:spacing w:after="0"/>
+        <w:ind w:left="360"/>
         <w:jc w:val="both"/>
         <w:rPr>
           <w:rFonts w:ascii="Times New Roman" w:hAnsi="Times New Roman" w:cs="Times New Roman"/>
@@ -353,6 +530,7 @@
           <w:sz w:val="24"/>
         </w:rPr>
       </w:pPr>
+      <w:proofErr w:type="gramStart"/>
       <w:r>
         <w:rPr>
           <w:rFonts w:ascii="Times New Roman" w:hAnsi="Times New Roman" w:cs="Times New Roman"/>
@@ -360,351 +538,40 @@
           <w:color w:val="2F5496" w:themeColor="accent5" w:themeShade="BF"/>
           <w:sz w:val="24"/>
         </w:rPr>
-        <w:t>{{ teacher.fullname }}</w:t>
-      </w:r>
-    </w:p>
-    <w:p>
-      <w:pPr>
-        <w:pStyle w:val="ListParagraph"/>
-        <w:spacing w:after="0"/>
-        <w:jc w:val="both"/>
-        <w:rPr>
-          <w:rFonts w:ascii="Times New Roman" w:hAnsi="Times New Roman" w:cs="Times New Roman"/>
-          <w:sz w:val="24"/>
-        </w:rPr>
-      </w:pPr>
-      <w:r>
-        <w:rPr>
-          <w:rFonts w:ascii="Times New Roman" w:hAnsi="Times New Roman" w:cs="Times New Roman"/>
-          <w:color w:val="1F4E79" w:themeColor="accent1" w:themeShade="80"/>
-          <w:sz w:val="24"/>
-        </w:rPr>
-        <w:t>Designation</w:t>
-      </w:r>
-      <w:r>
-        <w:rPr>
-          <w:rFonts w:ascii="Times New Roman" w:hAnsi="Times New Roman" w:cs="Times New Roman"/>
-          <w:color w:val="1F4E79" w:themeColor="accent1" w:themeShade="80"/>
-          <w:sz w:val="24"/>
-        </w:rPr>
-        <w:t>:</w:t>
-      </w:r>
-      <w:r>
-        <w:rPr>
-          <w:rFonts w:ascii="Times New Roman" w:hAnsi="Times New Roman" w:cs="Times New Roman"/>
-          <w:sz w:val="24"/>
-        </w:rPr>
-        <w:t xml:space="preserve"> {{ teacher.designation }}</w:t>
-      </w:r>
-    </w:p>
-    <w:p>
-      <w:pPr>
-        <w:pStyle w:val="ListParagraph"/>
-        <w:spacing w:after="0"/>
-        <w:jc w:val="both"/>
-        <w:rPr>
-          <w:rFonts w:ascii="Times New Roman" w:hAnsi="Times New Roman" w:cs="Times New Roman"/>
-          <w:sz w:val="24"/>
-        </w:rPr>
-      </w:pPr>
-      <w:r>
-        <w:rPr>
-          <w:rFonts w:ascii="Times New Roman" w:hAnsi="Times New Roman" w:cs="Times New Roman"/>
-          <w:color w:val="1F4E79" w:themeColor="accent1" w:themeShade="80"/>
-          <w:sz w:val="24"/>
-        </w:rPr>
-        <w:t>Teaching consistency:</w:t>
-      </w:r>
-      <w:r>
-        <w:rPr>
-          <w:rFonts w:ascii="Times New Roman" w:hAnsi="Times New Roman" w:cs="Times New Roman"/>
-          <w:sz w:val="24"/>
-        </w:rPr>
-        <w:t xml:space="preserve"> {{ </w:t>
-      </w:r>
-      <w:r>
-        <w:rPr>
-          <w:rFonts w:ascii="Times New Roman" w:hAnsi="Times New Roman" w:cs="Times New Roman"/>
-          <w:sz w:val="24"/>
-        </w:rPr>
-        <w:t>teacher.</w:t>
+        <w:t xml:space="preserve">{{ </w:t>
+      </w:r>
+      <w:proofErr w:type="spellStart"/>
+      <w:r>
+        <w:rPr>
+          <w:rFonts w:ascii="Times New Roman" w:hAnsi="Times New Roman" w:cs="Times New Roman"/>
+          <w:b/>
+          <w:color w:val="2F5496" w:themeColor="accent5" w:themeShade="BF"/>
+          <w:sz w:val="24"/>
+        </w:rPr>
+        <w:t>teacher</w:t>
+      </w:r>
+      <w:proofErr w:type="gramEnd"/>
+      <w:r>
+        <w:rPr>
+          <w:rFonts w:ascii="Times New Roman" w:hAnsi="Times New Roman" w:cs="Times New Roman"/>
+          <w:b/>
+          <w:color w:val="2F5496" w:themeColor="accent5" w:themeShade="BF"/>
+          <w:sz w:val="24"/>
+        </w:rPr>
+        <w:t>.fullname</w:t>
+      </w:r>
+      <w:proofErr w:type="spellEnd"/>
+      <w:r>
+        <w:rPr>
+          <w:rFonts w:ascii="Times New Roman" w:hAnsi="Times New Roman" w:cs="Times New Roman"/>
+          <w:b/>
+          <w:color w:val="2F5496" w:themeColor="accent5" w:themeShade="BF"/>
+          <w:sz w:val="24"/>
+        </w:rPr>
+        <w:t xml:space="preserve"> }}</w:t>
       </w:r>
       <w:bookmarkStart w:id="0" w:name="_GoBack"/>
       <w:bookmarkEnd w:id="0"/>
-      <w:r>
-        <w:rPr>
-          <w:rFonts w:ascii="Times New Roman" w:hAnsi="Times New Roman" w:cs="Times New Roman"/>
-          <w:sz w:val="24"/>
-        </w:rPr>
-        <w:t>regularity }}</w:t>
-      </w:r>
-    </w:p>
-    <w:p>
-      <w:pPr>
-        <w:spacing w:after="0"/>
-        <w:ind w:left="720"/>
-        <w:jc w:val="both"/>
-        <w:rPr>
-          <w:rFonts w:ascii="Times New Roman" w:hAnsi="Times New Roman" w:cs="Times New Roman"/>
-          <w:sz w:val="24"/>
-        </w:rPr>
-      </w:pPr>
-      <w:r>
-        <w:rPr>
-          <w:rFonts w:ascii="Times New Roman" w:hAnsi="Times New Roman" w:cs="Times New Roman"/>
-          <w:color w:val="1F4E79" w:themeColor="accent1" w:themeShade="80"/>
-          <w:sz w:val="24"/>
-        </w:rPr>
-        <w:t>R</w:t>
-      </w:r>
-      <w:r>
-        <w:rPr>
-          <w:rFonts w:ascii="Times New Roman" w:hAnsi="Times New Roman" w:cs="Times New Roman"/>
-          <w:color w:val="1F4E79" w:themeColor="accent1" w:themeShade="80"/>
-          <w:sz w:val="24"/>
-        </w:rPr>
-        <w:t>epertoire:</w:t>
-      </w:r>
-      <w:r>
-        <w:rPr>
-          <w:rFonts w:ascii="Times New Roman" w:hAnsi="Times New Roman" w:cs="Times New Roman"/>
-          <w:color w:val="1F4E79" w:themeColor="accent1" w:themeShade="80"/>
-          <w:sz w:val="24"/>
-        </w:rPr>
-        <w:t xml:space="preserve"> </w:t>
-      </w:r>
-      <w:r>
-        <w:rPr>
-          <w:rFonts w:ascii="Times New Roman" w:hAnsi="Times New Roman" w:cs="Times New Roman"/>
-          <w:sz w:val="24"/>
-        </w:rPr>
-        <w:t>{%- if teacher.is_exclusive -%</w:t>
-      </w:r>
-      <w:r>
-        <w:rPr>
-          <w:rFonts w:ascii="Times New Roman" w:hAnsi="Times New Roman" w:cs="Times New Roman"/>
-          <w:sz w:val="24"/>
-        </w:rPr>
-        <w:t>}</w:t>
-      </w:r>
-    </w:p>
-    <w:p>
-      <w:pPr>
-        <w:spacing w:after="0"/>
-        <w:ind w:left="720"/>
-        <w:jc w:val="both"/>
-        <w:rPr>
-          <w:rFonts w:ascii="Times New Roman" w:hAnsi="Times New Roman" w:cs="Times New Roman"/>
-          <w:sz w:val="24"/>
-        </w:rPr>
-      </w:pPr>
-      <w:r>
-        <w:rPr>
-          <w:rFonts w:ascii="Times New Roman" w:hAnsi="Times New Roman" w:cs="Times New Roman"/>
-          <w:sz w:val="24"/>
-        </w:rPr>
-        <w:t>Teaches only this subject</w:t>
-      </w:r>
-      <w:r>
-        <w:rPr>
-          <w:rFonts w:ascii="Times New Roman" w:hAnsi="Times New Roman" w:cs="Times New Roman"/>
-          <w:sz w:val="24"/>
-        </w:rPr>
-        <w:t>.</w:t>
-      </w:r>
-    </w:p>
-    <w:p>
-      <w:pPr>
-        <w:spacing w:after="0"/>
-        <w:ind w:left="720"/>
-        <w:jc w:val="both"/>
-        <w:rPr>
-          <w:rFonts w:ascii="Times New Roman" w:hAnsi="Times New Roman" w:cs="Times New Roman"/>
-          <w:sz w:val="24"/>
-        </w:rPr>
-      </w:pPr>
-      <w:r>
-        <w:rPr>
-          <w:rFonts w:ascii="Times New Roman" w:hAnsi="Times New Roman" w:cs="Times New Roman"/>
-          <w:sz w:val="24"/>
-        </w:rPr>
-        <w:t>{%</w:t>
-      </w:r>
-      <w:r>
-        <w:rPr>
-          <w:rFonts w:ascii="Times New Roman" w:hAnsi="Times New Roman" w:cs="Times New Roman"/>
-          <w:sz w:val="24"/>
-        </w:rPr>
-        <w:t xml:space="preserve"> else %}</w:t>
-      </w:r>
-    </w:p>
-    <w:p>
-      <w:pPr>
-        <w:spacing w:after="0"/>
-        <w:ind w:left="720"/>
-        <w:jc w:val="both"/>
-        <w:rPr>
-          <w:rFonts w:ascii="Times New Roman" w:hAnsi="Times New Roman" w:cs="Times New Roman"/>
-          <w:sz w:val="24"/>
-        </w:rPr>
-      </w:pPr>
-      <w:r>
-        <w:rPr>
-          <w:rFonts w:ascii="Times New Roman" w:hAnsi="Times New Roman" w:cs="Times New Roman"/>
-          <w:sz w:val="24"/>
-        </w:rPr>
-        <w:t xml:space="preserve">Teaches these other subjects besides this one: </w:t>
-      </w:r>
-      <w:r>
-        <w:rPr>
-          <w:rFonts w:ascii="Times New Roman" w:hAnsi="Times New Roman" w:cs="Times New Roman"/>
-          <w:b/>
-          <w:sz w:val="24"/>
-        </w:rPr>
-        <w:t>{{ teacher.other_subjects }}</w:t>
-      </w:r>
-      <w:r>
-        <w:rPr>
-          <w:rFonts w:ascii="Times New Roman" w:hAnsi="Times New Roman" w:cs="Times New Roman"/>
-          <w:sz w:val="24"/>
-        </w:rPr>
-        <w:t>. This teacher will also be found in the list of staff of those other subjects.</w:t>
-      </w:r>
-    </w:p>
-    <w:p>
-      <w:pPr>
-        <w:spacing w:after="0"/>
-        <w:ind w:left="720"/>
-        <w:jc w:val="both"/>
-        <w:rPr>
-          <w:rFonts w:ascii="Times New Roman" w:hAnsi="Times New Roman" w:cs="Times New Roman"/>
-          <w:sz w:val="24"/>
-        </w:rPr>
-      </w:pPr>
-      <w:r>
-        <w:rPr>
-          <w:rFonts w:ascii="Times New Roman" w:hAnsi="Times New Roman" w:cs="Times New Roman"/>
-          <w:sz w:val="24"/>
-        </w:rPr>
-        <w:t xml:space="preserve">{% </w:t>
-      </w:r>
-      <w:r>
-        <w:rPr>
-          <w:rFonts w:ascii="Times New Roman" w:hAnsi="Times New Roman" w:cs="Times New Roman"/>
-          <w:sz w:val="24"/>
-        </w:rPr>
-        <w:t>endif</w:t>
-      </w:r>
-      <w:r>
-        <w:rPr>
-          <w:rFonts w:ascii="Times New Roman" w:hAnsi="Times New Roman" w:cs="Times New Roman"/>
-          <w:sz w:val="24"/>
-        </w:rPr>
-        <w:t xml:space="preserve"> </w:t>
-      </w:r>
-      <w:r>
-        <w:rPr>
-          <w:rFonts w:ascii="Times New Roman" w:hAnsi="Times New Roman" w:cs="Times New Roman"/>
-          <w:sz w:val="24"/>
-        </w:rPr>
-        <w:t>%}</w:t>
-      </w:r>
-      <w:r>
-        <w:rPr>
-          <w:rFonts w:ascii="Times New Roman" w:hAnsi="Times New Roman" w:cs="Times New Roman"/>
-          <w:color w:val="1F4E79" w:themeColor="accent1" w:themeShade="80"/>
-          <w:sz w:val="24"/>
-        </w:rPr>
-        <w:t>Class category specialization:</w:t>
-      </w:r>
-      <w:r>
-        <w:rPr>
-          <w:rFonts w:ascii="Times New Roman" w:hAnsi="Times New Roman" w:cs="Times New Roman"/>
-          <w:sz w:val="24"/>
-        </w:rPr>
-        <w:t xml:space="preserve"> {{ teacher.specialization }}.</w:t>
-      </w:r>
-    </w:p>
-    <w:p>
-      <w:pPr>
-        <w:spacing w:after="0"/>
-        <w:ind w:left="720"/>
-        <w:jc w:val="both"/>
-        <w:rPr>
-          <w:rFonts w:ascii="Times New Roman" w:hAnsi="Times New Roman" w:cs="Times New Roman"/>
-          <w:color w:val="1F4E79" w:themeColor="accent1" w:themeShade="80"/>
-          <w:sz w:val="24"/>
-        </w:rPr>
-      </w:pPr>
-      <w:r>
-        <w:rPr>
-          <w:rFonts w:ascii="Times New Roman" w:hAnsi="Times New Roman" w:cs="Times New Roman"/>
-          <w:color w:val="1F4E79" w:themeColor="accent1" w:themeShade="80"/>
-          <w:sz w:val="24"/>
-        </w:rPr>
-        <w:t xml:space="preserve">Class arms taught: </w:t>
-      </w:r>
-      <w:r>
-        <w:rPr>
-          <w:rFonts w:ascii="Times New Roman" w:hAnsi="Times New Roman" w:cs="Times New Roman"/>
-          <w:sz w:val="24"/>
-        </w:rPr>
-        <w:t>{{ teacher.classarms_taught }}</w:t>
-      </w:r>
-    </w:p>
-    <w:p>
-      <w:pPr>
-        <w:spacing w:after="0"/>
-        <w:ind w:left="720"/>
-        <w:jc w:val="both"/>
-        <w:rPr>
-          <w:rFonts w:ascii="Times New Roman" w:hAnsi="Times New Roman" w:cs="Times New Roman"/>
-          <w:b/>
-          <w:sz w:val="24"/>
-        </w:rPr>
-      </w:pPr>
-      <w:r>
-        <w:rPr>
-          <w:rFonts w:ascii="Times New Roman" w:hAnsi="Times New Roman" w:cs="Times New Roman"/>
-          <w:b/>
-          <w:sz w:val="24"/>
-        </w:rPr>
-        <w:t>Chunk values will be added when ready</w:t>
-      </w:r>
-    </w:p>
-    <w:p>
-      <w:pPr>
-        <w:spacing w:after="0"/>
-        <w:ind w:left="720"/>
-        <w:jc w:val="both"/>
-        <w:rPr>
-          <w:rFonts w:ascii="Times New Roman" w:hAnsi="Times New Roman" w:cs="Times New Roman"/>
-          <w:b/>
-          <w:sz w:val="24"/>
-        </w:rPr>
-      </w:pPr>
-    </w:p>
-    <w:p>
-      <w:pPr>
-        <w:spacing w:after="0"/>
-        <w:ind w:left="720"/>
-        <w:jc w:val="both"/>
-        <w:rPr>
-          <w:rFonts w:ascii="Times New Roman" w:hAnsi="Times New Roman" w:cs="Times New Roman"/>
-          <w:b/>
-          <w:sz w:val="24"/>
-        </w:rPr>
-      </w:pPr>
-      <w:r>
-        <w:rPr>
-          <w:rFonts w:ascii="Times New Roman" w:hAnsi="Times New Roman" w:cs="Times New Roman"/>
-          <w:b/>
-          <w:color w:val="1F3864" w:themeColor="accent5" w:themeShade="80"/>
-        </w:rPr>
-        <w:pict>
-          <v:rect id="_x0000_i1027" style="width:470.3pt;height:.5pt;mso-position-horizontal:absolute" o:hralign="center" o:hrstd="t" o:hrnoshade="t" o:hr="t" fillcolor="#2e74b5 [2404]" stroked="f"/>
-        </w:pict>
-      </w:r>
     </w:p>
     <w:p>
       <w:pPr>
@@ -712,15 +579,925 @@
         <w:jc w:val="both"/>
         <w:rPr>
           <w:rFonts w:ascii="Times New Roman" w:hAnsi="Times New Roman" w:cs="Times New Roman"/>
+          <w:b/>
+          <w:color w:val="2E74B5" w:themeColor="accent1" w:themeShade="BF"/>
           <w:sz w:val="24"/>
         </w:rPr>
       </w:pPr>
       <w:r>
         <w:rPr>
           <w:rFonts w:ascii="Times New Roman" w:hAnsi="Times New Roman" w:cs="Times New Roman"/>
-          <w:sz w:val="24"/>
-        </w:rPr>
-        <w:t>{% endfor %}</w:t>
+          <w:b/>
+          <w:color w:val="2F5496" w:themeColor="accent5" w:themeShade="BF"/>
+          <w:sz w:val="24"/>
+        </w:rPr>
+        <w:t>Repertoire</w:t>
+      </w:r>
+    </w:p>
+    <w:tbl>
+      <w:tblPr>
+        <w:tblStyle w:val="TableGridLight"/>
+        <w:tblW w:w="5000" w:type="pct"/>
+        <w:tblLook w:val="04A0" w:firstRow="1" w:lastRow="0" w:firstColumn="1" w:lastColumn="0" w:noHBand="0" w:noVBand="1"/>
+      </w:tblPr>
+      <w:tblGrid>
+        <w:gridCol w:w="2965"/>
+        <w:gridCol w:w="6431"/>
+      </w:tblGrid>
+      <w:tr>
+        <w:tc>
+          <w:tcPr>
+            <w:tcW w:w="1578" w:type="pct"/>
+          </w:tcPr>
+          <w:p>
+            <w:pPr>
+              <w:rPr>
+                <w:rFonts w:ascii="Times New Roman" w:hAnsi="Times New Roman" w:cs="Times New Roman"/>
+                <w:b/>
+                <w:color w:val="262626" w:themeColor="text1" w:themeTint="D9"/>
+              </w:rPr>
+            </w:pPr>
+            <w:r>
+              <w:rPr>
+                <w:rFonts w:ascii="Times New Roman" w:hAnsi="Times New Roman" w:cs="Times New Roman"/>
+                <w:b/>
+                <w:color w:val="262626" w:themeColor="text1" w:themeTint="D9"/>
+              </w:rPr>
+              <w:t>Designation</w:t>
+            </w:r>
+          </w:p>
+        </w:tc>
+        <w:tc>
+          <w:tcPr>
+            <w:tcW w:w="3422" w:type="pct"/>
+          </w:tcPr>
+          <w:p>
+            <w:pPr>
+              <w:pStyle w:val="ListParagraph"/>
+              <w:ind w:left="56"/>
+              <w:jc w:val="both"/>
+              <w:rPr>
+                <w:rFonts w:ascii="Times New Roman" w:hAnsi="Times New Roman" w:cs="Times New Roman"/>
+              </w:rPr>
+            </w:pPr>
+            <w:r>
+              <w:rPr>
+                <w:rFonts w:ascii="Times New Roman" w:hAnsi="Times New Roman" w:cs="Times New Roman"/>
+              </w:rPr>
+              <w:t xml:space="preserve">{{ </w:t>
+            </w:r>
+            <w:proofErr w:type="spellStart"/>
+            <w:r>
+              <w:rPr>
+                <w:rFonts w:ascii="Times New Roman" w:hAnsi="Times New Roman" w:cs="Times New Roman"/>
+              </w:rPr>
+              <w:t>teacher.designation</w:t>
+            </w:r>
+            <w:proofErr w:type="spellEnd"/>
+            <w:r>
+              <w:rPr>
+                <w:rFonts w:ascii="Times New Roman" w:hAnsi="Times New Roman" w:cs="Times New Roman"/>
+              </w:rPr>
+              <w:t xml:space="preserve"> }}</w:t>
+            </w:r>
+          </w:p>
+        </w:tc>
+      </w:tr>
+      <w:tr>
+        <w:tc>
+          <w:tcPr>
+            <w:tcW w:w="1578" w:type="pct"/>
+          </w:tcPr>
+          <w:p>
+            <w:pPr>
+              <w:rPr>
+                <w:rFonts w:ascii="Times New Roman" w:hAnsi="Times New Roman" w:cs="Times New Roman"/>
+                <w:b/>
+                <w:color w:val="262626" w:themeColor="text1" w:themeTint="D9"/>
+              </w:rPr>
+            </w:pPr>
+            <w:r>
+              <w:rPr>
+                <w:rFonts w:ascii="Times New Roman" w:hAnsi="Times New Roman" w:cs="Times New Roman"/>
+                <w:b/>
+                <w:color w:val="262626" w:themeColor="text1" w:themeTint="D9"/>
+              </w:rPr>
+              <w:t>Consistency</w:t>
+            </w:r>
+          </w:p>
+        </w:tc>
+        <w:tc>
+          <w:tcPr>
+            <w:tcW w:w="3422" w:type="pct"/>
+          </w:tcPr>
+          <w:p>
+            <w:pPr>
+              <w:pStyle w:val="ListParagraph"/>
+              <w:ind w:left="56"/>
+              <w:jc w:val="both"/>
+              <w:rPr>
+                <w:rFonts w:ascii="Times New Roman" w:hAnsi="Times New Roman" w:cs="Times New Roman"/>
+              </w:rPr>
+            </w:pPr>
+            <w:r>
+              <w:rPr>
+                <w:rFonts w:ascii="Times New Roman" w:hAnsi="Times New Roman" w:cs="Times New Roman"/>
+              </w:rPr>
+              <w:t xml:space="preserve">{{ </w:t>
+            </w:r>
+            <w:proofErr w:type="spellStart"/>
+            <w:r>
+              <w:rPr>
+                <w:rFonts w:ascii="Times New Roman" w:hAnsi="Times New Roman" w:cs="Times New Roman"/>
+              </w:rPr>
+              <w:t>teacher.regularity</w:t>
+            </w:r>
+            <w:proofErr w:type="spellEnd"/>
+            <w:r>
+              <w:rPr>
+                <w:rFonts w:ascii="Times New Roman" w:hAnsi="Times New Roman" w:cs="Times New Roman"/>
+              </w:rPr>
+              <w:t xml:space="preserve"> }}</w:t>
+            </w:r>
+          </w:p>
+        </w:tc>
+      </w:tr>
+      <w:tr>
+        <w:tc>
+          <w:tcPr>
+            <w:tcW w:w="1578" w:type="pct"/>
+          </w:tcPr>
+          <w:p>
+            <w:pPr>
+              <w:rPr>
+                <w:rFonts w:ascii="Times New Roman" w:hAnsi="Times New Roman" w:cs="Times New Roman"/>
+                <w:b/>
+                <w:color w:val="262626" w:themeColor="text1" w:themeTint="D9"/>
+              </w:rPr>
+            </w:pPr>
+            <w:r>
+              <w:rPr>
+                <w:rFonts w:ascii="Times New Roman" w:hAnsi="Times New Roman" w:cs="Times New Roman"/>
+                <w:b/>
+                <w:color w:val="262626" w:themeColor="text1" w:themeTint="D9"/>
+              </w:rPr>
+              <w:t>Exclusivity</w:t>
+            </w:r>
+          </w:p>
+        </w:tc>
+        <w:tc>
+          <w:tcPr>
+            <w:tcW w:w="3422" w:type="pct"/>
+          </w:tcPr>
+          <w:p>
+            <w:pPr>
+              <w:pStyle w:val="ListParagraph"/>
+              <w:ind w:left="56"/>
+              <w:jc w:val="both"/>
+              <w:rPr>
+                <w:rFonts w:ascii="Times New Roman" w:hAnsi="Times New Roman" w:cs="Times New Roman"/>
+              </w:rPr>
+            </w:pPr>
+            <w:r>
+              <w:rPr>
+                <w:rFonts w:ascii="Times New Roman" w:hAnsi="Times New Roman" w:cs="Times New Roman"/>
+              </w:rPr>
+              <w:t>{%</w:t>
+            </w:r>
+            <w:r>
+              <w:rPr>
+                <w:rFonts w:ascii="Times New Roman" w:hAnsi="Times New Roman" w:cs="Times New Roman"/>
+              </w:rPr>
+              <w:t xml:space="preserve"> if </w:t>
+            </w:r>
+            <w:proofErr w:type="spellStart"/>
+            <w:r>
+              <w:rPr>
+                <w:rFonts w:ascii="Times New Roman" w:hAnsi="Times New Roman" w:cs="Times New Roman"/>
+              </w:rPr>
+              <w:t>teacher.</w:t>
+            </w:r>
+            <w:r>
+              <w:rPr>
+                <w:rFonts w:ascii="Times New Roman" w:hAnsi="Times New Roman" w:cs="Times New Roman"/>
+              </w:rPr>
+              <w:t>is_</w:t>
+            </w:r>
+            <w:r>
+              <w:rPr>
+                <w:rFonts w:ascii="Times New Roman" w:hAnsi="Times New Roman" w:cs="Times New Roman"/>
+              </w:rPr>
+              <w:t>departmentally_exclusive</w:t>
+            </w:r>
+            <w:proofErr w:type="spellEnd"/>
+            <w:r>
+              <w:rPr>
+                <w:rFonts w:ascii="Times New Roman" w:hAnsi="Times New Roman" w:cs="Times New Roman"/>
+              </w:rPr>
+              <w:t xml:space="preserve"> </w:t>
+            </w:r>
+            <w:r>
+              <w:rPr>
+                <w:rFonts w:ascii="Times New Roman" w:hAnsi="Times New Roman" w:cs="Times New Roman"/>
+              </w:rPr>
+              <w:t>%}</w:t>
+            </w:r>
+            <w:r>
+              <w:rPr>
+                <w:rFonts w:ascii="Times New Roman" w:hAnsi="Times New Roman" w:cs="Times New Roman"/>
+              </w:rPr>
+              <w:t xml:space="preserve">Only handles subjects </w:t>
+            </w:r>
+            <w:r>
+              <w:rPr>
+                <w:rFonts w:ascii="Times New Roman" w:hAnsi="Times New Roman" w:cs="Times New Roman"/>
+              </w:rPr>
+              <w:t xml:space="preserve">housed by {{ </w:t>
+            </w:r>
+            <w:proofErr w:type="spellStart"/>
+            <w:r>
+              <w:rPr>
+                <w:rFonts w:ascii="Times New Roman" w:hAnsi="Times New Roman" w:cs="Times New Roman"/>
+              </w:rPr>
+              <w:t>department_name</w:t>
+            </w:r>
+            <w:proofErr w:type="spellEnd"/>
+            <w:r>
+              <w:rPr>
+                <w:rFonts w:ascii="Times New Roman" w:hAnsi="Times New Roman" w:cs="Times New Roman"/>
+              </w:rPr>
+              <w:t xml:space="preserve"> }}</w:t>
+            </w:r>
+            <w:r>
+              <w:rPr>
+                <w:rFonts w:ascii="Times New Roman" w:hAnsi="Times New Roman" w:cs="Times New Roman"/>
+              </w:rPr>
+              <w:t>.</w:t>
+            </w:r>
+            <w:r>
+              <w:rPr>
+                <w:rFonts w:ascii="Times New Roman" w:hAnsi="Times New Roman" w:cs="Times New Roman"/>
+              </w:rPr>
+              <w:t xml:space="preserve">{% else </w:t>
+            </w:r>
+            <w:r>
+              <w:rPr>
+                <w:rFonts w:ascii="Times New Roman" w:hAnsi="Times New Roman" w:cs="Times New Roman"/>
+              </w:rPr>
+              <w:t>%}</w:t>
+            </w:r>
+            <w:r>
+              <w:rPr>
+                <w:rFonts w:ascii="Times New Roman" w:hAnsi="Times New Roman" w:cs="Times New Roman"/>
+              </w:rPr>
+              <w:t xml:space="preserve"> </w:t>
+            </w:r>
+            <w:r>
+              <w:rPr>
+                <w:rFonts w:ascii="Times New Roman" w:hAnsi="Times New Roman" w:cs="Times New Roman"/>
+              </w:rPr>
+              <w:t xml:space="preserve">Handles other subjects beyond {{ </w:t>
+            </w:r>
+            <w:proofErr w:type="spellStart"/>
+            <w:r>
+              <w:rPr>
+                <w:rFonts w:ascii="Times New Roman" w:hAnsi="Times New Roman" w:cs="Times New Roman"/>
+              </w:rPr>
+              <w:t>department_name</w:t>
+            </w:r>
+            <w:proofErr w:type="spellEnd"/>
+            <w:r>
+              <w:rPr>
+                <w:rFonts w:ascii="Times New Roman" w:hAnsi="Times New Roman" w:cs="Times New Roman"/>
+              </w:rPr>
+              <w:t xml:space="preserve"> }}</w:t>
+            </w:r>
+            <w:r>
+              <w:rPr>
+                <w:rFonts w:ascii="Times New Roman" w:hAnsi="Times New Roman" w:cs="Times New Roman"/>
+              </w:rPr>
+              <w:t>.</w:t>
+            </w:r>
+            <w:r>
+              <w:rPr>
+                <w:rFonts w:ascii="Times New Roman" w:hAnsi="Times New Roman" w:cs="Times New Roman"/>
+              </w:rPr>
+              <w:t xml:space="preserve">{% </w:t>
+            </w:r>
+            <w:proofErr w:type="spellStart"/>
+            <w:r>
+              <w:rPr>
+                <w:rFonts w:ascii="Times New Roman" w:hAnsi="Times New Roman" w:cs="Times New Roman"/>
+              </w:rPr>
+              <w:t>endif</w:t>
+            </w:r>
+            <w:proofErr w:type="spellEnd"/>
+            <w:r>
+              <w:rPr>
+                <w:rFonts w:ascii="Times New Roman" w:hAnsi="Times New Roman" w:cs="Times New Roman"/>
+              </w:rPr>
+              <w:t xml:space="preserve"> %}</w:t>
+            </w:r>
+          </w:p>
+        </w:tc>
+      </w:tr>
+      <w:tr>
+        <w:tc>
+          <w:tcPr>
+            <w:tcW w:w="1578" w:type="pct"/>
+          </w:tcPr>
+          <w:p>
+            <w:pPr>
+              <w:rPr>
+                <w:rFonts w:ascii="Times New Roman" w:hAnsi="Times New Roman" w:cs="Times New Roman"/>
+                <w:b/>
+                <w:color w:val="262626" w:themeColor="text1" w:themeTint="D9"/>
+              </w:rPr>
+            </w:pPr>
+            <w:r>
+              <w:rPr>
+                <w:rFonts w:ascii="Times New Roman" w:hAnsi="Times New Roman" w:cs="Times New Roman"/>
+                <w:b/>
+                <w:color w:val="262626" w:themeColor="text1" w:themeTint="D9"/>
+              </w:rPr>
+              <w:t>Subjects taught</w:t>
+            </w:r>
+          </w:p>
+        </w:tc>
+        <w:tc>
+          <w:tcPr>
+            <w:tcW w:w="3422" w:type="pct"/>
+            <w:shd w:val="clear" w:color="auto" w:fill="FFFFFF" w:themeFill="background1"/>
+          </w:tcPr>
+          <w:p>
+            <w:pPr>
+              <w:ind w:left="56"/>
+              <w:jc w:val="both"/>
+              <w:rPr>
+                <w:rFonts w:ascii="Times New Roman" w:hAnsi="Times New Roman" w:cs="Times New Roman"/>
+                <w:b/>
+                <w:color w:val="2E74B5" w:themeColor="accent1" w:themeShade="BF"/>
+              </w:rPr>
+            </w:pPr>
+            <w:r>
+              <w:rPr>
+                <w:rFonts w:ascii="Times New Roman" w:hAnsi="Times New Roman" w:cs="Times New Roman"/>
+              </w:rPr>
+              <w:t xml:space="preserve">{% if </w:t>
+            </w:r>
+            <w:proofErr w:type="spellStart"/>
+            <w:r>
+              <w:rPr>
+                <w:rFonts w:ascii="Times New Roman" w:hAnsi="Times New Roman" w:cs="Times New Roman"/>
+              </w:rPr>
+              <w:t>teacher.is_exclusive</w:t>
+            </w:r>
+            <w:proofErr w:type="spellEnd"/>
+            <w:r>
+              <w:rPr>
+                <w:rFonts w:ascii="Times New Roman" w:hAnsi="Times New Roman" w:cs="Times New Roman"/>
+              </w:rPr>
+              <w:t xml:space="preserve"> </w:t>
+            </w:r>
+            <w:proofErr w:type="gramStart"/>
+            <w:r>
+              <w:rPr>
+                <w:rFonts w:ascii="Times New Roman" w:hAnsi="Times New Roman" w:cs="Times New Roman"/>
+              </w:rPr>
+              <w:t>%}</w:t>
+            </w:r>
+            <w:r>
+              <w:rPr>
+                <w:rFonts w:ascii="Times New Roman" w:hAnsi="Times New Roman" w:cs="Times New Roman"/>
+              </w:rPr>
+              <w:t>{</w:t>
+            </w:r>
+            <w:proofErr w:type="gramEnd"/>
+            <w:r>
+              <w:rPr>
+                <w:rFonts w:ascii="Times New Roman" w:hAnsi="Times New Roman" w:cs="Times New Roman"/>
+              </w:rPr>
+              <w:t>{ subject.name }} only.</w:t>
+            </w:r>
+            <w:r>
+              <w:rPr>
+                <w:rFonts w:ascii="Times New Roman" w:hAnsi="Times New Roman" w:cs="Times New Roman"/>
+              </w:rPr>
+              <w:t>{% else %}</w:t>
+            </w:r>
+            <w:r>
+              <w:rPr>
+                <w:rFonts w:ascii="Times New Roman" w:hAnsi="Times New Roman" w:cs="Times New Roman"/>
+              </w:rPr>
+              <w:t>S</w:t>
+            </w:r>
+            <w:r>
+              <w:rPr>
+                <w:rFonts w:ascii="Times New Roman" w:hAnsi="Times New Roman" w:cs="Times New Roman"/>
+              </w:rPr>
+              <w:t>ubjects besides this</w:t>
+            </w:r>
+            <w:r>
+              <w:rPr>
+                <w:rFonts w:ascii="Times New Roman" w:hAnsi="Times New Roman" w:cs="Times New Roman"/>
+              </w:rPr>
+              <w:t xml:space="preserve">: </w:t>
+            </w:r>
+            <w:r>
+              <w:rPr>
+                <w:rFonts w:ascii="Times New Roman" w:hAnsi="Times New Roman" w:cs="Times New Roman"/>
+                <w:b/>
+                <w:color w:val="262626" w:themeColor="text1" w:themeTint="D9"/>
+              </w:rPr>
+              <w:t xml:space="preserve">{{ </w:t>
+            </w:r>
+            <w:proofErr w:type="spellStart"/>
+            <w:r>
+              <w:rPr>
+                <w:rFonts w:ascii="Times New Roman" w:hAnsi="Times New Roman" w:cs="Times New Roman"/>
+                <w:b/>
+                <w:color w:val="262626" w:themeColor="text1" w:themeTint="D9"/>
+              </w:rPr>
+              <w:t>teacher.other_subjects</w:t>
+            </w:r>
+            <w:proofErr w:type="spellEnd"/>
+            <w:r>
+              <w:rPr>
+                <w:rFonts w:ascii="Times New Roman" w:hAnsi="Times New Roman" w:cs="Times New Roman"/>
+                <w:b/>
+                <w:color w:val="262626" w:themeColor="text1" w:themeTint="D9"/>
+              </w:rPr>
+              <w:t xml:space="preserve"> }}</w:t>
+            </w:r>
+            <w:r>
+              <w:rPr>
+                <w:rFonts w:ascii="Times New Roman" w:hAnsi="Times New Roman" w:cs="Times New Roman"/>
+              </w:rPr>
+              <w:t>. This</w:t>
+            </w:r>
+            <w:r>
+              <w:rPr>
+                <w:rFonts w:ascii="Times New Roman" w:hAnsi="Times New Roman" w:cs="Times New Roman"/>
+              </w:rPr>
+              <w:t xml:space="preserve"> </w:t>
+            </w:r>
+            <w:r>
+              <w:rPr>
+                <w:rFonts w:ascii="Times New Roman" w:hAnsi="Times New Roman" w:cs="Times New Roman"/>
+              </w:rPr>
+              <w:t xml:space="preserve">teacher will also be found in the list of staff of those other subjects.{% </w:t>
+            </w:r>
+            <w:proofErr w:type="spellStart"/>
+            <w:r>
+              <w:rPr>
+                <w:rFonts w:ascii="Times New Roman" w:hAnsi="Times New Roman" w:cs="Times New Roman"/>
+              </w:rPr>
+              <w:t>endif</w:t>
+            </w:r>
+            <w:proofErr w:type="spellEnd"/>
+            <w:r>
+              <w:rPr>
+                <w:rFonts w:ascii="Times New Roman" w:hAnsi="Times New Roman" w:cs="Times New Roman"/>
+              </w:rPr>
+              <w:t xml:space="preserve"> %}</w:t>
+            </w:r>
+          </w:p>
+        </w:tc>
+      </w:tr>
+      <w:tr>
+        <w:tc>
+          <w:tcPr>
+            <w:tcW w:w="1578" w:type="pct"/>
+          </w:tcPr>
+          <w:p>
+            <w:pPr>
+              <w:rPr>
+                <w:rFonts w:ascii="Times New Roman" w:hAnsi="Times New Roman" w:cs="Times New Roman"/>
+                <w:b/>
+              </w:rPr>
+            </w:pPr>
+            <w:r>
+              <w:rPr>
+                <w:rFonts w:ascii="Times New Roman" w:hAnsi="Times New Roman" w:cs="Times New Roman"/>
+                <w:b/>
+                <w:color w:val="262626" w:themeColor="text1" w:themeTint="D9"/>
+              </w:rPr>
+              <w:t>Class category specialization</w:t>
+            </w:r>
+            <w:r>
+              <w:rPr>
+                <w:rFonts w:ascii="Times New Roman" w:hAnsi="Times New Roman" w:cs="Times New Roman"/>
+                <w:b/>
+                <w:color w:val="262626" w:themeColor="text1" w:themeTint="D9"/>
+              </w:rPr>
+              <w:t xml:space="preserve"> </w:t>
+            </w:r>
+            <w:r>
+              <w:rPr>
+                <w:rFonts w:ascii="Times New Roman" w:hAnsi="Times New Roman" w:cs="Times New Roman"/>
+                <w:sz w:val="20"/>
+              </w:rPr>
+              <w:t>(class categories the teacher is authorized to teach)</w:t>
+            </w:r>
+          </w:p>
+        </w:tc>
+        <w:tc>
+          <w:tcPr>
+            <w:tcW w:w="3422" w:type="pct"/>
+          </w:tcPr>
+          <w:p>
+            <w:pPr>
+              <w:jc w:val="both"/>
+              <w:rPr>
+                <w:rFonts w:ascii="Times New Roman" w:hAnsi="Times New Roman" w:cs="Times New Roman"/>
+                <w:b/>
+                <w:color w:val="2E74B5" w:themeColor="accent1" w:themeShade="BF"/>
+              </w:rPr>
+            </w:pPr>
+            <w:r>
+              <w:rPr>
+                <w:rFonts w:ascii="Times New Roman" w:hAnsi="Times New Roman" w:cs="Times New Roman"/>
+              </w:rPr>
+              <w:t xml:space="preserve">{{ </w:t>
+            </w:r>
+            <w:proofErr w:type="spellStart"/>
+            <w:r>
+              <w:rPr>
+                <w:rFonts w:ascii="Times New Roman" w:hAnsi="Times New Roman" w:cs="Times New Roman"/>
+              </w:rPr>
+              <w:t>teacher.specialization</w:t>
+            </w:r>
+            <w:proofErr w:type="spellEnd"/>
+            <w:r>
+              <w:rPr>
+                <w:rFonts w:ascii="Times New Roman" w:hAnsi="Times New Roman" w:cs="Times New Roman"/>
+              </w:rPr>
+              <w:t xml:space="preserve"> }}</w:t>
+            </w:r>
+          </w:p>
+        </w:tc>
+      </w:tr>
+      <w:tr>
+        <w:tc>
+          <w:tcPr>
+            <w:tcW w:w="1578" w:type="pct"/>
+          </w:tcPr>
+          <w:p>
+            <w:pPr>
+              <w:rPr>
+                <w:rFonts w:ascii="Times New Roman" w:hAnsi="Times New Roman" w:cs="Times New Roman"/>
+                <w:b/>
+              </w:rPr>
+            </w:pPr>
+            <w:r>
+              <w:rPr>
+                <w:rFonts w:ascii="Times New Roman" w:hAnsi="Times New Roman" w:cs="Times New Roman"/>
+                <w:b/>
+                <w:color w:val="262626" w:themeColor="text1" w:themeTint="D9"/>
+              </w:rPr>
+              <w:t xml:space="preserve">Class category span </w:t>
+            </w:r>
+            <w:r>
+              <w:rPr>
+                <w:rFonts w:ascii="Times New Roman" w:hAnsi="Times New Roman" w:cs="Times New Roman"/>
+                <w:sz w:val="20"/>
+              </w:rPr>
+              <w:t>(</w:t>
+            </w:r>
+            <w:r>
+              <w:rPr>
+                <w:rFonts w:ascii="Times New Roman" w:hAnsi="Times New Roman" w:cs="Times New Roman"/>
+                <w:sz w:val="20"/>
+              </w:rPr>
+              <w:t xml:space="preserve">Actual </w:t>
+            </w:r>
+            <w:r>
+              <w:rPr>
+                <w:rFonts w:ascii="Times New Roman" w:hAnsi="Times New Roman" w:cs="Times New Roman"/>
+                <w:sz w:val="20"/>
+              </w:rPr>
+              <w:t>class categories across which teacher teaches)</w:t>
+            </w:r>
+          </w:p>
+        </w:tc>
+        <w:tc>
+          <w:tcPr>
+            <w:tcW w:w="3422" w:type="pct"/>
+          </w:tcPr>
+          <w:p>
+            <w:pPr>
+              <w:jc w:val="both"/>
+              <w:rPr>
+                <w:rFonts w:ascii="Times New Roman" w:hAnsi="Times New Roman" w:cs="Times New Roman"/>
+              </w:rPr>
+            </w:pPr>
+            <w:r>
+              <w:rPr>
+                <w:rFonts w:ascii="Times New Roman" w:hAnsi="Times New Roman" w:cs="Times New Roman"/>
+              </w:rPr>
+              <w:t xml:space="preserve">{{ </w:t>
+            </w:r>
+            <w:proofErr w:type="spellStart"/>
+            <w:r>
+              <w:rPr>
+                <w:rFonts w:ascii="Times New Roman" w:hAnsi="Times New Roman" w:cs="Times New Roman"/>
+              </w:rPr>
+              <w:t>teacher.classcat_span</w:t>
+            </w:r>
+            <w:proofErr w:type="spellEnd"/>
+            <w:r>
+              <w:rPr>
+                <w:rFonts w:ascii="Times New Roman" w:hAnsi="Times New Roman" w:cs="Times New Roman"/>
+              </w:rPr>
+              <w:t xml:space="preserve"> }}</w:t>
+            </w:r>
+          </w:p>
+        </w:tc>
+      </w:tr>
+      <w:tr>
+        <w:trPr>
+          <w:trHeight w:val="292"/>
+        </w:trPr>
+        <w:tc>
+          <w:tcPr>
+            <w:tcW w:w="1578" w:type="pct"/>
+          </w:tcPr>
+          <w:p>
+            <w:pPr>
+              <w:rPr>
+                <w:rFonts w:ascii="Times New Roman" w:hAnsi="Times New Roman" w:cs="Times New Roman"/>
+                <w:b/>
+              </w:rPr>
+            </w:pPr>
+            <w:r>
+              <w:rPr>
+                <w:rFonts w:ascii="Times New Roman" w:hAnsi="Times New Roman" w:cs="Times New Roman"/>
+                <w:b/>
+                <w:color w:val="262626" w:themeColor="text1" w:themeTint="D9"/>
+              </w:rPr>
+              <w:t>Class arms taught</w:t>
+            </w:r>
+          </w:p>
+        </w:tc>
+        <w:tc>
+          <w:tcPr>
+            <w:tcW w:w="3422" w:type="pct"/>
+          </w:tcPr>
+          <w:p>
+            <w:pPr>
+              <w:jc w:val="both"/>
+              <w:rPr>
+                <w:rFonts w:ascii="Times New Roman" w:hAnsi="Times New Roman" w:cs="Times New Roman"/>
+                <w:b/>
+                <w:color w:val="2E74B5" w:themeColor="accent1" w:themeShade="BF"/>
+              </w:rPr>
+            </w:pPr>
+            <w:r>
+              <w:rPr>
+                <w:rFonts w:ascii="Times New Roman" w:hAnsi="Times New Roman" w:cs="Times New Roman"/>
+              </w:rPr>
+              <w:t xml:space="preserve">{{ </w:t>
+            </w:r>
+            <w:proofErr w:type="spellStart"/>
+            <w:r>
+              <w:rPr>
+                <w:rFonts w:ascii="Times New Roman" w:hAnsi="Times New Roman" w:cs="Times New Roman"/>
+              </w:rPr>
+              <w:t>teacher.classarms_taught</w:t>
+            </w:r>
+            <w:proofErr w:type="spellEnd"/>
+            <w:r>
+              <w:rPr>
+                <w:rFonts w:ascii="Times New Roman" w:hAnsi="Times New Roman" w:cs="Times New Roman"/>
+              </w:rPr>
+              <w:t xml:space="preserve"> }}</w:t>
+            </w:r>
+          </w:p>
+        </w:tc>
+      </w:tr>
+    </w:tbl>
+    <w:p>
+      <w:pPr>
+        <w:spacing w:after="0"/>
+        <w:jc w:val="both"/>
+        <w:rPr>
+          <w:rFonts w:ascii="Times New Roman" w:hAnsi="Times New Roman" w:cs="Times New Roman"/>
+          <w:sz w:val="24"/>
+        </w:rPr>
+      </w:pPr>
+    </w:p>
+    <w:p>
+      <w:pPr>
+        <w:ind w:left="360"/>
+        <w:jc w:val="both"/>
+        <w:rPr>
+          <w:rFonts w:ascii="Times New Roman" w:hAnsi="Times New Roman" w:cs="Times New Roman"/>
+          <w:b/>
+          <w:sz w:val="24"/>
+        </w:rPr>
+      </w:pPr>
+      <w:r>
+        <w:rPr>
+          <w:rFonts w:ascii="Times New Roman" w:hAnsi="Times New Roman" w:cs="Times New Roman"/>
+          <w:b/>
+          <w:sz w:val="24"/>
+        </w:rPr>
+        <w:t>Mandate</w:t>
+      </w:r>
+    </w:p>
+    <w:tbl>
+      <w:tblPr>
+        <w:tblStyle w:val="TableGridLight"/>
+        <w:tblW w:w="0" w:type="auto"/>
+        <w:tblLook w:val="04A0" w:firstRow="1" w:lastRow="0" w:firstColumn="1" w:lastColumn="0" w:noHBand="0" w:noVBand="1"/>
+      </w:tblPr>
+      <w:tblGrid>
+        <w:gridCol w:w="2699"/>
+        <w:gridCol w:w="6697"/>
+      </w:tblGrid>
+      <w:tr>
+        <w:tc>
+          <w:tcPr>
+            <w:tcW w:w="9401" w:type="dxa"/>
+            <w:gridSpan w:val="2"/>
+          </w:tcPr>
+          <w:p>
+            <w:pPr>
+              <w:rPr>
+                <w:rFonts w:ascii="Times New Roman" w:hAnsi="Times New Roman" w:cs="Times New Roman"/>
+                <w:b/>
+              </w:rPr>
+            </w:pPr>
+            <w:r>
+              <w:rPr>
+                <w:rFonts w:ascii="Times New Roman" w:hAnsi="Times New Roman" w:cs="Times New Roman"/>
+              </w:rPr>
+              <w:t xml:space="preserve">{% for day </w:t>
+            </w:r>
+            <w:r>
+              <w:rPr>
+                <w:rFonts w:ascii="Times New Roman" w:hAnsi="Times New Roman" w:cs="Times New Roman"/>
+              </w:rPr>
+              <w:t xml:space="preserve">in </w:t>
+            </w:r>
+            <w:proofErr w:type="spellStart"/>
+            <w:r>
+              <w:rPr>
+                <w:rFonts w:ascii="Times New Roman" w:hAnsi="Times New Roman" w:cs="Times New Roman"/>
+              </w:rPr>
+              <w:t>teacher.arms_and_periods_per_day</w:t>
+            </w:r>
+            <w:proofErr w:type="spellEnd"/>
+            <w:r>
+              <w:rPr>
+                <w:rFonts w:ascii="Times New Roman" w:hAnsi="Times New Roman" w:cs="Times New Roman"/>
+              </w:rPr>
+              <w:t xml:space="preserve"> %}</w:t>
+            </w:r>
+          </w:p>
+        </w:tc>
+      </w:tr>
+      <w:tr>
+        <w:tc>
+          <w:tcPr>
+            <w:tcW w:w="2700" w:type="dxa"/>
+          </w:tcPr>
+          <w:p>
+            <w:pPr>
+              <w:rPr>
+                <w:rFonts w:ascii="Times New Roman" w:hAnsi="Times New Roman" w:cs="Times New Roman"/>
+                <w:b/>
+              </w:rPr>
+            </w:pPr>
+            <w:r>
+              <w:rPr>
+                <w:rFonts w:ascii="Times New Roman" w:hAnsi="Times New Roman" w:cs="Times New Roman"/>
+              </w:rPr>
+              <w:t xml:space="preserve">{{ </w:t>
+            </w:r>
+            <w:proofErr w:type="spellStart"/>
+            <w:r>
+              <w:rPr>
+                <w:rFonts w:ascii="Times New Roman" w:hAnsi="Times New Roman" w:cs="Times New Roman"/>
+              </w:rPr>
+              <w:t>day.day_name</w:t>
+            </w:r>
+            <w:proofErr w:type="spellEnd"/>
+            <w:r>
+              <w:rPr>
+                <w:rFonts w:ascii="Times New Roman" w:hAnsi="Times New Roman" w:cs="Times New Roman"/>
+              </w:rPr>
+              <w:t xml:space="preserve"> }}</w:t>
+            </w:r>
+          </w:p>
+        </w:tc>
+        <w:tc>
+          <w:tcPr>
+            <w:tcW w:w="6701" w:type="dxa"/>
+          </w:tcPr>
+          <w:p>
+            <w:pPr>
+              <w:rPr>
+                <w:rFonts w:ascii="Times New Roman" w:hAnsi="Times New Roman" w:cs="Times New Roman"/>
+              </w:rPr>
+            </w:pPr>
+            <w:r>
+              <w:rPr>
+                <w:rFonts w:ascii="Times New Roman" w:hAnsi="Times New Roman" w:cs="Times New Roman"/>
+              </w:rPr>
+              <w:t xml:space="preserve">{{ </w:t>
+            </w:r>
+            <w:proofErr w:type="spellStart"/>
+            <w:r>
+              <w:rPr>
+                <w:rFonts w:ascii="Times New Roman" w:hAnsi="Times New Roman" w:cs="Times New Roman"/>
+              </w:rPr>
+              <w:t>day.periods_</w:t>
+            </w:r>
+            <w:r>
+              <w:rPr>
+                <w:rFonts w:ascii="Times New Roman" w:hAnsi="Times New Roman" w:cs="Times New Roman"/>
+              </w:rPr>
+              <w:t>details</w:t>
+            </w:r>
+            <w:proofErr w:type="spellEnd"/>
+            <w:r>
+              <w:rPr>
+                <w:rFonts w:ascii="Times New Roman" w:hAnsi="Times New Roman" w:cs="Times New Roman"/>
+              </w:rPr>
+              <w:t xml:space="preserve"> }}</w:t>
+            </w:r>
+          </w:p>
+        </w:tc>
+      </w:tr>
+      <w:tr>
+        <w:tc>
+          <w:tcPr>
+            <w:tcW w:w="9401" w:type="dxa"/>
+            <w:gridSpan w:val="2"/>
+          </w:tcPr>
+          <w:p>
+            <w:pPr>
+              <w:rPr>
+                <w:rFonts w:ascii="Times New Roman" w:hAnsi="Times New Roman" w:cs="Times New Roman"/>
+                <w:b/>
+              </w:rPr>
+            </w:pPr>
+            <w:r>
+              <w:rPr>
+                <w:rFonts w:ascii="Times New Roman" w:hAnsi="Times New Roman" w:cs="Times New Roman"/>
+              </w:rPr>
+              <w:t xml:space="preserve">{% </w:t>
+            </w:r>
+            <w:proofErr w:type="spellStart"/>
+            <w:r>
+              <w:rPr>
+                <w:rFonts w:ascii="Times New Roman" w:hAnsi="Times New Roman" w:cs="Times New Roman"/>
+              </w:rPr>
+              <w:t>endfor</w:t>
+            </w:r>
+            <w:proofErr w:type="spellEnd"/>
+            <w:r>
+              <w:rPr>
+                <w:rFonts w:ascii="Times New Roman" w:hAnsi="Times New Roman" w:cs="Times New Roman"/>
+              </w:rPr>
+              <w:t xml:space="preserve"> %}</w:t>
+            </w:r>
+          </w:p>
+        </w:tc>
+      </w:tr>
+    </w:tbl>
+    <w:p>
+      <w:pPr>
+        <w:spacing w:after="0"/>
+        <w:jc w:val="both"/>
+        <w:rPr>
+          <w:rFonts w:ascii="Times New Roman" w:hAnsi="Times New Roman" w:cs="Times New Roman"/>
+          <w:sz w:val="24"/>
+        </w:rPr>
+      </w:pPr>
+      <w:r>
+        <w:rPr>
+          <w:rFonts w:ascii="Times New Roman" w:hAnsi="Times New Roman" w:cs="Times New Roman"/>
+          <w:sz w:val="24"/>
+        </w:rPr>
+        <w:t xml:space="preserve">{% </w:t>
+      </w:r>
+      <w:proofErr w:type="spellStart"/>
+      <w:r>
+        <w:rPr>
+          <w:rFonts w:ascii="Times New Roman" w:hAnsi="Times New Roman" w:cs="Times New Roman"/>
+          <w:sz w:val="24"/>
+        </w:rPr>
+        <w:t>endfor</w:t>
+      </w:r>
+      <w:proofErr w:type="spellEnd"/>
+      <w:r>
+        <w:rPr>
+          <w:rFonts w:ascii="Times New Roman" w:hAnsi="Times New Roman" w:cs="Times New Roman"/>
+          <w:sz w:val="24"/>
+        </w:rPr>
+        <w:t xml:space="preserve"> %}</w:t>
       </w:r>
     </w:p>
     <w:p>
@@ -737,7 +1514,23 @@
           <w:rFonts w:ascii="Times New Roman" w:hAnsi="Times New Roman" w:cs="Times New Roman"/>
           <w:sz w:val="24"/>
         </w:rPr>
-        <w:t>{% endfor %}</w:t>
+        <w:t xml:space="preserve">{% </w:t>
+      </w:r>
+      <w:proofErr w:type="spellStart"/>
+      <w:r>
+        <w:rPr>
+          <w:rFonts w:ascii="Times New Roman" w:hAnsi="Times New Roman" w:cs="Times New Roman"/>
+          <w:sz w:val="24"/>
+        </w:rPr>
+        <w:t>endfor</w:t>
+      </w:r>
+      <w:proofErr w:type="spellEnd"/>
+      <w:r>
+        <w:rPr>
+          <w:rFonts w:ascii="Times New Roman" w:hAnsi="Times New Roman" w:cs="Times New Roman"/>
+          <w:sz w:val="24"/>
+        </w:rPr>
+        <w:t xml:space="preserve"> %}</w:t>
       </w:r>
     </w:p>
     <w:p>
@@ -818,16 +1611,128 @@
       <mc:AlternateContent>
         <mc:Choice Requires="wps">
           <w:drawing>
-            <wp:anchor distT="0" distB="0" distL="114300" distR="114300" simplePos="0" relativeHeight="251661312" behindDoc="0" locked="0" layoutInCell="1" allowOverlap="1" wp14:anchorId="1FFBE50D" wp14:editId="1D8EDF25">
+            <wp:anchor distT="0" distB="0" distL="114300" distR="114300" simplePos="0" relativeHeight="251658239" behindDoc="0" locked="0" layoutInCell="1" allowOverlap="1" wp14:anchorId="0F32F008" wp14:editId="302F0E11">
+              <wp:simplePos x="0" y="0"/>
+              <wp:positionH relativeFrom="margin">
+                <wp:align>center</wp:align>
+              </wp:positionH>
+              <wp:positionV relativeFrom="paragraph">
+                <wp:posOffset>81643</wp:posOffset>
+              </wp:positionV>
+              <wp:extent cx="1394625" cy="203931"/>
+              <wp:effectExtent l="0" t="0" r="0" b="5715"/>
+              <wp:wrapNone/>
+              <wp:docPr id="2" name="Text Box 2"/>
+              <wp:cNvGraphicFramePr/>
+              <a:graphic xmlns:a="http://schemas.openxmlformats.org/drawingml/2006/main">
+                <a:graphicData uri="http://schemas.microsoft.com/office/word/2010/wordprocessingShape">
+                  <wps:wsp>
+                    <wps:cNvSpPr txBox="1"/>
+                    <wps:spPr>
+                      <a:xfrm>
+                        <a:off x="0" y="0"/>
+                        <a:ext cx="1394625" cy="203931"/>
+                      </a:xfrm>
+                      <a:prstGeom prst="rect">
+                        <a:avLst/>
+                      </a:prstGeom>
+                      <a:noFill/>
+                      <a:ln w="6350">
+                        <a:noFill/>
+                      </a:ln>
+                    </wps:spPr>
+                    <wps:txbx>
+                      <w:txbxContent>
+                        <w:p>
+                          <w:pPr>
+                            <w:jc w:val="center"/>
+                            <w:rPr>
+                              <w:rFonts w:ascii="BankGothic Md BT" w:hAnsi="BankGothic Md BT"/>
+                              <w:color w:val="1F4E79" w:themeColor="accent1" w:themeShade="80"/>
+                              <w:sz w:val="14"/>
+                            </w:rPr>
+                          </w:pPr>
+                          <w:r>
+                            <w:rPr>
+                              <w:rFonts w:ascii="BankGothic Md BT" w:hAnsi="BankGothic Md BT"/>
+                              <w:color w:val="1F4E79" w:themeColor="accent1" w:themeShade="80"/>
+                              <w:sz w:val="14"/>
+                            </w:rPr>
+                            <w:t>generated by:</w:t>
+                          </w:r>
+                        </w:p>
+                      </w:txbxContent>
+                    </wps:txbx>
+                    <wps:bodyPr rot="0" spcFirstLastPara="0" vertOverflow="overflow" horzOverflow="overflow" vert="horz" wrap="square" lIns="91440" tIns="45720" rIns="91440" bIns="45720" numCol="1" spcCol="0" rtlCol="0" fromWordArt="0" anchor="t" anchorCtr="0" forceAA="0" compatLnSpc="1">
+                      <a:prstTxWarp prst="textNoShape">
+                        <a:avLst/>
+                      </a:prstTxWarp>
+                      <a:noAutofit/>
+                    </wps:bodyPr>
+                  </wps:wsp>
+                </a:graphicData>
+              </a:graphic>
+              <wp14:sizeRelV relativeFrom="margin">
+                <wp14:pctHeight>0</wp14:pctHeight>
+              </wp14:sizeRelV>
+            </wp:anchor>
+          </w:drawing>
+        </mc:Choice>
+        <mc:Fallback>
+          <w:pict>
+            <v:shapetype w14:anchorId="0F32F008" id="_x0000_t202" coordsize="21600,21600" o:spt="202" path="m,l,21600r21600,l21600,xe">
+              <v:stroke joinstyle="miter"/>
+              <v:path gradientshapeok="t" o:connecttype="rect"/>
+            </v:shapetype>
+            <v:shape id="Text Box 2" o:spid="_x0000_s1028" type="#_x0000_t202" style="position:absolute;left:0;text-align:left;margin-left:0;margin-top:6.45pt;width:109.8pt;height:16.05pt;z-index:251658239;visibility:visible;mso-wrap-style:square;mso-height-percent:0;mso-wrap-distance-left:9pt;mso-wrap-distance-top:0;mso-wrap-distance-right:9pt;mso-wrap-distance-bottom:0;mso-position-horizontal:center;mso-position-horizontal-relative:margin;mso-position-vertical:absolute;mso-position-vertical-relative:text;mso-height-percent:0;mso-height-relative:margin;v-text-anchor:top" o:gfxdata="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" filled="f" stroked="f" strokeweight=".5pt">
+              <v:textbox>
+                <w:txbxContent>
+                  <w:p>
+                    <w:pPr>
+                      <w:jc w:val="center"/>
+                      <w:rPr>
+                        <w:rFonts w:ascii="BankGothic Md BT" w:hAnsi="BankGothic Md BT"/>
+                        <w:color w:val="1F4E79" w:themeColor="accent1" w:themeShade="80"/>
+                        <w:sz w:val="14"/>
+                      </w:rPr>
+                    </w:pPr>
+                    <w:r>
+                      <w:rPr>
+                        <w:rFonts w:ascii="BankGothic Md BT" w:hAnsi="BankGothic Md BT"/>
+                        <w:color w:val="1F4E79" w:themeColor="accent1" w:themeShade="80"/>
+                        <w:sz w:val="14"/>
+                      </w:rPr>
+                      <w:t>generated by:</w:t>
+                    </w:r>
+                  </w:p>
+                </w:txbxContent>
+              </v:textbox>
+              <w10:wrap anchorx="margin"/>
+            </v:shape>
+          </w:pict>
+        </mc:Fallback>
+      </mc:AlternateContent>
+    </w:r>
+    <w:r>
+      <w:rPr>
+        <w:rFonts w:ascii="Cambria" w:hAnsi="Cambria" w:cs="Times New Roman"/>
+        <w:noProof/>
+        <w:color w:val="5B9BD5" w:themeColor="accent1"/>
+        <w:sz w:val="20"/>
+      </w:rPr>
+      <mc:AlternateContent>
+        <mc:Choice Requires="wps">
+          <w:drawing>
+            <wp:anchor distT="0" distB="0" distL="114300" distR="114300" simplePos="0" relativeHeight="251661312" behindDoc="0" locked="0" layoutInCell="1" allowOverlap="1" wp14:anchorId="7BA1E918" wp14:editId="0D783BC0">
               <wp:simplePos x="0" y="0"/>
               <wp:positionH relativeFrom="margin">
                 <wp:align>right</wp:align>
               </wp:positionH>
               <wp:positionV relativeFrom="paragraph">
-                <wp:posOffset>70407</wp:posOffset>
+                <wp:posOffset>66675</wp:posOffset>
               </wp:positionV>
-              <wp:extent cx="1445234" cy="233188"/>
-              <wp:effectExtent l="0" t="0" r="0" b="0"/>
+              <wp:extent cx="1445234" cy="282633"/>
+              <wp:effectExtent l="0" t="0" r="0" b="3175"/>
               <wp:wrapNone/>
               <wp:docPr id="3" name="Text Box 3"/>
               <wp:cNvGraphicFramePr/>
@@ -838,7 +1743,7 @@
                     <wps:spPr>
                       <a:xfrm>
                         <a:off x="0" y="0"/>
-                        <a:ext cx="1445234" cy="233188"/>
+                        <a:ext cx="1445234" cy="282633"/>
                       </a:xfrm>
                       <a:prstGeom prst="rect">
                         <a:avLst/>
@@ -853,7 +1758,8 @@
                         <w:sdt>
                           <w:sdtPr>
                             <w:rPr>
-                              <w:color w:val="2E74B5" w:themeColor="accent1" w:themeShade="BF"/>
+                              <w:rFonts w:ascii="BankGothic Md BT" w:hAnsi="BankGothic Md BT" w:cs="Times New Roman"/>
+                              <w:color w:val="1F4E79" w:themeColor="accent1" w:themeShade="80"/>
                               <w:sz w:val="20"/>
                             </w:rPr>
                             <w:id w:val="-1769616900"/>
@@ -862,30 +1768,35 @@
                               <w:docPartUnique/>
                             </w:docPartObj>
                           </w:sdtPr>
-                          <w:sdtEndPr/>
+                          <w:sdtEndPr>
+                            <w:rPr>
+                              <w:rFonts w:cstheme="minorBidi"/>
+                            </w:rPr>
+                          </w:sdtEndPr>
                           <w:sdtContent>
                             <w:p>
                               <w:pPr>
                                 <w:pStyle w:val="Footer"/>
                                 <w:jc w:val="right"/>
                                 <w:rPr>
-                                  <w:color w:val="2E74B5" w:themeColor="accent1" w:themeShade="BF"/>
+                                  <w:rFonts w:ascii="BankGothic Md BT" w:hAnsi="BankGothic Md BT"/>
+                                  <w:color w:val="1F4E79" w:themeColor="accent1" w:themeShade="80"/>
                                 </w:rPr>
                               </w:pPr>
                               <w:r>
                                 <w:rPr>
-                                  <w:rFonts w:ascii="Cambria" w:hAnsi="Cambria" w:cs="Times New Roman"/>
-                                  <w:color w:val="2E74B5" w:themeColor="accent1" w:themeShade="BF"/>
+                                  <w:rFonts w:ascii="BankGothic Md BT" w:hAnsi="BankGothic Md BT" w:cs="Times New Roman"/>
+                                  <w:color w:val="1F4E79" w:themeColor="accent1" w:themeShade="80"/>
                                   <w:sz w:val="18"/>
                                 </w:rPr>
                                 <w:t xml:space="preserve">Page </w:t>
                               </w:r>
                               <w:r>
                                 <w:rPr>
-                                  <w:rFonts w:ascii="Cambria" w:hAnsi="Cambria" w:cs="Times New Roman"/>
+                                  <w:rFonts w:ascii="BankGothic Md BT" w:hAnsi="BankGothic Md BT" w:cs="Times New Roman"/>
                                   <w:b/>
                                   <w:bCs/>
-                                  <w:color w:val="2E74B5" w:themeColor="accent1" w:themeShade="BF"/>
+                                  <w:color w:val="1F4E79" w:themeColor="accent1" w:themeShade="80"/>
                                   <w:sz w:val="20"/>
                                   <w:szCs w:val="24"/>
                                 </w:rPr>
@@ -893,20 +1804,20 @@
                               </w:r>
                               <w:r>
                                 <w:rPr>
-                                  <w:rFonts w:ascii="Cambria" w:hAnsi="Cambria" w:cs="Times New Roman"/>
+                                  <w:rFonts w:ascii="BankGothic Md BT" w:hAnsi="BankGothic Md BT" w:cs="Times New Roman"/>
                                   <w:b/>
                                   <w:bCs/>
-                                  <w:color w:val="2E74B5" w:themeColor="accent1" w:themeShade="BF"/>
+                                  <w:color w:val="1F4E79" w:themeColor="accent1" w:themeShade="80"/>
                                   <w:sz w:val="18"/>
                                 </w:rPr>
                                 <w:instrText xml:space="preserve"> PAGE </w:instrText>
                               </w:r>
                               <w:r>
                                 <w:rPr>
-                                  <w:rFonts w:ascii="Cambria" w:hAnsi="Cambria" w:cs="Times New Roman"/>
+                                  <w:rFonts w:ascii="BankGothic Md BT" w:hAnsi="BankGothic Md BT" w:cs="Times New Roman"/>
                                   <w:b/>
                                   <w:bCs/>
-                                  <w:color w:val="2E74B5" w:themeColor="accent1" w:themeShade="BF"/>
+                                  <w:color w:val="1F4E79" w:themeColor="accent1" w:themeShade="80"/>
                                   <w:sz w:val="20"/>
                                   <w:szCs w:val="24"/>
                                 </w:rPr>
@@ -914,21 +1825,21 @@
                               </w:r>
                               <w:r>
                                 <w:rPr>
-                                  <w:rFonts w:ascii="Cambria" w:hAnsi="Cambria" w:cs="Times New Roman"/>
+                                  <w:rFonts w:ascii="BankGothic Md BT" w:hAnsi="BankGothic Md BT" w:cs="Times New Roman"/>
                                   <w:b/>
                                   <w:bCs/>
                                   <w:noProof/>
-                                  <w:color w:val="2E74B5" w:themeColor="accent1" w:themeShade="BF"/>
+                                  <w:color w:val="1F4E79" w:themeColor="accent1" w:themeShade="80"/>
                                   <w:sz w:val="18"/>
                                 </w:rPr>
-                                <w:t>1</w:t>
+                                <w:t>2</w:t>
                               </w:r>
                               <w:r>
                                 <w:rPr>
-                                  <w:rFonts w:ascii="Cambria" w:hAnsi="Cambria" w:cs="Times New Roman"/>
+                                  <w:rFonts w:ascii="BankGothic Md BT" w:hAnsi="BankGothic Md BT" w:cs="Times New Roman"/>
                                   <w:b/>
                                   <w:bCs/>
-                                  <w:color w:val="2E74B5" w:themeColor="accent1" w:themeShade="BF"/>
+                                  <w:color w:val="1F4E79" w:themeColor="accent1" w:themeShade="80"/>
                                   <w:sz w:val="20"/>
                                   <w:szCs w:val="24"/>
                                 </w:rPr>
@@ -936,18 +1847,18 @@
                               </w:r>
                               <w:r>
                                 <w:rPr>
-                                  <w:rFonts w:ascii="Cambria" w:hAnsi="Cambria" w:cs="Times New Roman"/>
-                                  <w:color w:val="2E74B5" w:themeColor="accent1" w:themeShade="BF"/>
+                                  <w:rFonts w:ascii="BankGothic Md BT" w:hAnsi="BankGothic Md BT" w:cs="Times New Roman"/>
+                                  <w:color w:val="1F4E79" w:themeColor="accent1" w:themeShade="80"/>
                                   <w:sz w:val="18"/>
                                 </w:rPr>
                                 <w:t xml:space="preserve"> of </w:t>
                               </w:r>
                               <w:r>
                                 <w:rPr>
-                                  <w:rFonts w:ascii="Cambria" w:hAnsi="Cambria" w:cs="Times New Roman"/>
+                                  <w:rFonts w:ascii="BankGothic Md BT" w:hAnsi="BankGothic Md BT" w:cs="Times New Roman"/>
                                   <w:b/>
                                   <w:bCs/>
-                                  <w:color w:val="2E74B5" w:themeColor="accent1" w:themeShade="BF"/>
+                                  <w:color w:val="1F4E79" w:themeColor="accent1" w:themeShade="80"/>
                                   <w:sz w:val="20"/>
                                   <w:szCs w:val="24"/>
                                 </w:rPr>
@@ -955,20 +1866,20 @@
                               </w:r>
                               <w:r>
                                 <w:rPr>
-                                  <w:rFonts w:ascii="Cambria" w:hAnsi="Cambria" w:cs="Times New Roman"/>
+                                  <w:rFonts w:ascii="BankGothic Md BT" w:hAnsi="BankGothic Md BT" w:cs="Times New Roman"/>
                                   <w:b/>
                                   <w:bCs/>
-                                  <w:color w:val="2E74B5" w:themeColor="accent1" w:themeShade="BF"/>
+                                  <w:color w:val="1F4E79" w:themeColor="accent1" w:themeShade="80"/>
                                   <w:sz w:val="18"/>
                                 </w:rPr>
                                 <w:instrText xml:space="preserve"> NUMPAGES  </w:instrText>
                               </w:r>
                               <w:r>
                                 <w:rPr>
-                                  <w:rFonts w:ascii="Cambria" w:hAnsi="Cambria" w:cs="Times New Roman"/>
+                                  <w:rFonts w:ascii="BankGothic Md BT" w:hAnsi="BankGothic Md BT" w:cs="Times New Roman"/>
                                   <w:b/>
                                   <w:bCs/>
-                                  <w:color w:val="2E74B5" w:themeColor="accent1" w:themeShade="BF"/>
+                                  <w:color w:val="1F4E79" w:themeColor="accent1" w:themeShade="80"/>
                                   <w:sz w:val="20"/>
                                   <w:szCs w:val="24"/>
                                 </w:rPr>
@@ -976,21 +1887,21 @@
                               </w:r>
                               <w:r>
                                 <w:rPr>
-                                  <w:rFonts w:ascii="Cambria" w:hAnsi="Cambria" w:cs="Times New Roman"/>
+                                  <w:rFonts w:ascii="BankGothic Md BT" w:hAnsi="BankGothic Md BT" w:cs="Times New Roman"/>
                                   <w:b/>
                                   <w:bCs/>
                                   <w:noProof/>
-                                  <w:color w:val="2E74B5" w:themeColor="accent1" w:themeShade="BF"/>
+                                  <w:color w:val="1F4E79" w:themeColor="accent1" w:themeShade="80"/>
                                   <w:sz w:val="18"/>
                                 </w:rPr>
                                 <w:t>2</w:t>
                               </w:r>
                               <w:r>
                                 <w:rPr>
-                                  <w:rFonts w:ascii="Cambria" w:hAnsi="Cambria" w:cs="Times New Roman"/>
+                                  <w:rFonts w:ascii="BankGothic Md BT" w:hAnsi="BankGothic Md BT" w:cs="Times New Roman"/>
                                   <w:b/>
                                   <w:bCs/>
-                                  <w:color w:val="2E74B5" w:themeColor="accent1" w:themeShade="BF"/>
+                                  <w:color w:val="1F4E79" w:themeColor="accent1" w:themeShade="80"/>
                                   <w:sz w:val="20"/>
                                   <w:szCs w:val="24"/>
                                 </w:rPr>
@@ -1002,7 +1913,7 @@
                         <w:p>
                           <w:pPr>
                             <w:rPr>
-                              <w:color w:val="2E74B5" w:themeColor="accent1" w:themeShade="BF"/>
+                              <w:color w:val="1F4E79" w:themeColor="accent1" w:themeShade="80"/>
                             </w:rPr>
                           </w:pPr>
                         </w:p>
@@ -1028,17 +1939,18 @@
         </mc:Choice>
         <mc:Fallback>
           <w:pict>
-            <v:shapetype w14:anchorId="1FFBE50D" id="_x0000_t202" coordsize="21600,21600" o:spt="202" path="m,l,21600r21600,l21600,xe">
+            <v:shapetype w14:anchorId="7BA1E918" id="_x0000_t202" coordsize="21600,21600" o:spt="202" path="m,l,21600r21600,l21600,xe">
               <v:stroke joinstyle="miter"/>
               <v:path gradientshapeok="t" o:connecttype="rect"/>
             </v:shapetype>
-            <v:shape id="Text Box 3" o:spid="_x0000_s1028" type="#_x0000_t202" style="position:absolute;left:0;text-align:left;margin-left:62.6pt;margin-top:5.55pt;width:113.8pt;height:18.35pt;z-index:251661312;visibility:visible;mso-wrap-style:square;mso-width-percent:0;mso-height-percent:0;mso-wrap-distance-left:9pt;mso-wrap-distance-top:0;mso-wrap-distance-right:9pt;mso-wrap-distance-bottom:0;mso-position-horizontal:right;mso-position-horizontal-relative:margin;mso-position-vertical:absolute;mso-position-vertical-relative:text;mso-width-percent:0;mso-height-percent:0;mso-width-relative:margin;mso-height-relative:margin;v-text-anchor:top" o:gfxdata="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" filled="f" stroked="f" strokeweight=".5pt">
+            <v:shape id="Text Box 3" o:spid="_x0000_s1029" type="#_x0000_t202" style="position:absolute;left:0;text-align:left;margin-left:62.6pt;margin-top:5.25pt;width:113.8pt;height:22.25pt;z-index:251661312;visibility:visible;mso-wrap-style:square;mso-width-percent:0;mso-height-percent:0;mso-wrap-distance-left:9pt;mso-wrap-distance-top:0;mso-wrap-distance-right:9pt;mso-wrap-distance-bottom:0;mso-position-horizontal:right;mso-position-horizontal-relative:margin;mso-position-vertical:absolute;mso-position-vertical-relative:text;mso-width-percent:0;mso-height-percent:0;mso-width-relative:margin;mso-height-relative:margin;v-text-anchor:top" o:gfxdata="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" filled="f" stroked="f" strokeweight=".5pt">
               <v:textbox>
                 <w:txbxContent>
                   <w:sdt>
                     <w:sdtPr>
                       <w:rPr>
-                        <w:color w:val="2E74B5" w:themeColor="accent1" w:themeShade="BF"/>
+                        <w:rFonts w:ascii="BankGothic Md BT" w:hAnsi="BankGothic Md BT" w:cs="Times New Roman"/>
+                        <w:color w:val="1F4E79" w:themeColor="accent1" w:themeShade="80"/>
                         <w:sz w:val="20"/>
                       </w:rPr>
                       <w:id w:val="-1769616900"/>
@@ -1047,30 +1959,35 @@
                         <w:docPartUnique/>
                       </w:docPartObj>
                     </w:sdtPr>
-                    <w:sdtEndPr/>
+                    <w:sdtEndPr>
+                      <w:rPr>
+                        <w:rFonts w:cstheme="minorBidi"/>
+                      </w:rPr>
+                    </w:sdtEndPr>
                     <w:sdtContent>
                       <w:p>
                         <w:pPr>
                           <w:pStyle w:val="Footer"/>
                           <w:jc w:val="right"/>
                           <w:rPr>
-                            <w:color w:val="2E74B5" w:themeColor="accent1" w:themeShade="BF"/>
+                            <w:rFonts w:ascii="BankGothic Md BT" w:hAnsi="BankGothic Md BT"/>
+                            <w:color w:val="1F4E79" w:themeColor="accent1" w:themeShade="80"/>
                           </w:rPr>
                         </w:pPr>
                         <w:r>
                           <w:rPr>
-                            <w:rFonts w:ascii="Cambria" w:hAnsi="Cambria" w:cs="Times New Roman"/>
-                            <w:color w:val="2E74B5" w:themeColor="accent1" w:themeShade="BF"/>
+                            <w:rFonts w:ascii="BankGothic Md BT" w:hAnsi="BankGothic Md BT" w:cs="Times New Roman"/>
+                            <w:color w:val="1F4E79" w:themeColor="accent1" w:themeShade="80"/>
                             <w:sz w:val="18"/>
                           </w:rPr>
                           <w:t xml:space="preserve">Page </w:t>
                         </w:r>
                         <w:r>
                           <w:rPr>
-                            <w:rFonts w:ascii="Cambria" w:hAnsi="Cambria" w:cs="Times New Roman"/>
+                            <w:rFonts w:ascii="BankGothic Md BT" w:hAnsi="BankGothic Md BT" w:cs="Times New Roman"/>
                             <w:b/>
                             <w:bCs/>
-                            <w:color w:val="2E74B5" w:themeColor="accent1" w:themeShade="BF"/>
+                            <w:color w:val="1F4E79" w:themeColor="accent1" w:themeShade="80"/>
                             <w:sz w:val="20"/>
                             <w:szCs w:val="24"/>
                           </w:rPr>
@@ -1078,20 +1995,20 @@
                         </w:r>
                         <w:r>
                           <w:rPr>
-                            <w:rFonts w:ascii="Cambria" w:hAnsi="Cambria" w:cs="Times New Roman"/>
+                            <w:rFonts w:ascii="BankGothic Md BT" w:hAnsi="BankGothic Md BT" w:cs="Times New Roman"/>
                             <w:b/>
                             <w:bCs/>
-                            <w:color w:val="2E74B5" w:themeColor="accent1" w:themeShade="BF"/>
+                            <w:color w:val="1F4E79" w:themeColor="accent1" w:themeShade="80"/>
                             <w:sz w:val="18"/>
                           </w:rPr>
                           <w:instrText xml:space="preserve"> PAGE </w:instrText>
                         </w:r>
                         <w:r>
                           <w:rPr>
-                            <w:rFonts w:ascii="Cambria" w:hAnsi="Cambria" w:cs="Times New Roman"/>
+                            <w:rFonts w:ascii="BankGothic Md BT" w:hAnsi="BankGothic Md BT" w:cs="Times New Roman"/>
                             <w:b/>
                             <w:bCs/>
-                            <w:color w:val="2E74B5" w:themeColor="accent1" w:themeShade="BF"/>
+                            <w:color w:val="1F4E79" w:themeColor="accent1" w:themeShade="80"/>
                             <w:sz w:val="20"/>
                             <w:szCs w:val="24"/>
                           </w:rPr>
@@ -1099,21 +2016,21 @@
                         </w:r>
                         <w:r>
                           <w:rPr>
-                            <w:rFonts w:ascii="Cambria" w:hAnsi="Cambria" w:cs="Times New Roman"/>
+                            <w:rFonts w:ascii="BankGothic Md BT" w:hAnsi="BankGothic Md BT" w:cs="Times New Roman"/>
                             <w:b/>
                             <w:bCs/>
                             <w:noProof/>
-                            <w:color w:val="2E74B5" w:themeColor="accent1" w:themeShade="BF"/>
+                            <w:color w:val="1F4E79" w:themeColor="accent1" w:themeShade="80"/>
                             <w:sz w:val="18"/>
                           </w:rPr>
-                          <w:t>1</w:t>
+                          <w:t>2</w:t>
                         </w:r>
                         <w:r>
                           <w:rPr>
-                            <w:rFonts w:ascii="Cambria" w:hAnsi="Cambria" w:cs="Times New Roman"/>
+                            <w:rFonts w:ascii="BankGothic Md BT" w:hAnsi="BankGothic Md BT" w:cs="Times New Roman"/>
                             <w:b/>
                             <w:bCs/>
-                            <w:color w:val="2E74B5" w:themeColor="accent1" w:themeShade="BF"/>
+                            <w:color w:val="1F4E79" w:themeColor="accent1" w:themeShade="80"/>
                             <w:sz w:val="20"/>
                             <w:szCs w:val="24"/>
                           </w:rPr>
@@ -1121,18 +2038,18 @@
                         </w:r>
                         <w:r>
                           <w:rPr>
-                            <w:rFonts w:ascii="Cambria" w:hAnsi="Cambria" w:cs="Times New Roman"/>
-                            <w:color w:val="2E74B5" w:themeColor="accent1" w:themeShade="BF"/>
+                            <w:rFonts w:ascii="BankGothic Md BT" w:hAnsi="BankGothic Md BT" w:cs="Times New Roman"/>
+                            <w:color w:val="1F4E79" w:themeColor="accent1" w:themeShade="80"/>
                             <w:sz w:val="18"/>
                           </w:rPr>
                           <w:t xml:space="preserve"> of </w:t>
                         </w:r>
                         <w:r>
                           <w:rPr>
-                            <w:rFonts w:ascii="Cambria" w:hAnsi="Cambria" w:cs="Times New Roman"/>
+                            <w:rFonts w:ascii="BankGothic Md BT" w:hAnsi="BankGothic Md BT" w:cs="Times New Roman"/>
                             <w:b/>
                             <w:bCs/>
-                            <w:color w:val="2E74B5" w:themeColor="accent1" w:themeShade="BF"/>
+                            <w:color w:val="1F4E79" w:themeColor="accent1" w:themeShade="80"/>
                             <w:sz w:val="20"/>
                             <w:szCs w:val="24"/>
                           </w:rPr>
@@ -1140,20 +2057,20 @@
                         </w:r>
                         <w:r>
                           <w:rPr>
-                            <w:rFonts w:ascii="Cambria" w:hAnsi="Cambria" w:cs="Times New Roman"/>
+                            <w:rFonts w:ascii="BankGothic Md BT" w:hAnsi="BankGothic Md BT" w:cs="Times New Roman"/>
                             <w:b/>
                             <w:bCs/>
-                            <w:color w:val="2E74B5" w:themeColor="accent1" w:themeShade="BF"/>
+                            <w:color w:val="1F4E79" w:themeColor="accent1" w:themeShade="80"/>
                             <w:sz w:val="18"/>
                           </w:rPr>
                           <w:instrText xml:space="preserve"> NUMPAGES  </w:instrText>
                         </w:r>
                         <w:r>
                           <w:rPr>
-                            <w:rFonts w:ascii="Cambria" w:hAnsi="Cambria" w:cs="Times New Roman"/>
+                            <w:rFonts w:ascii="BankGothic Md BT" w:hAnsi="BankGothic Md BT" w:cs="Times New Roman"/>
                             <w:b/>
                             <w:bCs/>
-                            <w:color w:val="2E74B5" w:themeColor="accent1" w:themeShade="BF"/>
+                            <w:color w:val="1F4E79" w:themeColor="accent1" w:themeShade="80"/>
                             <w:sz w:val="20"/>
                             <w:szCs w:val="24"/>
                           </w:rPr>
@@ -1161,21 +2078,21 @@
                         </w:r>
                         <w:r>
                           <w:rPr>
-                            <w:rFonts w:ascii="Cambria" w:hAnsi="Cambria" w:cs="Times New Roman"/>
+                            <w:rFonts w:ascii="BankGothic Md BT" w:hAnsi="BankGothic Md BT" w:cs="Times New Roman"/>
                             <w:b/>
                             <w:bCs/>
                             <w:noProof/>
-                            <w:color w:val="2E74B5" w:themeColor="accent1" w:themeShade="BF"/>
+                            <w:color w:val="1F4E79" w:themeColor="accent1" w:themeShade="80"/>
                             <w:sz w:val="18"/>
                           </w:rPr>
                           <w:t>2</w:t>
                         </w:r>
                         <w:r>
                           <w:rPr>
-                            <w:rFonts w:ascii="Cambria" w:hAnsi="Cambria" w:cs="Times New Roman"/>
+                            <w:rFonts w:ascii="BankGothic Md BT" w:hAnsi="BankGothic Md BT" w:cs="Times New Roman"/>
                             <w:b/>
                             <w:bCs/>
-                            <w:color w:val="2E74B5" w:themeColor="accent1" w:themeShade="BF"/>
+                            <w:color w:val="1F4E79" w:themeColor="accent1" w:themeShade="80"/>
                             <w:sz w:val="20"/>
                             <w:szCs w:val="24"/>
                           </w:rPr>
@@ -1187,7 +2104,7 @@
                   <w:p>
                     <w:pPr>
                       <w:rPr>
-                        <w:color w:val="2E74B5" w:themeColor="accent1" w:themeShade="BF"/>
+                        <w:color w:val="1F4E79" w:themeColor="accent1" w:themeShade="80"/>
                       </w:rPr>
                     </w:pPr>
                   </w:p>
@@ -1199,6 +2116,11 @@
         </mc:Fallback>
       </mc:AlternateContent>
     </w:r>
+  </w:p>
+  <w:p>
+    <w:pPr>
+      <w:pStyle w:val="Footer"/>
+    </w:pPr>
     <w:r>
       <w:rPr>
         <w:rFonts w:ascii="Cambria" w:hAnsi="Cambria" w:cs="Times New Roman"/>
@@ -1206,21 +2128,125 @@
         <w:color w:val="5B9BD5" w:themeColor="accent1"/>
         <w:sz w:val="20"/>
       </w:rPr>
+      <w:drawing>
+        <wp:anchor distT="0" distB="0" distL="114300" distR="114300" simplePos="0" relativeHeight="251665408" behindDoc="0" locked="0" layoutInCell="1" allowOverlap="1" wp14:anchorId="20528F1D" wp14:editId="1A490B14">
+          <wp:simplePos x="0" y="0"/>
+          <wp:positionH relativeFrom="margin">
+            <wp:align>center</wp:align>
+          </wp:positionH>
+          <wp:positionV relativeFrom="paragraph">
+            <wp:posOffset>81733</wp:posOffset>
+          </wp:positionV>
+          <wp:extent cx="810895" cy="99060"/>
+          <wp:effectExtent l="0" t="0" r="8255" b="0"/>
+          <wp:wrapThrough wrapText="bothSides">
+            <wp:wrapPolygon edited="0">
+              <wp:start x="0" y="0"/>
+              <wp:lineTo x="0" y="16615"/>
+              <wp:lineTo x="21312" y="16615"/>
+              <wp:lineTo x="21312" y="12462"/>
+              <wp:lineTo x="20805" y="0"/>
+              <wp:lineTo x="0" y="0"/>
+            </wp:wrapPolygon>
+          </wp:wrapThrough>
+          <wp:docPr id="7" name="Picture 7"/>
+          <wp:cNvGraphicFramePr>
+            <a:graphicFrameLocks xmlns:a="http://schemas.openxmlformats.org/drawingml/2006/main" noChangeAspect="1"/>
+          </wp:cNvGraphicFramePr>
+          <a:graphic xmlns:a="http://schemas.openxmlformats.org/drawingml/2006/main">
+            <a:graphicData uri="http://schemas.openxmlformats.org/drawingml/2006/picture">
+              <pic:pic xmlns:pic="http://schemas.openxmlformats.org/drawingml/2006/picture">
+                <pic:nvPicPr>
+                  <pic:cNvPr id="7" name="sheffl_logo_strip.png"/>
+                  <pic:cNvPicPr/>
+                </pic:nvPicPr>
+                <pic:blipFill>
+                  <a:blip r:embed="rId1" cstate="print">
+                    <a:extLst>
+                      <a:ext uri="{28A0092B-C50C-407E-A947-70E740481C1C}">
+                        <a14:useLocalDpi xmlns:a14="http://schemas.microsoft.com/office/drawing/2010/main" val="0"/>
+                      </a:ext>
+                    </a:extLst>
+                  </a:blip>
+                  <a:stretch>
+                    <a:fillRect/>
+                  </a:stretch>
+                </pic:blipFill>
+                <pic:spPr>
+                  <a:xfrm>
+                    <a:off x="0" y="0"/>
+                    <a:ext cx="810895" cy="99060"/>
+                  </a:xfrm>
+                  <a:prstGeom prst="rect">
+                    <a:avLst/>
+                  </a:prstGeom>
+                </pic:spPr>
+              </pic:pic>
+            </a:graphicData>
+          </a:graphic>
+          <wp14:sizeRelH relativeFrom="margin">
+            <wp14:pctWidth>0</wp14:pctWidth>
+          </wp14:sizeRelH>
+          <wp14:sizeRelV relativeFrom="margin">
+            <wp14:pctHeight>0</wp14:pctHeight>
+          </wp14:sizeRelV>
+        </wp:anchor>
+      </w:drawing>
+    </w:r>
+  </w:p>
+</w:ftr>
+</file>
+
+<file path=word/footnotes.xml><?xml version="1.0" encoding="utf-8"?>
+<w:footnotes xmlns:wpc="http://schemas.microsoft.com/office/word/2010/wordprocessingCanvas" xmlns:cx="http://schemas.microsoft.com/office/drawing/2014/chartex" xmlns:mc="http://schemas.openxmlformats.org/markup-compatibility/2006" xmlns:o="urn:schemas-microsoft-com:office:office" xmlns:r="http://schemas.openxmlformats.org/officeDocument/2006/relationships" xmlns:m="http://schemas.openxmlformats.org/officeDocument/2006/math" xmlns:v="urn:schemas-microsoft-com:vml" xmlns:wp14="http://schemas.microsoft.com/office/word/2010/wordprocessingDrawing" xmlns:wp="http://schemas.openxmlformats.org/drawingml/2006/wordprocessingDrawing" xmlns:w10="urn:schemas-microsoft-com:office:word" xmlns:w="http://schemas.openxmlformats.org/wordprocessingml/2006/main" xmlns:w14="http://schemas.microsoft.com/office/word/2010/wordml" xmlns:w15="http://schemas.microsoft.com/office/word/2012/wordml" xmlns:w16se="http://schemas.microsoft.com/office/word/2015/wordml/symex" xmlns:wpg="http://schemas.microsoft.com/office/word/2010/wordprocessingGroup" xmlns:wpi="http://schemas.microsoft.com/office/word/2010/wordprocessingInk" xmlns:wne="http://schemas.microsoft.com/office/word/2006/wordml" xmlns:wps="http://schemas.microsoft.com/office/word/2010/wordprocessingShape" mc:Ignorable="w14 w15 w16se wp14">
+  <w:footnote w:type="separator" w:id="-1">
+    <w:p>
+      <w:pPr>
+        <w:spacing w:after="0" w:line="240" w:lineRule="auto"/>
+      </w:pPr>
+      <w:r>
+        <w:separator/>
+      </w:r>
+    </w:p>
+  </w:footnote>
+  <w:footnote w:type="continuationSeparator" w:id="0">
+    <w:p>
+      <w:pPr>
+        <w:spacing w:after="0" w:line="240" w:lineRule="auto"/>
+      </w:pPr>
+      <w:r>
+        <w:continuationSeparator/>
+      </w:r>
+    </w:p>
+  </w:footnote>
+</w:footnotes>
+</file>
+
+<file path=word/header1.xml><?xml version="1.0" encoding="utf-8"?>
+<w:hdr xmlns:wpc="http://schemas.microsoft.com/office/word/2010/wordprocessingCanvas" xmlns:cx="http://schemas.microsoft.com/office/drawing/2014/chartex" xmlns:mc="http://schemas.openxmlformats.org/markup-compatibility/2006" xmlns:o="urn:schemas-microsoft-com:office:office" xmlns:r="http://schemas.openxmlformats.org/officeDocument/2006/relationships" xmlns:m="http://schemas.openxmlformats.org/officeDocument/2006/math" xmlns:v="urn:schemas-microsoft-com:vml" xmlns:wp14="http://schemas.microsoft.com/office/word/2010/wordprocessingDrawing" xmlns:wp="http://schemas.openxmlformats.org/drawingml/2006/wordprocessingDrawing" xmlns:w10="urn:schemas-microsoft-com:office:word" xmlns:w="http://schemas.openxmlformats.org/wordprocessingml/2006/main" xmlns:w14="http://schemas.microsoft.com/office/word/2010/wordml" xmlns:w15="http://schemas.microsoft.com/office/word/2012/wordml" xmlns:w16se="http://schemas.microsoft.com/office/word/2015/wordml/symex" xmlns:wpg="http://schemas.microsoft.com/office/word/2010/wordprocessingGroup" xmlns:wpi="http://schemas.microsoft.com/office/word/2010/wordprocessingInk" xmlns:wne="http://schemas.microsoft.com/office/word/2006/wordml" xmlns:wps="http://schemas.microsoft.com/office/word/2010/wordprocessingShape" mc:Ignorable="w14 w15 w16se wp14">
+  <w:p>
+    <w:pPr>
+      <w:pStyle w:val="Header"/>
+    </w:pPr>
+    <w:r>
+      <w:rPr>
+        <w:noProof/>
+      </w:rPr>
       <mc:AlternateContent>
         <mc:Choice Requires="wps">
           <w:drawing>
-            <wp:anchor distT="0" distB="0" distL="114300" distR="114300" simplePos="0" relativeHeight="251660288" behindDoc="0" locked="0" layoutInCell="1" allowOverlap="1" wp14:anchorId="46D1C2DC" wp14:editId="782D51FA">
+            <wp:anchor distT="0" distB="0" distL="114300" distR="114300" simplePos="0" relativeHeight="251663360" behindDoc="0" locked="0" layoutInCell="1" allowOverlap="1" wp14:anchorId="1298CCF3" wp14:editId="0AFB3B1B">
               <wp:simplePos x="0" y="0"/>
               <wp:positionH relativeFrom="margin">
-                <wp:align>center</wp:align>
+                <wp:posOffset>370305</wp:posOffset>
               </wp:positionH>
               <wp:positionV relativeFrom="paragraph">
-                <wp:posOffset>79272</wp:posOffset>
+                <wp:posOffset>-94615</wp:posOffset>
               </wp:positionV>
-              <wp:extent cx="1502228" cy="247948"/>
-              <wp:effectExtent l="0" t="0" r="0" b="0"/>
+              <wp:extent cx="2317687" cy="262550"/>
+              <wp:effectExtent l="0" t="0" r="0" b="4445"/>
               <wp:wrapNone/>
-              <wp:docPr id="2" name="Text Box 2"/>
+              <wp:docPr id="5" name="Text Box 5"/>
               <wp:cNvGraphicFramePr/>
               <a:graphic xmlns:a="http://schemas.openxmlformats.org/drawingml/2006/main">
                 <a:graphicData uri="http://schemas.microsoft.com/office/word/2010/wordprocessingShape">
@@ -1229,7 +2255,7 @@
                     <wps:spPr>
                       <a:xfrm>
                         <a:off x="0" y="0"/>
-                        <a:ext cx="1502228" cy="247948"/>
+                        <a:ext cx="2317687" cy="262550"/>
                       </a:xfrm>
                       <a:prstGeom prst="rect">
                         <a:avLst/>
@@ -1243,20 +2269,29 @@
                       <w:txbxContent>
                         <w:p>
                           <w:pPr>
-                            <w:jc w:val="center"/>
                             <w:rPr>
-                              <w:rFonts w:ascii="Cambria" w:hAnsi="Cambria" w:cs="Times New Roman"/>
-                              <w:color w:val="2E74B5" w:themeColor="accent1" w:themeShade="BF"/>
-                              <w:sz w:val="16"/>
+                              <w:rFonts w:ascii="BankGothic Lt BT" w:hAnsi="BankGothic Lt BT"/>
+                              <w:color w:val="1F4E79" w:themeColor="accent1" w:themeShade="80"/>
+                              <w:sz w:val="18"/>
                             </w:rPr>
                           </w:pPr>
+                          <w:proofErr w:type="gramStart"/>
                           <w:r>
                             <w:rPr>
-                              <w:rFonts w:ascii="Cambria" w:hAnsi="Cambria" w:cs="Times New Roman"/>
-                              <w:color w:val="2E74B5" w:themeColor="accent1" w:themeShade="BF"/>
-                              <w:sz w:val="16"/>
+                              <w:rFonts w:ascii="BankGothic Lt BT" w:hAnsi="BankGothic Lt BT"/>
+                              <w:color w:val="1F4E79" w:themeColor="accent1" w:themeShade="80"/>
+                              <w:sz w:val="18"/>
                             </w:rPr>
-                            <w:t>GENERATED BY SHELVA 1.0</w:t>
+                            <w:t>{{ acronym</w:t>
+                          </w:r>
+                          <w:proofErr w:type="gramEnd"/>
+                          <w:r>
+                            <w:rPr>
+                              <w:rFonts w:ascii="BankGothic Lt BT" w:hAnsi="BankGothic Lt BT"/>
+                              <w:color w:val="1F4E79" w:themeColor="accent1" w:themeShade="80"/>
+                              <w:sz w:val="18"/>
+                            </w:rPr>
+                            <w:t xml:space="preserve"> }}</w:t>
                           </w:r>
                         </w:p>
                       </w:txbxContent>
@@ -1281,25 +2316,38 @@
         </mc:Choice>
         <mc:Fallback>
           <w:pict>
-            <v:shape w14:anchorId="46D1C2DC" id="Text Box 2" o:spid="_x0000_s1029" type="#_x0000_t202" style="position:absolute;left:0;text-align:left;margin-left:0;margin-top:6.25pt;width:118.3pt;height:19.5pt;z-index:251660288;visibility:visible;mso-wrap-style:square;mso-width-percent:0;mso-height-percent:0;mso-wrap-distance-left:9pt;mso-wrap-distance-top:0;mso-wrap-distance-right:9pt;mso-wrap-distance-bottom:0;mso-position-horizontal:center;mso-position-horizontal-relative:margin;mso-position-vertical:absolute;mso-position-vertical-relative:text;mso-width-percent:0;mso-height-percent:0;mso-width-relative:margin;mso-height-relative:margin;v-text-anchor:top" o:gfxdata="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" filled="f" stroked="f" strokeweight=".5pt">
+            <v:shapetype w14:anchorId="1298CCF3" id="_x0000_t202" coordsize="21600,21600" o:spt="202" path="m,l,21600r21600,l21600,xe">
+              <v:stroke joinstyle="miter"/>
+              <v:path gradientshapeok="t" o:connecttype="rect"/>
+            </v:shapetype>
+            <v:shape id="Text Box 5" o:spid="_x0000_s1026" type="#_x0000_t202" style="position:absolute;margin-left:29.15pt;margin-top:-7.45pt;width:182.5pt;height:20.65pt;z-index:251663360;visibility:visible;mso-wrap-style:square;mso-width-percent:0;mso-height-percent:0;mso-wrap-distance-left:9pt;mso-wrap-distance-top:0;mso-wrap-distance-right:9pt;mso-wrap-distance-bottom:0;mso-position-horizontal:absolute;mso-position-horizontal-relative:margin;mso-position-vertical:absolute;mso-position-vertical-relative:text;mso-width-percent:0;mso-height-percent:0;mso-width-relative:margin;mso-height-relative:margin;v-text-anchor:top" o:gfxdata="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" filled="f" stroked="f" strokeweight=".5pt">
               <v:textbox>
                 <w:txbxContent>
                   <w:p>
                     <w:pPr>
-                      <w:jc w:val="center"/>
                       <w:rPr>
-                        <w:rFonts w:ascii="Cambria" w:hAnsi="Cambria" w:cs="Times New Roman"/>
-                        <w:color w:val="2E74B5" w:themeColor="accent1" w:themeShade="BF"/>
-                        <w:sz w:val="16"/>
+                        <w:rFonts w:ascii="BankGothic Lt BT" w:hAnsi="BankGothic Lt BT"/>
+                        <w:color w:val="1F4E79" w:themeColor="accent1" w:themeShade="80"/>
+                        <w:sz w:val="18"/>
                       </w:rPr>
                     </w:pPr>
+                    <w:proofErr w:type="gramStart"/>
                     <w:r>
                       <w:rPr>
-                        <w:rFonts w:ascii="Cambria" w:hAnsi="Cambria" w:cs="Times New Roman"/>
-                        <w:color w:val="2E74B5" w:themeColor="accent1" w:themeShade="BF"/>
-                        <w:sz w:val="16"/>
+                        <w:rFonts w:ascii="BankGothic Lt BT" w:hAnsi="BankGothic Lt BT"/>
+                        <w:color w:val="1F4E79" w:themeColor="accent1" w:themeShade="80"/>
+                        <w:sz w:val="18"/>
                       </w:rPr>
-                      <w:t>GENERATED BY SHELVA 1.0</w:t>
+                      <w:t>{{ acronym</w:t>
+                    </w:r>
+                    <w:proofErr w:type="gramEnd"/>
+                    <w:r>
+                      <w:rPr>
+                        <w:rFonts w:ascii="BankGothic Lt BT" w:hAnsi="BankGothic Lt BT"/>
+                        <w:color w:val="1F4E79" w:themeColor="accent1" w:themeShade="80"/>
+                        <w:sz w:val="18"/>
+                      </w:rPr>
+                      <w:t xml:space="preserve"> }}</w:t>
                     </w:r>
                   </w:p>
                 </w:txbxContent>
@@ -1317,300 +2365,15 @@
       <mc:AlternateContent>
         <mc:Choice Requires="wps">
           <w:drawing>
-            <wp:anchor distT="0" distB="0" distL="114300" distR="114300" simplePos="0" relativeHeight="251662336" behindDoc="0" locked="0" layoutInCell="1" allowOverlap="1" wp14:anchorId="7DAEDEC6" wp14:editId="38A554FB">
-              <wp:simplePos x="0" y="0"/>
-              <wp:positionH relativeFrom="margin">
-                <wp:align>left</wp:align>
-              </wp:positionH>
-              <wp:positionV relativeFrom="paragraph">
-                <wp:posOffset>42338</wp:posOffset>
-              </wp:positionV>
-              <wp:extent cx="2127379" cy="475861"/>
-              <wp:effectExtent l="0" t="0" r="0" b="635"/>
-              <wp:wrapNone/>
-              <wp:docPr id="4" name="Text Box 4"/>
-              <wp:cNvGraphicFramePr/>
-              <a:graphic xmlns:a="http://schemas.openxmlformats.org/drawingml/2006/main">
-                <a:graphicData uri="http://schemas.microsoft.com/office/word/2010/wordprocessingShape">
-                  <wps:wsp>
-                    <wps:cNvSpPr txBox="1"/>
-                    <wps:spPr>
-                      <a:xfrm>
-                        <a:off x="0" y="0"/>
-                        <a:ext cx="2127379" cy="475861"/>
-                      </a:xfrm>
-                      <a:prstGeom prst="rect">
-                        <a:avLst/>
-                      </a:prstGeom>
-                      <a:noFill/>
-                      <a:ln w="6350">
-                        <a:noFill/>
-                      </a:ln>
-                    </wps:spPr>
-                    <wps:txbx>
-                      <w:txbxContent>
-                        <w:p>
-                          <w:pPr>
-                            <w:rPr>
-                              <w:rFonts w:ascii="Cambria" w:hAnsi="Cambria" w:cs="Times New Roman"/>
-                              <w:sz w:val="18"/>
-                            </w:rPr>
-                          </w:pPr>
-                          <w:r>
-                            <w:rPr>
-                              <w:rFonts w:ascii="Cambria" w:hAnsi="Cambria" w:cs="Times New Roman"/>
-                              <w:color w:val="2E74B5" w:themeColor="accent1" w:themeShade="BF"/>
-                              <w:sz w:val="18"/>
-                            </w:rPr>
-                            <w:t>{{ department_name }}</w:t>
-                          </w:r>
-                        </w:p>
-                      </w:txbxContent>
-                    </wps:txbx>
-                    <wps:bodyPr rot="0" spcFirstLastPara="0" vertOverflow="overflow" horzOverflow="overflow" vert="horz" wrap="square" lIns="91440" tIns="45720" rIns="91440" bIns="45720" numCol="1" spcCol="0" rtlCol="0" fromWordArt="0" anchor="t" anchorCtr="0" forceAA="0" compatLnSpc="1">
-                      <a:prstTxWarp prst="textNoShape">
-                        <a:avLst/>
-                      </a:prstTxWarp>
-                      <a:noAutofit/>
-                    </wps:bodyPr>
-                  </wps:wsp>
-                </a:graphicData>
-              </a:graphic>
-              <wp14:sizeRelH relativeFrom="margin">
-                <wp14:pctWidth>0</wp14:pctWidth>
-              </wp14:sizeRelH>
-              <wp14:sizeRelV relativeFrom="margin">
-                <wp14:pctHeight>0</wp14:pctHeight>
-              </wp14:sizeRelV>
-            </wp:anchor>
-          </w:drawing>
-        </mc:Choice>
-        <mc:Fallback>
-          <w:pict>
-            <v:shape w14:anchorId="7DAEDEC6" id="Text Box 4" o:spid="_x0000_s1030" type="#_x0000_t202" style="position:absolute;left:0;text-align:left;margin-left:0;margin-top:3.35pt;width:167.5pt;height:37.45pt;z-index:251662336;visibility:visible;mso-wrap-style:square;mso-width-percent:0;mso-height-percent:0;mso-wrap-distance-left:9pt;mso-wrap-distance-top:0;mso-wrap-distance-right:9pt;mso-wrap-distance-bottom:0;mso-position-horizontal:left;mso-position-horizontal-relative:margin;mso-position-vertical:absolute;mso-position-vertical-relative:text;mso-width-percent:0;mso-height-percent:0;mso-width-relative:margin;mso-height-relative:margin;v-text-anchor:top" o:gfxdata="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" filled="f" stroked="f" strokeweight=".5pt">
-              <v:textbox>
-                <w:txbxContent>
-                  <w:p>
-                    <w:pPr>
-                      <w:rPr>
-                        <w:rFonts w:ascii="Cambria" w:hAnsi="Cambria" w:cs="Times New Roman"/>
-                        <w:sz w:val="18"/>
-                      </w:rPr>
-                    </w:pPr>
-                    <w:proofErr w:type="gramStart"/>
-                    <w:r>
-                      <w:rPr>
-                        <w:rFonts w:ascii="Cambria" w:hAnsi="Cambria" w:cs="Times New Roman"/>
-                        <w:color w:val="2E74B5" w:themeColor="accent1" w:themeShade="BF"/>
-                        <w:sz w:val="18"/>
-                      </w:rPr>
-                      <w:t xml:space="preserve">{{ </w:t>
-                    </w:r>
-                    <w:proofErr w:type="spellStart"/>
-                    <w:r>
-                      <w:rPr>
-                        <w:rFonts w:ascii="Cambria" w:hAnsi="Cambria" w:cs="Times New Roman"/>
-                        <w:color w:val="2E74B5" w:themeColor="accent1" w:themeShade="BF"/>
-                        <w:sz w:val="18"/>
-                      </w:rPr>
-                      <w:t>department</w:t>
-                    </w:r>
-                    <w:proofErr w:type="gramEnd"/>
-                    <w:r>
-                      <w:rPr>
-                        <w:rFonts w:ascii="Cambria" w:hAnsi="Cambria" w:cs="Times New Roman"/>
-                        <w:color w:val="2E74B5" w:themeColor="accent1" w:themeShade="BF"/>
-                        <w:sz w:val="18"/>
-                      </w:rPr>
-                      <w:t>_name</w:t>
-                    </w:r>
-                    <w:proofErr w:type="spellEnd"/>
-                    <w:r>
-                      <w:rPr>
-                        <w:rFonts w:ascii="Cambria" w:hAnsi="Cambria" w:cs="Times New Roman"/>
-                        <w:color w:val="2E74B5" w:themeColor="accent1" w:themeShade="BF"/>
-                        <w:sz w:val="18"/>
-                      </w:rPr>
-                      <w:t xml:space="preserve"> }}</w:t>
-                    </w:r>
-                  </w:p>
-                </w:txbxContent>
-              </v:textbox>
-              <w10:wrap anchorx="margin"/>
-            </v:shape>
-          </w:pict>
-        </mc:Fallback>
-      </mc:AlternateContent>
-    </w:r>
-  </w:p>
-  <w:p>
-    <w:pPr>
-      <w:pStyle w:val="Footer"/>
-    </w:pPr>
-  </w:p>
-</w:ftr>
-</file>
-
-<file path=word/footnotes.xml><?xml version="1.0" encoding="utf-8"?>
-<w:footnotes xmlns:wpc="http://schemas.microsoft.com/office/word/2010/wordprocessingCanvas" xmlns:cx="http://schemas.microsoft.com/office/drawing/2014/chartex" xmlns:mc="http://schemas.openxmlformats.org/markup-compatibility/2006" xmlns:o="urn:schemas-microsoft-com:office:office" xmlns:r="http://schemas.openxmlformats.org/officeDocument/2006/relationships" xmlns:m="http://schemas.openxmlformats.org/officeDocument/2006/math" xmlns:v="urn:schemas-microsoft-com:vml" xmlns:wp14="http://schemas.microsoft.com/office/word/2010/wordprocessingDrawing" xmlns:wp="http://schemas.openxmlformats.org/drawingml/2006/wordprocessingDrawing" xmlns:w10="urn:schemas-microsoft-com:office:word" xmlns:w="http://schemas.openxmlformats.org/wordprocessingml/2006/main" xmlns:w14="http://schemas.microsoft.com/office/word/2010/wordml" xmlns:w15="http://schemas.microsoft.com/office/word/2012/wordml" xmlns:w16se="http://schemas.microsoft.com/office/word/2015/wordml/symex" xmlns:wpg="http://schemas.microsoft.com/office/word/2010/wordprocessingGroup" xmlns:wpi="http://schemas.microsoft.com/office/word/2010/wordprocessingInk" xmlns:wne="http://schemas.microsoft.com/office/word/2006/wordml" xmlns:wps="http://schemas.microsoft.com/office/word/2010/wordprocessingShape" mc:Ignorable="w14 w15 w16se wp14">
-  <w:footnote w:type="separator" w:id="-1">
-    <w:p>
-      <w:pPr>
-        <w:spacing w:after="0" w:line="240" w:lineRule="auto"/>
-      </w:pPr>
-      <w:r>
-        <w:separator/>
-      </w:r>
-    </w:p>
-  </w:footnote>
-  <w:footnote w:type="continuationSeparator" w:id="0">
-    <w:p>
-      <w:pPr>
-        <w:spacing w:after="0" w:line="240" w:lineRule="auto"/>
-      </w:pPr>
-      <w:r>
-        <w:continuationSeparator/>
-      </w:r>
-    </w:p>
-  </w:footnote>
-</w:footnotes>
-</file>
-
-<file path=word/header1.xml><?xml version="1.0" encoding="utf-8"?>
-<w:hdr xmlns:wpc="http://schemas.microsoft.com/office/word/2010/wordprocessingCanvas" xmlns:cx="http://schemas.microsoft.com/office/drawing/2014/chartex" xmlns:mc="http://schemas.openxmlformats.org/markup-compatibility/2006" xmlns:o="urn:schemas-microsoft-com:office:office" xmlns:r="http://schemas.openxmlformats.org/officeDocument/2006/relationships" xmlns:m="http://schemas.openxmlformats.org/officeDocument/2006/math" xmlns:v="urn:schemas-microsoft-com:vml" xmlns:wp14="http://schemas.microsoft.com/office/word/2010/wordprocessingDrawing" xmlns:wp="http://schemas.openxmlformats.org/drawingml/2006/wordprocessingDrawing" xmlns:w10="urn:schemas-microsoft-com:office:word" xmlns:w="http://schemas.openxmlformats.org/wordprocessingml/2006/main" xmlns:w14="http://schemas.microsoft.com/office/word/2010/wordml" xmlns:w15="http://schemas.microsoft.com/office/word/2012/wordml" xmlns:w16se="http://schemas.microsoft.com/office/word/2015/wordml/symex" xmlns:wpg="http://schemas.microsoft.com/office/word/2010/wordprocessingGroup" xmlns:wpi="http://schemas.microsoft.com/office/word/2010/wordprocessingInk" xmlns:wne="http://schemas.microsoft.com/office/word/2006/wordml" xmlns:wps="http://schemas.microsoft.com/office/word/2010/wordprocessingShape" mc:Ignorable="w14 w15 w16se wp14">
-  <w:p>
-    <w:pPr>
-      <w:pStyle w:val="Header"/>
-    </w:pPr>
-    <w:r>
-      <w:rPr>
-        <w:noProof/>
-      </w:rPr>
-      <mc:AlternateContent>
-        <mc:Choice Requires="wps">
-          <w:drawing>
-            <wp:anchor distT="0" distB="0" distL="114300" distR="114300" simplePos="0" relativeHeight="251663360" behindDoc="0" locked="0" layoutInCell="1" allowOverlap="1">
-              <wp:simplePos x="0" y="0"/>
-              <wp:positionH relativeFrom="column">
-                <wp:posOffset>61258</wp:posOffset>
-              </wp:positionH>
-              <wp:positionV relativeFrom="paragraph">
-                <wp:posOffset>-55984</wp:posOffset>
-              </wp:positionV>
-              <wp:extent cx="1539551" cy="279919"/>
-              <wp:effectExtent l="0" t="0" r="0" b="6350"/>
-              <wp:wrapNone/>
-              <wp:docPr id="5" name="Text Box 5"/>
-              <wp:cNvGraphicFramePr/>
-              <a:graphic xmlns:a="http://schemas.openxmlformats.org/drawingml/2006/main">
-                <a:graphicData uri="http://schemas.microsoft.com/office/word/2010/wordprocessingShape">
-                  <wps:wsp>
-                    <wps:cNvSpPr txBox="1"/>
-                    <wps:spPr>
-                      <a:xfrm>
-                        <a:off x="0" y="0"/>
-                        <a:ext cx="1539551" cy="279919"/>
-                      </a:xfrm>
-                      <a:prstGeom prst="rect">
-                        <a:avLst/>
-                      </a:prstGeom>
-                      <a:noFill/>
-                      <a:ln w="6350">
-                        <a:noFill/>
-                      </a:ln>
-                    </wps:spPr>
-                    <wps:txbx>
-                      <w:txbxContent>
-                        <w:p>
-                          <w:pPr>
-                            <w:rPr>
-                              <w:rFonts w:ascii="Cambria" w:hAnsi="Cambria"/>
-                              <w:color w:val="2E74B5" w:themeColor="accent1" w:themeShade="BF"/>
-                              <w:sz w:val="16"/>
-                            </w:rPr>
-                          </w:pPr>
-                          <w:r>
-                            <w:rPr>
-                              <w:rFonts w:ascii="Cambria" w:hAnsi="Cambria"/>
-                              <w:color w:val="2E74B5" w:themeColor="accent1" w:themeShade="BF"/>
-                              <w:sz w:val="16"/>
-                            </w:rPr>
-                            <w:t>{{ acronym }}</w:t>
-                          </w:r>
-                        </w:p>
-                      </w:txbxContent>
-                    </wps:txbx>
-                    <wps:bodyPr rot="0" spcFirstLastPara="0" vertOverflow="overflow" horzOverflow="overflow" vert="horz" wrap="square" lIns="91440" tIns="45720" rIns="91440" bIns="45720" numCol="1" spcCol="0" rtlCol="0" fromWordArt="0" anchor="t" anchorCtr="0" forceAA="0" compatLnSpc="1">
-                      <a:prstTxWarp prst="textNoShape">
-                        <a:avLst/>
-                      </a:prstTxWarp>
-                      <a:noAutofit/>
-                    </wps:bodyPr>
-                  </wps:wsp>
-                </a:graphicData>
-              </a:graphic>
-            </wp:anchor>
-          </w:drawing>
-        </mc:Choice>
-        <mc:Fallback>
-          <w:pict>
-            <v:shapetype id="_x0000_t202" coordsize="21600,21600" o:spt="202" path="m,l,21600r21600,l21600,xe">
-              <v:stroke joinstyle="miter"/>
-              <v:path gradientshapeok="t" o:connecttype="rect"/>
-            </v:shapetype>
-            <v:shape id="Text Box 5" o:spid="_x0000_s1026" type="#_x0000_t202" style="position:absolute;margin-left:4.8pt;margin-top:-4.4pt;width:121.2pt;height:22.05pt;z-index:251663360;visibility:visible;mso-wrap-style:square;mso-wrap-distance-left:9pt;mso-wrap-distance-top:0;mso-wrap-distance-right:9pt;mso-wrap-distance-bottom:0;mso-position-horizontal:absolute;mso-position-horizontal-relative:text;mso-position-vertical:absolute;mso-position-vertical-relative:text;v-text-anchor:top" o:gfxdata="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" filled="f" stroked="f" strokeweight=".5pt">
-              <v:textbox>
-                <w:txbxContent>
-                  <w:p>
-                    <w:pPr>
-                      <w:rPr>
-                        <w:rFonts w:ascii="Cambria" w:hAnsi="Cambria"/>
-                        <w:color w:val="2E74B5" w:themeColor="accent1" w:themeShade="BF"/>
-                        <w:sz w:val="16"/>
-                      </w:rPr>
-                    </w:pPr>
-                    <w:proofErr w:type="gramStart"/>
-                    <w:r>
-                      <w:rPr>
-                        <w:rFonts w:ascii="Cambria" w:hAnsi="Cambria"/>
-                        <w:color w:val="2E74B5" w:themeColor="accent1" w:themeShade="BF"/>
-                        <w:sz w:val="16"/>
-                      </w:rPr>
-                      <w:t>{{ acronym</w:t>
-                    </w:r>
-                    <w:proofErr w:type="gramEnd"/>
-                    <w:r>
-                      <w:rPr>
-                        <w:rFonts w:ascii="Cambria" w:hAnsi="Cambria"/>
-                        <w:color w:val="2E74B5" w:themeColor="accent1" w:themeShade="BF"/>
-                        <w:sz w:val="16"/>
-                      </w:rPr>
-                      <w:t xml:space="preserve"> }}</w:t>
-                    </w:r>
-                  </w:p>
-                </w:txbxContent>
-              </v:textbox>
-            </v:shape>
-          </w:pict>
-        </mc:Fallback>
-      </mc:AlternateContent>
-    </w:r>
-    <w:r>
-      <w:rPr>
-        <w:noProof/>
-      </w:rPr>
-      <mc:AlternateContent>
-        <mc:Choice Requires="wps">
-          <w:drawing>
-            <wp:anchor distT="0" distB="0" distL="114300" distR="114300" simplePos="0" relativeHeight="251659264" behindDoc="0" locked="0" layoutInCell="1" allowOverlap="1" wp14:anchorId="2CE58FB3" wp14:editId="7DC69273">
+            <wp:anchor distT="0" distB="0" distL="114300" distR="114300" simplePos="0" relativeHeight="251659264" behindDoc="0" locked="0" layoutInCell="1" allowOverlap="1" wp14:anchorId="4B50FDB6" wp14:editId="7D2200A3">
               <wp:simplePos x="0" y="0"/>
               <wp:positionH relativeFrom="margin">
                 <wp:align>right</wp:align>
               </wp:positionH>
               <wp:positionV relativeFrom="paragraph">
-                <wp:posOffset>-20782</wp:posOffset>
+                <wp:posOffset>-50280</wp:posOffset>
               </wp:positionV>
-              <wp:extent cx="2514196" cy="292216"/>
+              <wp:extent cx="1716174" cy="307571"/>
               <wp:effectExtent l="0" t="0" r="0" b="0"/>
               <wp:wrapNone/>
               <wp:docPr id="1" name="Text Box 1"/>
@@ -1622,7 +2385,7 @@
                     <wps:spPr>
                       <a:xfrm>
                         <a:off x="0" y="0"/>
-                        <a:ext cx="2514196" cy="292216"/>
+                        <a:ext cx="1716174" cy="307571"/>
                       </a:xfrm>
                       <a:prstGeom prst="rect">
                         <a:avLst/>
@@ -1638,15 +2401,15 @@
                           <w:pPr>
                             <w:jc w:val="right"/>
                             <w:rPr>
-                              <w:rFonts w:ascii="Cambria" w:hAnsi="Cambria" w:cs="Times New Roman"/>
-                              <w:color w:val="2E74B5" w:themeColor="accent1" w:themeShade="BF"/>
-                              <w:sz w:val="16"/>
+                              <w:rFonts w:ascii="BankGothic Lt BT" w:hAnsi="BankGothic Lt BT" w:cs="Times New Roman"/>
+                              <w:color w:val="1F4E79" w:themeColor="accent1" w:themeShade="80"/>
+                              <w:sz w:val="18"/>
                             </w:rPr>
                           </w:pPr>
                           <w:r>
                             <w:rPr>
-                              <w:rFonts w:ascii="Cambria" w:hAnsi="Cambria" w:cs="Times New Roman"/>
-                              <w:color w:val="2E74B5" w:themeColor="accent1" w:themeShade="BF"/>
+                              <w:rFonts w:ascii="BankGothic Lt BT" w:hAnsi="BankGothic Lt BT" w:cs="Times New Roman"/>
+                              <w:color w:val="1F4E79" w:themeColor="accent1" w:themeShade="80"/>
                               <w:sz w:val="14"/>
                             </w:rPr>
                             <w:t>REPORT ON A DEPARTMENT-SUBJECT-TEACHER BASIS</w:t>
@@ -1674,22 +2437,22 @@
         </mc:Choice>
         <mc:Fallback>
           <w:pict>
-            <v:shape w14:anchorId="2CE58FB3" id="Text Box 1" o:spid="_x0000_s1027" type="#_x0000_t202" style="position:absolute;margin-left:146.75pt;margin-top:-1.65pt;width:197.95pt;height:23pt;z-index:251659264;visibility:visible;mso-wrap-style:square;mso-width-percent:0;mso-height-percent:0;mso-wrap-distance-left:9pt;mso-wrap-distance-top:0;mso-wrap-distance-right:9pt;mso-wrap-distance-bottom:0;mso-position-horizontal:right;mso-position-horizontal-relative:margin;mso-position-vertical:absolute;mso-position-vertical-relative:text;mso-width-percent:0;mso-height-percent:0;mso-width-relative:margin;mso-height-relative:margin;v-text-anchor:top" o:gfxdata="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" filled="f" stroked="f" strokeweight=".5pt">
+            <v:shape w14:anchorId="4B50FDB6" id="Text Box 1" o:spid="_x0000_s1027" type="#_x0000_t202" style="position:absolute;margin-left:83.95pt;margin-top:-3.95pt;width:135.15pt;height:24.2pt;z-index:251659264;visibility:visible;mso-wrap-style:square;mso-width-percent:0;mso-height-percent:0;mso-wrap-distance-left:9pt;mso-wrap-distance-top:0;mso-wrap-distance-right:9pt;mso-wrap-distance-bottom:0;mso-position-horizontal:right;mso-position-horizontal-relative:margin;mso-position-vertical:absolute;mso-position-vertical-relative:text;mso-width-percent:0;mso-height-percent:0;mso-width-relative:margin;mso-height-relative:margin;v-text-anchor:top" o:gfxdata="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" filled="f" stroked="f" strokeweight=".5pt">
               <v:textbox>
                 <w:txbxContent>
                   <w:p>
                     <w:pPr>
                       <w:jc w:val="right"/>
                       <w:rPr>
-                        <w:rFonts w:ascii="Cambria" w:hAnsi="Cambria" w:cs="Times New Roman"/>
-                        <w:color w:val="2E74B5" w:themeColor="accent1" w:themeShade="BF"/>
-                        <w:sz w:val="16"/>
+                        <w:rFonts w:ascii="BankGothic Lt BT" w:hAnsi="BankGothic Lt BT" w:cs="Times New Roman"/>
+                        <w:color w:val="1F4E79" w:themeColor="accent1" w:themeShade="80"/>
+                        <w:sz w:val="18"/>
                       </w:rPr>
                     </w:pPr>
                     <w:r>
                       <w:rPr>
-                        <w:rFonts w:ascii="Cambria" w:hAnsi="Cambria" w:cs="Times New Roman"/>
-                        <w:color w:val="2E74B5" w:themeColor="accent1" w:themeShade="BF"/>
+                        <w:rFonts w:ascii="BankGothic Lt BT" w:hAnsi="BankGothic Lt BT" w:cs="Times New Roman"/>
+                        <w:color w:val="1F4E79" w:themeColor="accent1" w:themeShade="80"/>
                         <w:sz w:val="14"/>
                       </w:rPr>
                       <w:t>REPORT ON A DEPARTMENT-SUBJECT-TEACHER BASIS</w:t>
@@ -1702,6 +2465,66 @@
           </w:pict>
         </mc:Fallback>
       </mc:AlternateContent>
+    </w:r>
+    <w:r>
+      <w:rPr>
+        <w:noProof/>
+      </w:rPr>
+      <w:drawing>
+        <wp:anchor distT="0" distB="0" distL="114300" distR="114300" simplePos="0" relativeHeight="251666432" behindDoc="0" locked="0" layoutInCell="1" allowOverlap="1" wp14:anchorId="5832B232" wp14:editId="2BEB0048">
+          <wp:simplePos x="0" y="0"/>
+          <wp:positionH relativeFrom="margin">
+            <wp:posOffset>97155</wp:posOffset>
+          </wp:positionH>
+          <wp:positionV relativeFrom="paragraph">
+            <wp:posOffset>-140714</wp:posOffset>
+          </wp:positionV>
+          <wp:extent cx="274320" cy="274320"/>
+          <wp:effectExtent l="0" t="0" r="0" b="0"/>
+          <wp:wrapSquare wrapText="bothSides"/>
+          <wp:docPr id="4" name="Picture 4"/>
+          <wp:cNvGraphicFramePr>
+            <a:graphicFrameLocks xmlns:a="http://schemas.openxmlformats.org/drawingml/2006/main" noChangeAspect="1"/>
+          </wp:cNvGraphicFramePr>
+          <a:graphic xmlns:a="http://schemas.openxmlformats.org/drawingml/2006/main">
+            <a:graphicData uri="http://schemas.openxmlformats.org/drawingml/2006/picture">
+              <pic:pic xmlns:pic="http://schemas.openxmlformats.org/drawingml/2006/picture">
+                <pic:nvPicPr>
+                  <pic:cNvPr id="4" name="App_logo_white.jpg"/>
+                  <pic:cNvPicPr/>
+                </pic:nvPicPr>
+                <pic:blipFill>
+                  <a:blip r:embed="rId1" cstate="print">
+                    <a:extLst>
+                      <a:ext uri="{28A0092B-C50C-407E-A947-70E740481C1C}">
+                        <a14:useLocalDpi xmlns:a14="http://schemas.microsoft.com/office/drawing/2010/main" val="0"/>
+                      </a:ext>
+                    </a:extLst>
+                  </a:blip>
+                  <a:stretch>
+                    <a:fillRect/>
+                  </a:stretch>
+                </pic:blipFill>
+                <pic:spPr>
+                  <a:xfrm>
+                    <a:off x="0" y="0"/>
+                    <a:ext cx="274320" cy="274320"/>
+                  </a:xfrm>
+                  <a:prstGeom prst="rect">
+                    <a:avLst/>
+                  </a:prstGeom>
+                </pic:spPr>
+              </pic:pic>
+            </a:graphicData>
+          </a:graphic>
+          <wp14:sizeRelH relativeFrom="margin">
+            <wp14:pctWidth>0</wp14:pctWidth>
+          </wp14:sizeRelH>
+          <wp14:sizeRelV relativeFrom="margin">
+            <wp14:pctHeight>0</wp14:pctHeight>
+          </wp14:sizeRelV>
+        </wp:anchor>
+      </w:drawing>
     </w:r>
   </w:p>
 </w:hdr>
@@ -1730,7 +2553,7 @@
         <v:path o:extrusionok="f" gradientshapeok="t" o:connecttype="rect"/>
         <o:lock v:ext="edit" aspectratio="t"/>
       </v:shapetype>
-      <v:shape id="_x0000_i1028" type="#_x0000_t75" style="width:15.65pt;height:19.85pt" o:bullet="t">
+      <v:shape id="_x0000_i1082" type="#_x0000_t75" style="width:15.7pt;height:20.65pt" o:bullet="t">
         <v:imagedata r:id="rId1" o:title="teacher"/>
       </v:shape>
     </w:pict>
@@ -2459,6 +3282,369 @@
     <w:uiPriority w:val="99"/>
     <w:rsid w:val="00000726"/>
   </w:style>
+  <w:style w:type="table" w:styleId="TableGrid">
+    <w:name w:val="Table Grid"/>
+    <w:basedOn w:val="TableNormal"/>
+    <w:uiPriority w:val="39"/>
+    <w:rsid w:val="00CD3D3D"/>
+    <w:pPr>
+      <w:spacing w:after="0" w:line="240" w:lineRule="auto"/>
+    </w:pPr>
+    <w:tblPr>
+      <w:tblBorders>
+        <w:top w:val="single" w:sz="4" w:space="0" w:color="auto"/>
+        <w:left w:val="single" w:sz="4" w:space="0" w:color="auto"/>
+        <w:bottom w:val="single" w:sz="4" w:space="0" w:color="auto"/>
+        <w:right w:val="single" w:sz="4" w:space="0" w:color="auto"/>
+        <w:insideH w:val="single" w:sz="4" w:space="0" w:color="auto"/>
+        <w:insideV w:val="single" w:sz="4" w:space="0" w:color="auto"/>
+      </w:tblBorders>
+    </w:tblPr>
+  </w:style>
+  <w:style w:type="table" w:styleId="PlainTable5">
+    <w:name w:val="Plain Table 5"/>
+    <w:basedOn w:val="TableNormal"/>
+    <w:uiPriority w:val="45"/>
+    <w:rsid w:val="00317998"/>
+    <w:pPr>
+      <w:spacing w:after="0" w:line="240" w:lineRule="auto"/>
+    </w:pPr>
+    <w:tblPr>
+      <w:tblStyleRowBandSize w:val="1"/>
+      <w:tblStyleColBandSize w:val="1"/>
+    </w:tblPr>
+    <w:tblStylePr w:type="firstRow">
+      <w:rPr>
+        <w:rFonts w:asciiTheme="majorHAnsi" w:eastAsiaTheme="majorEastAsia" w:hAnsiTheme="majorHAnsi" w:cstheme="majorBidi"/>
+        <w:i/>
+        <w:iCs/>
+        <w:sz w:val="26"/>
+      </w:rPr>
+      <w:tblPr/>
+      <w:tcPr>
+        <w:tcBorders>
+          <w:bottom w:val="single" w:sz="4" w:space="0" w:color="7F7F7F" w:themeColor="text1" w:themeTint="80"/>
+        </w:tcBorders>
+        <w:shd w:val="clear" w:color="auto" w:fill="FFFFFF" w:themeFill="background1"/>
+      </w:tcPr>
+    </w:tblStylePr>
+    <w:tblStylePr w:type="lastRow">
+      <w:rPr>
+        <w:rFonts w:asciiTheme="majorHAnsi" w:eastAsiaTheme="majorEastAsia" w:hAnsiTheme="majorHAnsi" w:cstheme="majorBidi"/>
+        <w:i/>
+        <w:iCs/>
+        <w:sz w:val="26"/>
+      </w:rPr>
+      <w:tblPr/>
+      <w:tcPr>
+        <w:tcBorders>
+          <w:top w:val="single" w:sz="4" w:space="0" w:color="7F7F7F" w:themeColor="text1" w:themeTint="80"/>
+        </w:tcBorders>
+        <w:shd w:val="clear" w:color="auto" w:fill="FFFFFF" w:themeFill="background1"/>
+      </w:tcPr>
+    </w:tblStylePr>
+    <w:tblStylePr w:type="firstCol">
+      <w:pPr>
+        <w:jc w:val="right"/>
+      </w:pPr>
+      <w:rPr>
+        <w:rFonts w:asciiTheme="majorHAnsi" w:eastAsiaTheme="majorEastAsia" w:hAnsiTheme="majorHAnsi" w:cstheme="majorBidi"/>
+        <w:i/>
+        <w:iCs/>
+        <w:sz w:val="26"/>
+      </w:rPr>
+      <w:tblPr/>
+      <w:tcPr>
+        <w:tcBorders>
+          <w:right w:val="single" w:sz="4" w:space="0" w:color="7F7F7F" w:themeColor="text1" w:themeTint="80"/>
+        </w:tcBorders>
+        <w:shd w:val="clear" w:color="auto" w:fill="FFFFFF" w:themeFill="background1"/>
+      </w:tcPr>
+    </w:tblStylePr>
+    <w:tblStylePr w:type="lastCol">
+      <w:rPr>
+        <w:rFonts w:asciiTheme="majorHAnsi" w:eastAsiaTheme="majorEastAsia" w:hAnsiTheme="majorHAnsi" w:cstheme="majorBidi"/>
+        <w:i/>
+        <w:iCs/>
+        <w:sz w:val="26"/>
+      </w:rPr>
+      <w:tblPr/>
+      <w:tcPr>
+        <w:tcBorders>
+          <w:left w:val="single" w:sz="4" w:space="0" w:color="7F7F7F" w:themeColor="text1" w:themeTint="80"/>
+        </w:tcBorders>
+        <w:shd w:val="clear" w:color="auto" w:fill="FFFFFF" w:themeFill="background1"/>
+      </w:tcPr>
+    </w:tblStylePr>
+    <w:tblStylePr w:type="band1Vert">
+      <w:tblPr/>
+      <w:tcPr>
+        <w:shd w:val="clear" w:color="auto" w:fill="F2F2F2" w:themeFill="background1" w:themeFillShade="F2"/>
+      </w:tcPr>
+    </w:tblStylePr>
+    <w:tblStylePr w:type="band1Horz">
+      <w:tblPr/>
+      <w:tcPr>
+        <w:shd w:val="clear" w:color="auto" w:fill="F2F2F2" w:themeFill="background1" w:themeFillShade="F2"/>
+      </w:tcPr>
+    </w:tblStylePr>
+    <w:tblStylePr w:type="neCell">
+      <w:tblPr/>
+      <w:tcPr>
+        <w:tcBorders>
+          <w:left w:val="nil"/>
+        </w:tcBorders>
+      </w:tcPr>
+    </w:tblStylePr>
+    <w:tblStylePr w:type="nwCell">
+      <w:tblPr/>
+      <w:tcPr>
+        <w:tcBorders>
+          <w:right w:val="nil"/>
+        </w:tcBorders>
+      </w:tcPr>
+    </w:tblStylePr>
+    <w:tblStylePr w:type="seCell">
+      <w:tblPr/>
+      <w:tcPr>
+        <w:tcBorders>
+          <w:left w:val="nil"/>
+        </w:tcBorders>
+      </w:tcPr>
+    </w:tblStylePr>
+    <w:tblStylePr w:type="swCell">
+      <w:tblPr/>
+      <w:tcPr>
+        <w:tcBorders>
+          <w:right w:val="nil"/>
+        </w:tcBorders>
+      </w:tcPr>
+    </w:tblStylePr>
+  </w:style>
+  <w:style w:type="table" w:styleId="PlainTable4">
+    <w:name w:val="Plain Table 4"/>
+    <w:basedOn w:val="TableNormal"/>
+    <w:uiPriority w:val="44"/>
+    <w:rsid w:val="00317998"/>
+    <w:pPr>
+      <w:spacing w:after="0" w:line="240" w:lineRule="auto"/>
+    </w:pPr>
+    <w:tblPr>
+      <w:tblStyleRowBandSize w:val="1"/>
+      <w:tblStyleColBandSize w:val="1"/>
+    </w:tblPr>
+    <w:tblStylePr w:type="firstRow">
+      <w:rPr>
+        <w:b/>
+        <w:bCs/>
+      </w:rPr>
+    </w:tblStylePr>
+    <w:tblStylePr w:type="lastRow">
+      <w:rPr>
+        <w:b/>
+        <w:bCs/>
+      </w:rPr>
+    </w:tblStylePr>
+    <w:tblStylePr w:type="firstCol">
+      <w:rPr>
+        <w:b/>
+        <w:bCs/>
+      </w:rPr>
+    </w:tblStylePr>
+    <w:tblStylePr w:type="lastCol">
+      <w:rPr>
+        <w:b/>
+        <w:bCs/>
+      </w:rPr>
+    </w:tblStylePr>
+    <w:tblStylePr w:type="band1Vert">
+      <w:tblPr/>
+      <w:tcPr>
+        <w:shd w:val="clear" w:color="auto" w:fill="F2F2F2" w:themeFill="background1" w:themeFillShade="F2"/>
+      </w:tcPr>
+    </w:tblStylePr>
+    <w:tblStylePr w:type="band1Horz">
+      <w:tblPr/>
+      <w:tcPr>
+        <w:shd w:val="clear" w:color="auto" w:fill="F2F2F2" w:themeFill="background1" w:themeFillShade="F2"/>
+      </w:tcPr>
+    </w:tblStylePr>
+  </w:style>
+  <w:style w:type="table" w:styleId="TableGridLight">
+    <w:name w:val="Grid Table Light"/>
+    <w:basedOn w:val="TableNormal"/>
+    <w:uiPriority w:val="40"/>
+    <w:rsid w:val="006D1439"/>
+    <w:pPr>
+      <w:spacing w:after="0" w:line="240" w:lineRule="auto"/>
+    </w:pPr>
+    <w:tblPr>
+      <w:tblBorders>
+        <w:top w:val="single" w:sz="4" w:space="0" w:color="BFBFBF" w:themeColor="background1" w:themeShade="BF"/>
+        <w:left w:val="single" w:sz="4" w:space="0" w:color="BFBFBF" w:themeColor="background1" w:themeShade="BF"/>
+        <w:bottom w:val="single" w:sz="4" w:space="0" w:color="BFBFBF" w:themeColor="background1" w:themeShade="BF"/>
+        <w:right w:val="single" w:sz="4" w:space="0" w:color="BFBFBF" w:themeColor="background1" w:themeShade="BF"/>
+        <w:insideH w:val="single" w:sz="4" w:space="0" w:color="BFBFBF" w:themeColor="background1" w:themeShade="BF"/>
+        <w:insideV w:val="single" w:sz="4" w:space="0" w:color="BFBFBF" w:themeColor="background1" w:themeShade="BF"/>
+      </w:tblBorders>
+    </w:tblPr>
+  </w:style>
+  <w:style w:type="table" w:styleId="PlainTable1">
+    <w:name w:val="Plain Table 1"/>
+    <w:basedOn w:val="TableNormal"/>
+    <w:uiPriority w:val="41"/>
+    <w:rsid w:val="005A6AD0"/>
+    <w:pPr>
+      <w:spacing w:after="0" w:line="240" w:lineRule="auto"/>
+    </w:pPr>
+    <w:tblPr>
+      <w:tblStyleRowBandSize w:val="1"/>
+      <w:tblStyleColBandSize w:val="1"/>
+      <w:tblBorders>
+        <w:top w:val="single" w:sz="4" w:space="0" w:color="BFBFBF" w:themeColor="background1" w:themeShade="BF"/>
+        <w:left w:val="single" w:sz="4" w:space="0" w:color="BFBFBF" w:themeColor="background1" w:themeShade="BF"/>
+        <w:bottom w:val="single" w:sz="4" w:space="0" w:color="BFBFBF" w:themeColor="background1" w:themeShade="BF"/>
+        <w:right w:val="single" w:sz="4" w:space="0" w:color="BFBFBF" w:themeColor="background1" w:themeShade="BF"/>
+        <w:insideH w:val="single" w:sz="4" w:space="0" w:color="BFBFBF" w:themeColor="background1" w:themeShade="BF"/>
+        <w:insideV w:val="single" w:sz="4" w:space="0" w:color="BFBFBF" w:themeColor="background1" w:themeShade="BF"/>
+      </w:tblBorders>
+    </w:tblPr>
+    <w:tblStylePr w:type="firstRow">
+      <w:rPr>
+        <w:b/>
+        <w:bCs/>
+      </w:rPr>
+    </w:tblStylePr>
+    <w:tblStylePr w:type="lastRow">
+      <w:rPr>
+        <w:b/>
+        <w:bCs/>
+      </w:rPr>
+      <w:tblPr/>
+      <w:tcPr>
+        <w:tcBorders>
+          <w:top w:val="double" w:sz="4" w:space="0" w:color="BFBFBF" w:themeColor="background1" w:themeShade="BF"/>
+        </w:tcBorders>
+      </w:tcPr>
+    </w:tblStylePr>
+    <w:tblStylePr w:type="firstCol">
+      <w:rPr>
+        <w:b/>
+        <w:bCs/>
+      </w:rPr>
+    </w:tblStylePr>
+    <w:tblStylePr w:type="lastCol">
+      <w:rPr>
+        <w:b/>
+        <w:bCs/>
+      </w:rPr>
+    </w:tblStylePr>
+    <w:tblStylePr w:type="band1Vert">
+      <w:tblPr/>
+      <w:tcPr>
+        <w:shd w:val="clear" w:color="auto" w:fill="F2F2F2" w:themeFill="background1" w:themeFillShade="F2"/>
+      </w:tcPr>
+    </w:tblStylePr>
+    <w:tblStylePr w:type="band1Horz">
+      <w:tblPr/>
+      <w:tcPr>
+        <w:shd w:val="clear" w:color="auto" w:fill="F2F2F2" w:themeFill="background1" w:themeFillShade="F2"/>
+      </w:tcPr>
+    </w:tblStylePr>
+  </w:style>
+  <w:style w:type="table" w:styleId="PlainTable3">
+    <w:name w:val="Plain Table 3"/>
+    <w:basedOn w:val="TableNormal"/>
+    <w:uiPriority w:val="43"/>
+    <w:rsid w:val="00E02463"/>
+    <w:pPr>
+      <w:spacing w:after="0" w:line="240" w:lineRule="auto"/>
+    </w:pPr>
+    <w:tblPr>
+      <w:tblStyleRowBandSize w:val="1"/>
+      <w:tblStyleColBandSize w:val="1"/>
+    </w:tblPr>
+    <w:tblStylePr w:type="firstRow">
+      <w:rPr>
+        <w:b/>
+        <w:bCs/>
+        <w:caps/>
+      </w:rPr>
+      <w:tblPr/>
+      <w:tcPr>
+        <w:tcBorders>
+          <w:bottom w:val="single" w:sz="4" w:space="0" w:color="7F7F7F" w:themeColor="text1" w:themeTint="80"/>
+        </w:tcBorders>
+      </w:tcPr>
+    </w:tblStylePr>
+    <w:tblStylePr w:type="lastRow">
+      <w:rPr>
+        <w:b/>
+        <w:bCs/>
+        <w:caps/>
+      </w:rPr>
+      <w:tblPr/>
+      <w:tcPr>
+        <w:tcBorders>
+          <w:top w:val="nil"/>
+        </w:tcBorders>
+      </w:tcPr>
+    </w:tblStylePr>
+    <w:tblStylePr w:type="firstCol">
+      <w:rPr>
+        <w:b/>
+        <w:bCs/>
+        <w:caps/>
+      </w:rPr>
+      <w:tblPr/>
+      <w:tcPr>
+        <w:tcBorders>
+          <w:right w:val="single" w:sz="4" w:space="0" w:color="7F7F7F" w:themeColor="text1" w:themeTint="80"/>
+        </w:tcBorders>
+      </w:tcPr>
+    </w:tblStylePr>
+    <w:tblStylePr w:type="lastCol">
+      <w:rPr>
+        <w:b/>
+        <w:bCs/>
+        <w:caps/>
+      </w:rPr>
+      <w:tblPr/>
+      <w:tcPr>
+        <w:tcBorders>
+          <w:left w:val="nil"/>
+        </w:tcBorders>
+      </w:tcPr>
+    </w:tblStylePr>
+    <w:tblStylePr w:type="band1Vert">
+      <w:tblPr/>
+      <w:tcPr>
+        <w:shd w:val="clear" w:color="auto" w:fill="F2F2F2" w:themeFill="background1" w:themeFillShade="F2"/>
+      </w:tcPr>
+    </w:tblStylePr>
+    <w:tblStylePr w:type="band1Horz">
+      <w:tblPr/>
+      <w:tcPr>
+        <w:shd w:val="clear" w:color="auto" w:fill="F2F2F2" w:themeFill="background1" w:themeFillShade="F2"/>
+      </w:tcPr>
+    </w:tblStylePr>
+    <w:tblStylePr w:type="neCell">
+      <w:tblPr/>
+      <w:tcPr>
+        <w:tcBorders>
+          <w:left w:val="nil"/>
+        </w:tcBorders>
+      </w:tcPr>
+    </w:tblStylePr>
+    <w:tblStylePr w:type="nwCell">
+      <w:tblPr/>
+      <w:tcPr>
+        <w:tcBorders>
+          <w:right w:val="nil"/>
+        </w:tcBorders>
+      </w:tcPr>
+    </w:tblStylePr>
+  </w:style>
 </w:styles>
 </file>
 

</xml_diff>